<commit_message>
2301 - Update Survey text.
git-tfs-id: [https://tfs.omnicloud.local/tfs/cco%20program/]$/eCoaching_V2;C34061
</commit_message>
<xml_diff>
--- a/Unit Test/CCO_eCoaching_UI_Survey_UTD.docx
+++ b/Unit Test/CCO_eCoaching_UI_Survey_UTD.docx
@@ -182,8 +182,6 @@
           <w:szCs w:val="40"/>
         </w:rPr>
       </w:pPr>
-      <w:proofErr w:type="spellStart"/>
-      <w:proofErr w:type="gramStart"/>
       <w:r>
         <w:rPr>
           <w:b/>
@@ -192,26 +190,6 @@
           <w:szCs w:val="40"/>
         </w:rPr>
         <w:t>eCoaching</w:t>
-      </w:r>
-      <w:proofErr w:type="spellEnd"/>
-      <w:proofErr w:type="gramEnd"/>
-      <w:r>
-        <w:rPr>
-          <w:b/>
-          <w:color w:val="000000"/>
-          <w:sz w:val="40"/>
-          <w:szCs w:val="40"/>
-        </w:rPr>
-        <w:t xml:space="preserve"> </w:t>
-      </w:r>
-      <w:r>
-        <w:rPr>
-          <w:b/>
-          <w:color w:val="000000"/>
-          <w:sz w:val="40"/>
-          <w:szCs w:val="40"/>
-        </w:rPr>
-        <w:t>Survey</w:t>
       </w:r>
       <w:r>
         <w:rPr>
@@ -229,7 +207,16 @@
           <w:sz w:val="40"/>
           <w:szCs w:val="40"/>
         </w:rPr>
-        <w:t>Test Plan</w:t>
+        <w:t xml:space="preserve">Survey </w:t>
+      </w:r>
+      <w:r>
+        <w:rPr>
+          <w:b/>
+          <w:color w:val="000000"/>
+          <w:sz w:val="40"/>
+          <w:szCs w:val="40"/>
+        </w:rPr>
+        <w:t>Unit Test Case</w:t>
       </w:r>
     </w:p>
     <w:p>
@@ -333,7 +320,7 @@
           <w:sz w:val="18"/>
           <w:szCs w:val="18"/>
         </w:rPr>
-        <w:t>October 2, 2015</w:t>
+        <w:t>March 22, 2016</w:t>
       </w:r>
       <w:r>
         <w:rPr>
@@ -707,6 +694,14 @@
                 <w:sz w:val="20"/>
               </w:rPr>
             </w:pPr>
+            <w:r>
+              <w:rPr>
+                <w:rFonts w:ascii="Times New Roman" w:hAnsi="Times New Roman"/>
+                <w:i w:val="0"/>
+                <w:sz w:val="20"/>
+              </w:rPr>
+              <w:t>03/22/2016</w:t>
+            </w:r>
           </w:p>
         </w:tc>
         <w:tc>
@@ -719,7 +714,27 @@
               <w:right w:val="single" w:sz="6" w:space="0" w:color="C0C0C0"/>
             </w:tcBorders>
           </w:tcPr>
-          <w:p/>
+          <w:p>
+            <w:r>
+              <w:t>TFS 2301 – Updated Survey Text</w:t>
+            </w:r>
+          </w:p>
+          <w:p>
+            <w:r>
+              <w:t xml:space="preserve">Added </w:t>
+            </w:r>
+            <w:r>
+              <w:t>ECUISURVEY0</w:t>
+            </w:r>
+            <w:r>
+              <w:t>2</w:t>
+            </w:r>
+            <w:bookmarkStart w:id="15" w:name="_GoBack"/>
+            <w:bookmarkEnd w:id="15"/>
+            <w:r>
+              <w:t>.</w:t>
+            </w:r>
+          </w:p>
         </w:tc>
         <w:tc>
           <w:tcPr>
@@ -741,14 +756,19 @@
                 <w:sz w:val="20"/>
               </w:rPr>
             </w:pPr>
+            <w:r>
+              <w:rPr>
+                <w:rFonts w:ascii="Times New Roman" w:hAnsi="Times New Roman"/>
+                <w:i w:val="0"/>
+                <w:sz w:val="20"/>
+              </w:rPr>
+              <w:t>Lili Huang</w:t>
+            </w:r>
           </w:p>
         </w:tc>
       </w:tr>
     </w:tbl>
-    <w:p>
-      <w:bookmarkStart w:id="15" w:name="_GoBack"/>
-      <w:bookmarkEnd w:id="15"/>
-    </w:p>
+    <w:p/>
     <w:p>
       <w:pPr>
         <w:overflowPunct/>
@@ -827,11 +847,9 @@
             <w:r>
               <w:t xml:space="preserve"> for the </w:t>
             </w:r>
-            <w:proofErr w:type="spellStart"/>
             <w:r>
               <w:t>eCoaching</w:t>
             </w:r>
-            <w:proofErr w:type="spellEnd"/>
             <w:r>
               <w:t xml:space="preserve"> </w:t>
             </w:r>
@@ -914,14 +932,12 @@
               </w:rPr>
               <w:t xml:space="preserve"> </w:t>
             </w:r>
-            <w:proofErr w:type="spellStart"/>
             <w:r>
               <w:rPr>
                 <w:rFonts w:eastAsia="MS Mincho"/>
               </w:rPr>
               <w:t>eCoaching</w:t>
             </w:r>
-            <w:proofErr w:type="spellEnd"/>
             <w:r>
               <w:rPr>
                 <w:rFonts w:eastAsia="MS Mincho"/>
@@ -1595,21 +1611,7 @@
               <w:rPr>
                 <w:i/>
               </w:rPr>
-              <w:t xml:space="preserve">Find an active survey in table </w:t>
-            </w:r>
-            <w:proofErr w:type="spellStart"/>
-            <w:r>
-              <w:rPr>
-                <w:i/>
-              </w:rPr>
-              <w:t>Survey_Response_Header</w:t>
-            </w:r>
-            <w:proofErr w:type="spellEnd"/>
-            <w:r>
-              <w:rPr>
-                <w:i/>
-              </w:rPr>
-              <w:t>;</w:t>
+              <w:t>Find an active survey in table Survey_Response_Header;</w:t>
             </w:r>
           </w:p>
           <w:p>
@@ -1628,21 +1630,7 @@
               <w:rPr>
                 <w:i/>
               </w:rPr>
-              <w:t xml:space="preserve">Update </w:t>
-            </w:r>
-            <w:proofErr w:type="spellStart"/>
-            <w:r>
-              <w:rPr>
-                <w:i/>
-              </w:rPr>
-              <w:t>EmpID</w:t>
-            </w:r>
-            <w:proofErr w:type="spellEnd"/>
-            <w:r>
-              <w:rPr>
-                <w:i/>
-              </w:rPr>
-              <w:t xml:space="preserve"> to yours.</w:t>
+              <w:t>Update EmpID to yours.</w:t>
             </w:r>
           </w:p>
         </w:tc>
@@ -1765,10 +1753,994 @@
       </w:tr>
     </w:tbl>
     <w:p/>
+    <w:p/>
+    <w:tbl>
+      <w:tblPr>
+        <w:tblW w:w="0" w:type="auto"/>
+        <w:jc w:val="center"/>
+        <w:tblInd w:w="-612" w:type="dxa"/>
+        <w:tblBorders>
+          <w:top w:val="single" w:sz="4" w:space="0" w:color="auto"/>
+          <w:left w:val="single" w:sz="4" w:space="0" w:color="auto"/>
+          <w:bottom w:val="single" w:sz="4" w:space="0" w:color="auto"/>
+          <w:right w:val="single" w:sz="4" w:space="0" w:color="auto"/>
+          <w:insideH w:val="single" w:sz="4" w:space="0" w:color="auto"/>
+          <w:insideV w:val="single" w:sz="4" w:space="0" w:color="auto"/>
+        </w:tblBorders>
+        <w:tblLayout w:type="fixed"/>
+        <w:tblLook w:val="0000" w:firstRow="0" w:lastRow="0" w:firstColumn="0" w:lastColumn="0" w:noHBand="0" w:noVBand="0"/>
+      </w:tblPr>
+      <w:tblGrid>
+        <w:gridCol w:w="2549"/>
+        <w:gridCol w:w="10951"/>
+      </w:tblGrid>
+      <w:tr>
+        <w:trPr>
+          <w:tblHeader/>
+          <w:jc w:val="center"/>
+        </w:trPr>
+        <w:tc>
+          <w:tcPr>
+            <w:tcW w:w="2549" w:type="dxa"/>
+            <w:shd w:val="solid" w:color="auto" w:fill="000000"/>
+          </w:tcPr>
+          <w:p>
+            <w:pPr>
+              <w:numPr>
+                <w:ilvl w:val="12"/>
+                <w:numId w:val="0"/>
+              </w:numPr>
+              <w:jc w:val="center"/>
+              <w:rPr>
+                <w:b/>
+                <w:sz w:val="18"/>
+              </w:rPr>
+            </w:pPr>
+            <w:r>
+              <w:rPr>
+                <w:b/>
+                <w:sz w:val="18"/>
+              </w:rPr>
+              <w:t>Item</w:t>
+            </w:r>
+          </w:p>
+        </w:tc>
+        <w:tc>
+          <w:tcPr>
+            <w:tcW w:w="10951" w:type="dxa"/>
+            <w:shd w:val="solid" w:color="auto" w:fill="000000"/>
+          </w:tcPr>
+          <w:p>
+            <w:pPr>
+              <w:numPr>
+                <w:ilvl w:val="12"/>
+                <w:numId w:val="0"/>
+              </w:numPr>
+              <w:jc w:val="center"/>
+              <w:rPr>
+                <w:b/>
+                <w:sz w:val="18"/>
+              </w:rPr>
+            </w:pPr>
+            <w:r>
+              <w:rPr>
+                <w:b/>
+                <w:sz w:val="18"/>
+              </w:rPr>
+              <w:t>Description</w:t>
+            </w:r>
+          </w:p>
+        </w:tc>
+      </w:tr>
+      <w:tr>
+        <w:trPr>
+          <w:jc w:val="center"/>
+        </w:trPr>
+        <w:tc>
+          <w:tcPr>
+            <w:tcW w:w="2549" w:type="dxa"/>
+          </w:tcPr>
+          <w:p>
+            <w:pPr>
+              <w:pStyle w:val="CommentText"/>
+              <w:numPr>
+                <w:ilvl w:val="12"/>
+                <w:numId w:val="0"/>
+              </w:numPr>
+            </w:pPr>
+            <w:r>
+              <w:t>Test Case ID</w:t>
+            </w:r>
+          </w:p>
+        </w:tc>
+        <w:tc>
+          <w:tcPr>
+            <w:tcW w:w="10951" w:type="dxa"/>
+          </w:tcPr>
+          <w:p>
+            <w:r>
+              <w:t>ECUI</w:t>
+            </w:r>
+            <w:r>
+              <w:t>SURVEY</w:t>
+            </w:r>
+            <w:r>
+              <w:t>0</w:t>
+            </w:r>
+            <w:r>
+              <w:t>2</w:t>
+            </w:r>
+          </w:p>
+        </w:tc>
+      </w:tr>
+      <w:tr>
+        <w:trPr>
+          <w:jc w:val="center"/>
+        </w:trPr>
+        <w:tc>
+          <w:tcPr>
+            <w:tcW w:w="2549" w:type="dxa"/>
+          </w:tcPr>
+          <w:p>
+            <w:pPr>
+              <w:pStyle w:val="CommentText"/>
+              <w:numPr>
+                <w:ilvl w:val="12"/>
+                <w:numId w:val="0"/>
+              </w:numPr>
+            </w:pPr>
+            <w:r>
+              <w:t>Source Description</w:t>
+            </w:r>
+          </w:p>
+        </w:tc>
+        <w:tc>
+          <w:tcPr>
+            <w:tcW w:w="10951" w:type="dxa"/>
+          </w:tcPr>
+          <w:p>
+            <w:r>
+              <w:t>New</w:t>
+            </w:r>
+          </w:p>
+        </w:tc>
+      </w:tr>
+      <w:tr>
+        <w:trPr>
+          <w:jc w:val="center"/>
+        </w:trPr>
+        <w:tc>
+          <w:tcPr>
+            <w:tcW w:w="2549" w:type="dxa"/>
+          </w:tcPr>
+          <w:p>
+            <w:pPr>
+              <w:pStyle w:val="CommentText"/>
+              <w:numPr>
+                <w:ilvl w:val="12"/>
+                <w:numId w:val="0"/>
+              </w:numPr>
+            </w:pPr>
+            <w:r>
+              <w:t>Test Location</w:t>
+            </w:r>
+          </w:p>
+        </w:tc>
+        <w:tc>
+          <w:tcPr>
+            <w:tcW w:w="10951" w:type="dxa"/>
+          </w:tcPr>
+          <w:p>
+            <w:r>
+              <w:t>https://vacmsmpmd01.vangent.local/coach3/</w:t>
+            </w:r>
+            <w:r>
+              <w:t>MySurvey.aspx?id=22</w:t>
+            </w:r>
+            <w:r>
+              <w:t xml:space="preserve"> </w:t>
+            </w:r>
+          </w:p>
+        </w:tc>
+      </w:tr>
+      <w:tr>
+        <w:trPr>
+          <w:jc w:val="center"/>
+        </w:trPr>
+        <w:tc>
+          <w:tcPr>
+            <w:tcW w:w="2549" w:type="dxa"/>
+          </w:tcPr>
+          <w:p>
+            <w:pPr>
+              <w:pStyle w:val="CommentText"/>
+              <w:numPr>
+                <w:ilvl w:val="12"/>
+                <w:numId w:val="0"/>
+              </w:numPr>
+            </w:pPr>
+            <w:r>
+              <w:t>Updated File(s)</w:t>
+            </w:r>
+          </w:p>
+        </w:tc>
+        <w:tc>
+          <w:tcPr>
+            <w:tcW w:w="10951" w:type="dxa"/>
+          </w:tcPr>
+          <w:p/>
+        </w:tc>
+      </w:tr>
+      <w:tr>
+        <w:trPr>
+          <w:jc w:val="center"/>
+        </w:trPr>
+        <w:tc>
+          <w:tcPr>
+            <w:tcW w:w="2549" w:type="dxa"/>
+          </w:tcPr>
+          <w:p>
+            <w:pPr>
+              <w:pStyle w:val="CommentText"/>
+              <w:numPr>
+                <w:ilvl w:val="12"/>
+                <w:numId w:val="0"/>
+              </w:numPr>
+            </w:pPr>
+            <w:r>
+              <w:t>Supporting Documentation</w:t>
+            </w:r>
+          </w:p>
+        </w:tc>
+        <w:tc>
+          <w:tcPr>
+            <w:tcW w:w="10951" w:type="dxa"/>
+          </w:tcPr>
+          <w:p/>
+        </w:tc>
+      </w:tr>
+      <w:tr>
+        <w:trPr>
+          <w:jc w:val="center"/>
+        </w:trPr>
+        <w:tc>
+          <w:tcPr>
+            <w:tcW w:w="2549" w:type="dxa"/>
+          </w:tcPr>
+          <w:p>
+            <w:pPr>
+              <w:pStyle w:val="CommentText"/>
+              <w:numPr>
+                <w:ilvl w:val="12"/>
+                <w:numId w:val="0"/>
+              </w:numPr>
+            </w:pPr>
+            <w:r>
+              <w:t>Notes</w:t>
+            </w:r>
+          </w:p>
+        </w:tc>
+        <w:tc>
+          <w:tcPr>
+            <w:tcW w:w="10951" w:type="dxa"/>
+          </w:tcPr>
+          <w:p/>
+        </w:tc>
+      </w:tr>
+    </w:tbl>
+    <w:p/>
+    <w:tbl>
+      <w:tblPr>
+        <w:tblW w:w="13500" w:type="dxa"/>
+        <w:jc w:val="center"/>
+        <w:tblInd w:w="-612" w:type="dxa"/>
+        <w:tblBorders>
+          <w:top w:val="double" w:sz="4" w:space="0" w:color="auto"/>
+          <w:left w:val="double" w:sz="4" w:space="0" w:color="auto"/>
+          <w:bottom w:val="double" w:sz="4" w:space="0" w:color="auto"/>
+          <w:right w:val="double" w:sz="4" w:space="0" w:color="auto"/>
+          <w:insideH w:val="single" w:sz="6" w:space="0" w:color="auto"/>
+          <w:insideV w:val="single" w:sz="6" w:space="0" w:color="auto"/>
+        </w:tblBorders>
+        <w:tblLayout w:type="fixed"/>
+        <w:tblLook w:val="0000" w:firstRow="0" w:lastRow="0" w:firstColumn="0" w:lastColumn="0" w:noHBand="0" w:noVBand="0"/>
+      </w:tblPr>
+      <w:tblGrid>
+        <w:gridCol w:w="900"/>
+        <w:gridCol w:w="3960"/>
+        <w:gridCol w:w="4500"/>
+        <w:gridCol w:w="1260"/>
+        <w:gridCol w:w="2880"/>
+      </w:tblGrid>
+      <w:tr>
+        <w:trPr>
+          <w:cantSplit/>
+          <w:tblHeader/>
+          <w:jc w:val="center"/>
+        </w:trPr>
+        <w:tc>
+          <w:tcPr>
+            <w:tcW w:w="900" w:type="dxa"/>
+            <w:shd w:val="clear" w:color="auto" w:fill="A6A6A6"/>
+          </w:tcPr>
+          <w:p>
+            <w:pPr>
+              <w:pStyle w:val="Header"/>
+              <w:tabs>
+                <w:tab w:val="clear" w:pos="4320"/>
+                <w:tab w:val="clear" w:pos="8640"/>
+              </w:tabs>
+              <w:spacing w:before="40" w:after="40"/>
+              <w:jc w:val="both"/>
+              <w:rPr>
+                <w:b/>
+                <w:i/>
+              </w:rPr>
+            </w:pPr>
+            <w:r>
+              <w:rPr>
+                <w:b/>
+              </w:rPr>
+              <w:t>TEST#</w:t>
+            </w:r>
+          </w:p>
+        </w:tc>
+        <w:tc>
+          <w:tcPr>
+            <w:tcW w:w="3960" w:type="dxa"/>
+            <w:shd w:val="clear" w:color="auto" w:fill="A6A6A6"/>
+          </w:tcPr>
+          <w:p>
+            <w:pPr>
+              <w:pStyle w:val="Header"/>
+              <w:tabs>
+                <w:tab w:val="clear" w:pos="4320"/>
+                <w:tab w:val="clear" w:pos="8640"/>
+              </w:tabs>
+              <w:spacing w:before="20" w:after="20"/>
+              <w:rPr>
+                <w:b/>
+                <w:i/>
+              </w:rPr>
+            </w:pPr>
+            <w:r>
+              <w:rPr>
+                <w:b/>
+              </w:rPr>
+              <w:t>ACTION</w:t>
+            </w:r>
+          </w:p>
+        </w:tc>
+        <w:tc>
+          <w:tcPr>
+            <w:tcW w:w="4500" w:type="dxa"/>
+            <w:shd w:val="clear" w:color="auto" w:fill="A6A6A6"/>
+          </w:tcPr>
+          <w:p>
+            <w:pPr>
+              <w:pStyle w:val="Header"/>
+              <w:tabs>
+                <w:tab w:val="clear" w:pos="4320"/>
+                <w:tab w:val="clear" w:pos="8640"/>
+              </w:tabs>
+              <w:spacing w:before="40" w:after="40"/>
+              <w:rPr>
+                <w:b/>
+                <w:i/>
+              </w:rPr>
+            </w:pPr>
+            <w:r>
+              <w:rPr>
+                <w:b/>
+              </w:rPr>
+              <w:t xml:space="preserve">EXPECTED RESULTS </w:t>
+            </w:r>
+          </w:p>
+        </w:tc>
+        <w:tc>
+          <w:tcPr>
+            <w:tcW w:w="1260" w:type="dxa"/>
+            <w:shd w:val="clear" w:color="auto" w:fill="A6A6A6"/>
+          </w:tcPr>
+          <w:p>
+            <w:pPr>
+              <w:pStyle w:val="Header"/>
+              <w:tabs>
+                <w:tab w:val="clear" w:pos="4320"/>
+                <w:tab w:val="clear" w:pos="8640"/>
+              </w:tabs>
+              <w:spacing w:before="40" w:after="40"/>
+              <w:jc w:val="center"/>
+              <w:rPr>
+                <w:b/>
+                <w:i/>
+              </w:rPr>
+            </w:pPr>
+            <w:r>
+              <w:rPr>
+                <w:b/>
+              </w:rPr>
+              <w:t>RESULTS</w:t>
+            </w:r>
+          </w:p>
+          <w:p>
+            <w:pPr>
+              <w:pStyle w:val="Header"/>
+              <w:tabs>
+                <w:tab w:val="clear" w:pos="4320"/>
+                <w:tab w:val="clear" w:pos="8640"/>
+              </w:tabs>
+              <w:spacing w:before="40" w:after="40"/>
+              <w:jc w:val="center"/>
+              <w:rPr>
+                <w:b/>
+                <w:i/>
+              </w:rPr>
+            </w:pPr>
+            <w:r>
+              <w:rPr>
+                <w:b/>
+              </w:rPr>
+              <w:t>P/F/I</w:t>
+            </w:r>
+          </w:p>
+        </w:tc>
+        <w:tc>
+          <w:tcPr>
+            <w:tcW w:w="2880" w:type="dxa"/>
+            <w:shd w:val="clear" w:color="auto" w:fill="A6A6A6"/>
+          </w:tcPr>
+          <w:p>
+            <w:pPr>
+              <w:pStyle w:val="Header"/>
+              <w:tabs>
+                <w:tab w:val="clear" w:pos="4320"/>
+                <w:tab w:val="clear" w:pos="8640"/>
+              </w:tabs>
+              <w:spacing w:before="40" w:after="40"/>
+              <w:rPr>
+                <w:b/>
+                <w:i/>
+              </w:rPr>
+            </w:pPr>
+            <w:r>
+              <w:rPr>
+                <w:b/>
+              </w:rPr>
+              <w:t>COMMENTS</w:t>
+            </w:r>
+          </w:p>
+        </w:tc>
+      </w:tr>
+      <w:tr>
+        <w:trPr>
+          <w:cantSplit/>
+          <w:jc w:val="center"/>
+        </w:trPr>
+        <w:tc>
+          <w:tcPr>
+            <w:tcW w:w="900" w:type="dxa"/>
+          </w:tcPr>
+          <w:p>
+            <w:pPr>
+              <w:pStyle w:val="Header"/>
+              <w:numPr>
+                <w:ilvl w:val="0"/>
+                <w:numId w:val="46"/>
+              </w:numPr>
+              <w:tabs>
+                <w:tab w:val="clear" w:pos="4320"/>
+                <w:tab w:val="clear" w:pos="8640"/>
+              </w:tabs>
+              <w:overflowPunct/>
+              <w:autoSpaceDE/>
+              <w:autoSpaceDN/>
+              <w:adjustRightInd/>
+              <w:spacing w:before="40" w:after="40"/>
+              <w:jc w:val="both"/>
+              <w:textAlignment w:val="auto"/>
+              <w:rPr>
+                <w:i/>
+              </w:rPr>
+            </w:pPr>
+          </w:p>
+        </w:tc>
+        <w:tc>
+          <w:tcPr>
+            <w:tcW w:w="3960" w:type="dxa"/>
+          </w:tcPr>
+          <w:p>
+            <w:pPr>
+              <w:pStyle w:val="CSETableText"/>
+              <w:ind w:left="159"/>
+              <w:rPr>
+                <w:bCs/>
+                <w:szCs w:val="20"/>
+              </w:rPr>
+            </w:pPr>
+            <w:hyperlink r:id="rId11" w:history="1">
+              <w:r>
+                <w:rPr>
+                  <w:rStyle w:val="Hyperlink"/>
+                </w:rPr>
+                <w:t>https://vacmsmpmd01.vangent.local/coach3/MySurvey.aspx?id=1</w:t>
+              </w:r>
+            </w:hyperlink>
+            <w:r>
+              <w:t xml:space="preserve"> </w:t>
+            </w:r>
+          </w:p>
+        </w:tc>
+        <w:tc>
+          <w:tcPr>
+            <w:tcW w:w="4500" w:type="dxa"/>
+          </w:tcPr>
+          <w:p>
+            <w:pPr>
+              <w:pStyle w:val="Header"/>
+              <w:tabs>
+                <w:tab w:val="clear" w:pos="4320"/>
+                <w:tab w:val="clear" w:pos="8640"/>
+              </w:tabs>
+              <w:spacing w:before="40" w:after="40"/>
+            </w:pPr>
+            <w:r>
+              <w:t>Survey</w:t>
+            </w:r>
+            <w:r>
+              <w:t xml:space="preserve"> page successfully </w:t>
+            </w:r>
+            <w:r>
+              <w:t>displays with survey questions.</w:t>
+            </w:r>
+          </w:p>
+          <w:p>
+            <w:pPr>
+              <w:pStyle w:val="Header"/>
+              <w:tabs>
+                <w:tab w:val="clear" w:pos="4320"/>
+                <w:tab w:val="clear" w:pos="8640"/>
+              </w:tabs>
+              <w:spacing w:before="40" w:after="40"/>
+            </w:pPr>
+          </w:p>
+          <w:p>
+            <w:pPr>
+              <w:pStyle w:val="Header"/>
+              <w:tabs>
+                <w:tab w:val="clear" w:pos="4320"/>
+                <w:tab w:val="clear" w:pos="8640"/>
+              </w:tabs>
+              <w:spacing w:before="40" w:after="40"/>
+              <w:rPr>
+                <w:b/>
+              </w:rPr>
+            </w:pPr>
+            <w:r>
+              <w:rPr>
+                <w:b/>
+              </w:rPr>
+              <w:t>Header Text displays as:</w:t>
+            </w:r>
+          </w:p>
+          <w:p>
+            <w:pPr>
+              <w:pStyle w:val="Header"/>
+              <w:tabs>
+                <w:tab w:val="clear" w:pos="4320"/>
+                <w:tab w:val="clear" w:pos="8640"/>
+              </w:tabs>
+              <w:spacing w:before="40" w:after="40"/>
+              <w:rPr>
+                <w:sz w:val="16"/>
+                <w:szCs w:val="16"/>
+              </w:rPr>
+            </w:pPr>
+            <w:r>
+              <w:rPr>
+                <w:sz w:val="16"/>
+                <w:szCs w:val="16"/>
+              </w:rPr>
+              <w:t>The CCO Leadership team is asking for your help in providing feedback on your coaching experience. Please take a few minutes to complete this survey. The details from the surveys will be used to improve the effectiveness, content and delivery of discussions regarding your performance. Your comments and feedback will be anonymous and will not be attributed directly to your individual survey.</w:t>
+            </w:r>
+          </w:p>
+          <w:p>
+            <w:pPr>
+              <w:pStyle w:val="Header"/>
+              <w:tabs>
+                <w:tab w:val="clear" w:pos="4320"/>
+                <w:tab w:val="clear" w:pos="8640"/>
+              </w:tabs>
+              <w:spacing w:before="40" w:after="40"/>
+              <w:rPr>
+                <w:sz w:val="16"/>
+              </w:rPr>
+            </w:pPr>
+          </w:p>
+          <w:p>
+            <w:pPr>
+              <w:pStyle w:val="Header"/>
+              <w:tabs>
+                <w:tab w:val="clear" w:pos="4320"/>
+                <w:tab w:val="clear" w:pos="8640"/>
+              </w:tabs>
+              <w:spacing w:before="40" w:after="40"/>
+              <w:rPr>
+                <w:b/>
+              </w:rPr>
+            </w:pPr>
+            <w:r>
+              <w:rPr>
+                <w:b/>
+              </w:rPr>
+              <w:t>Above</w:t>
+            </w:r>
+            <w:r>
+              <w:rPr>
+                <w:b/>
+              </w:rPr>
+              <w:t xml:space="preserve"> question 2 </w:t>
+            </w:r>
+            <w:r>
+              <w:rPr>
+                <w:b/>
+              </w:rPr>
+              <w:t xml:space="preserve">textbox </w:t>
+            </w:r>
+            <w:r>
+              <w:rPr>
+                <w:b/>
+              </w:rPr>
+              <w:t>displays</w:t>
+            </w:r>
+            <w:r>
+              <w:rPr>
+                <w:b/>
+              </w:rPr>
+              <w:t>:</w:t>
+            </w:r>
+          </w:p>
+          <w:p>
+            <w:pPr>
+              <w:pStyle w:val="Header"/>
+              <w:tabs>
+                <w:tab w:val="clear" w:pos="4320"/>
+                <w:tab w:val="clear" w:pos="8640"/>
+              </w:tabs>
+              <w:spacing w:before="40" w:after="40"/>
+              <w:rPr>
+                <w:sz w:val="16"/>
+                <w:szCs w:val="16"/>
+              </w:rPr>
+            </w:pPr>
+            <w:r>
+              <w:rPr>
+                <w:sz w:val="16"/>
+                <w:szCs w:val="16"/>
+              </w:rPr>
+              <w:t xml:space="preserve">If yes, how? </w:t>
+            </w:r>
+            <w:r>
+              <w:rPr>
+                <w:sz w:val="16"/>
+                <w:szCs w:val="16"/>
+              </w:rPr>
+              <w:t xml:space="preserve"> </w:t>
+            </w:r>
+            <w:r>
+              <w:rPr>
+                <w:sz w:val="16"/>
+                <w:szCs w:val="16"/>
+              </w:rPr>
+              <w:t>If no, what suggestions or recommendations could have made it more useful for you?</w:t>
+            </w:r>
+          </w:p>
+          <w:p>
+            <w:pPr>
+              <w:pStyle w:val="Header"/>
+              <w:tabs>
+                <w:tab w:val="clear" w:pos="4320"/>
+                <w:tab w:val="clear" w:pos="8640"/>
+              </w:tabs>
+              <w:spacing w:before="40" w:after="40"/>
+              <w:ind w:left="855"/>
+            </w:pPr>
+          </w:p>
+          <w:p>
+            <w:pPr>
+              <w:pStyle w:val="Header"/>
+              <w:tabs>
+                <w:tab w:val="clear" w:pos="4320"/>
+                <w:tab w:val="clear" w:pos="8640"/>
+              </w:tabs>
+              <w:spacing w:before="40" w:after="40"/>
+              <w:rPr>
+                <w:b/>
+              </w:rPr>
+            </w:pPr>
+            <w:r>
+              <w:rPr>
+                <w:b/>
+              </w:rPr>
+              <w:t>Above</w:t>
+            </w:r>
+            <w:r>
+              <w:rPr>
+                <w:b/>
+              </w:rPr>
+              <w:t xml:space="preserve"> question </w:t>
+            </w:r>
+            <w:r>
+              <w:rPr>
+                <w:b/>
+              </w:rPr>
+              <w:t>3</w:t>
+            </w:r>
+            <w:r>
+              <w:rPr>
+                <w:b/>
+              </w:rPr>
+              <w:t xml:space="preserve"> </w:t>
+            </w:r>
+            <w:r>
+              <w:rPr>
+                <w:b/>
+              </w:rPr>
+              <w:t xml:space="preserve">textbox </w:t>
+            </w:r>
+            <w:r>
+              <w:rPr>
+                <w:b/>
+              </w:rPr>
+              <w:t>displays:</w:t>
+            </w:r>
+          </w:p>
+          <w:p>
+            <w:pPr>
+              <w:pStyle w:val="Header"/>
+              <w:tabs>
+                <w:tab w:val="clear" w:pos="4320"/>
+                <w:tab w:val="clear" w:pos="8640"/>
+              </w:tabs>
+              <w:spacing w:before="40" w:after="40"/>
+              <w:rPr>
+                <w:sz w:val="16"/>
+                <w:szCs w:val="16"/>
+              </w:rPr>
+            </w:pPr>
+            <w:r>
+              <w:rPr>
+                <w:sz w:val="16"/>
+                <w:szCs w:val="16"/>
+              </w:rPr>
+              <w:t xml:space="preserve">If yes, what specifically? </w:t>
+            </w:r>
+            <w:r>
+              <w:rPr>
+                <w:sz w:val="16"/>
+                <w:szCs w:val="16"/>
+              </w:rPr>
+              <w:t xml:space="preserve"> </w:t>
+            </w:r>
+            <w:r>
+              <w:rPr>
+                <w:sz w:val="16"/>
+                <w:szCs w:val="16"/>
+              </w:rPr>
+              <w:t>If no, what could have made it more effective or valuable?</w:t>
+            </w:r>
+          </w:p>
+        </w:tc>
+        <w:tc>
+          <w:tcPr>
+            <w:tcW w:w="1260" w:type="dxa"/>
+          </w:tcPr>
+          <w:p>
+            <w:pPr>
+              <w:pStyle w:val="Header"/>
+              <w:tabs>
+                <w:tab w:val="clear" w:pos="4320"/>
+                <w:tab w:val="clear" w:pos="8640"/>
+              </w:tabs>
+              <w:spacing w:before="40" w:after="40"/>
+              <w:jc w:val="center"/>
+              <w:rPr>
+                <w:i/>
+              </w:rPr>
+            </w:pPr>
+            <w:r>
+              <w:rPr>
+                <w:i/>
+              </w:rPr>
+              <w:t>P</w:t>
+            </w:r>
+          </w:p>
+        </w:tc>
+        <w:tc>
+          <w:tcPr>
+            <w:tcW w:w="2880" w:type="dxa"/>
+          </w:tcPr>
+          <w:p>
+            <w:pPr>
+              <w:pStyle w:val="Header"/>
+              <w:tabs>
+                <w:tab w:val="clear" w:pos="4320"/>
+                <w:tab w:val="clear" w:pos="8640"/>
+              </w:tabs>
+              <w:spacing w:before="40" w:after="40"/>
+              <w:rPr>
+                <w:i/>
+              </w:rPr>
+            </w:pPr>
+            <w:r>
+              <w:rPr>
+                <w:i/>
+              </w:rPr>
+              <w:t>Data setup:</w:t>
+            </w:r>
+          </w:p>
+          <w:p>
+            <w:pPr>
+              <w:pStyle w:val="Header"/>
+              <w:tabs>
+                <w:tab w:val="clear" w:pos="4320"/>
+                <w:tab w:val="clear" w:pos="8640"/>
+              </w:tabs>
+              <w:spacing w:before="40" w:after="40"/>
+              <w:rPr>
+                <w:i/>
+              </w:rPr>
+            </w:pPr>
+            <w:r>
+              <w:rPr>
+                <w:i/>
+              </w:rPr>
+              <w:t>Find an active survey in table Survey_Response_Header;</w:t>
+            </w:r>
+          </w:p>
+          <w:p>
+            <w:pPr>
+              <w:pStyle w:val="Header"/>
+              <w:tabs>
+                <w:tab w:val="clear" w:pos="4320"/>
+                <w:tab w:val="clear" w:pos="8640"/>
+              </w:tabs>
+              <w:spacing w:before="40" w:after="40"/>
+              <w:rPr>
+                <w:i/>
+              </w:rPr>
+            </w:pPr>
+            <w:r>
+              <w:rPr>
+                <w:i/>
+              </w:rPr>
+              <w:t>Update EmpID to yours.</w:t>
+            </w:r>
+          </w:p>
+        </w:tc>
+      </w:tr>
+      <w:tr>
+        <w:trPr>
+          <w:cantSplit/>
+          <w:jc w:val="center"/>
+        </w:trPr>
+        <w:tc>
+          <w:tcPr>
+            <w:tcW w:w="900" w:type="dxa"/>
+          </w:tcPr>
+          <w:p>
+            <w:pPr>
+              <w:pStyle w:val="Header"/>
+              <w:numPr>
+                <w:ilvl w:val="0"/>
+                <w:numId w:val="46"/>
+              </w:numPr>
+              <w:tabs>
+                <w:tab w:val="clear" w:pos="4320"/>
+                <w:tab w:val="clear" w:pos="8640"/>
+              </w:tabs>
+              <w:overflowPunct/>
+              <w:autoSpaceDE/>
+              <w:autoSpaceDN/>
+              <w:adjustRightInd/>
+              <w:spacing w:before="40" w:after="40"/>
+              <w:jc w:val="both"/>
+              <w:textAlignment w:val="auto"/>
+              <w:rPr>
+                <w:i/>
+              </w:rPr>
+            </w:pPr>
+          </w:p>
+        </w:tc>
+        <w:tc>
+          <w:tcPr>
+            <w:tcW w:w="3960" w:type="dxa"/>
+          </w:tcPr>
+          <w:p>
+            <w:pPr>
+              <w:pStyle w:val="CSETableText"/>
+              <w:rPr>
+                <w:bCs/>
+                <w:szCs w:val="20"/>
+              </w:rPr>
+            </w:pPr>
+            <w:r>
+              <w:rPr>
+                <w:bCs/>
+                <w:szCs w:val="20"/>
+              </w:rPr>
+              <w:t xml:space="preserve"> Completes survey and click Submit.</w:t>
+            </w:r>
+          </w:p>
+        </w:tc>
+        <w:tc>
+          <w:tcPr>
+            <w:tcW w:w="4500" w:type="dxa"/>
+          </w:tcPr>
+          <w:p>
+            <w:pPr>
+              <w:pStyle w:val="Header"/>
+              <w:tabs>
+                <w:tab w:val="clear" w:pos="4320"/>
+                <w:tab w:val="clear" w:pos="8640"/>
+              </w:tabs>
+              <w:spacing w:before="40" w:after="40"/>
+            </w:pPr>
+            <w:r>
+              <w:t>Success message displays.</w:t>
+            </w:r>
+          </w:p>
+        </w:tc>
+        <w:tc>
+          <w:tcPr>
+            <w:tcW w:w="1260" w:type="dxa"/>
+          </w:tcPr>
+          <w:p>
+            <w:pPr>
+              <w:pStyle w:val="Header"/>
+              <w:tabs>
+                <w:tab w:val="clear" w:pos="4320"/>
+                <w:tab w:val="clear" w:pos="8640"/>
+              </w:tabs>
+              <w:spacing w:before="40" w:after="40"/>
+              <w:jc w:val="center"/>
+              <w:rPr>
+                <w:i/>
+              </w:rPr>
+            </w:pPr>
+            <w:r>
+              <w:rPr>
+                <w:i/>
+              </w:rPr>
+              <w:t>P</w:t>
+            </w:r>
+          </w:p>
+        </w:tc>
+        <w:tc>
+          <w:tcPr>
+            <w:tcW w:w="2880" w:type="dxa"/>
+          </w:tcPr>
+          <w:p>
+            <w:pPr>
+              <w:pStyle w:val="Header"/>
+              <w:tabs>
+                <w:tab w:val="clear" w:pos="4320"/>
+                <w:tab w:val="clear" w:pos="8640"/>
+              </w:tabs>
+              <w:spacing w:before="40" w:after="40"/>
+              <w:rPr>
+                <w:i/>
+              </w:rPr>
+            </w:pPr>
+          </w:p>
+        </w:tc>
+      </w:tr>
+    </w:tbl>
+    <w:p/>
     <w:sectPr>
-      <w:headerReference w:type="default" r:id="rId11"/>
-      <w:footerReference w:type="default" r:id="rId12"/>
-      <w:footerReference w:type="first" r:id="rId13"/>
+      <w:headerReference w:type="default" r:id="rId12"/>
+      <w:footerReference w:type="default" r:id="rId13"/>
+      <w:footerReference w:type="first" r:id="rId14"/>
       <w:pgSz w:w="15840" w:h="12240" w:orient="landscape" w:code="1"/>
       <w:pgMar w:top="720" w:right="1080" w:bottom="720" w:left="1080" w:header="720" w:footer="720" w:gutter="0"/>
       <w:cols w:space="720"/>
@@ -1824,23 +2796,7 @@
         <w:sz w:val="18"/>
       </w:rPr>
       <w:tab/>
-      <w:t xml:space="preserve">                             </w:t>
-    </w:r>
-    <w:proofErr w:type="spellStart"/>
-    <w:r>
-      <w:rPr>
-        <w:b/>
-        <w:sz w:val="18"/>
-      </w:rPr>
-      <w:t>eCoaching</w:t>
-    </w:r>
-    <w:proofErr w:type="spellEnd"/>
-    <w:r>
-      <w:rPr>
-        <w:b/>
-        <w:sz w:val="18"/>
-      </w:rPr>
-      <w:t xml:space="preserve"> </w:t>
+      <w:t xml:space="preserve">                             eCoaching </w:t>
     </w:r>
     <w:r>
       <w:rPr>
@@ -2040,7 +2996,7 @@
         <w:sz w:val="18"/>
         <w:szCs w:val="18"/>
       </w:rPr>
-      <w:t>4</w:t>
+      <w:t>5</w:t>
     </w:r>
     <w:r>
       <w:rPr>
@@ -2244,23 +3200,7 @@
       <w:rPr>
         <w:sz w:val="18"/>
       </w:rPr>
-      <w:t xml:space="preserve">                                                                                                                                                                            </w:t>
-    </w:r>
-    <w:proofErr w:type="spellStart"/>
-    <w:proofErr w:type="gramStart"/>
-    <w:r>
-      <w:rPr>
-        <w:sz w:val="18"/>
-      </w:rPr>
-      <w:t>eCoaching</w:t>
-    </w:r>
-    <w:proofErr w:type="spellEnd"/>
-    <w:proofErr w:type="gramEnd"/>
-    <w:r>
-      <w:rPr>
-        <w:sz w:val="18"/>
-      </w:rPr>
-      <w:t xml:space="preserve"> </w:t>
+      <w:t xml:space="preserve">                                                                                                                                                                            eCoaching </w:t>
     </w:r>
     <w:r>
       <w:rPr>
@@ -2898,6 +3838,95 @@
     </w:lvl>
   </w:abstractNum>
   <w:abstractNum w:abstractNumId="5">
+    <w:nsid w:val="054D787A"/>
+    <w:multiLevelType w:val="hybridMultilevel"/>
+    <w:tmpl w:val="8370DCD6"/>
+    <w:lvl w:ilvl="0" w:tplc="78584BB2">
+      <w:start w:val="1"/>
+      <w:numFmt w:val="lowerLetter"/>
+      <w:lvlText w:val="%1."/>
+      <w:lvlJc w:val="left"/>
+      <w:pPr>
+        <w:ind w:left="855" w:hanging="495"/>
+      </w:pPr>
+      <w:rPr>
+        <w:rFonts w:hint="default"/>
+      </w:rPr>
+    </w:lvl>
+    <w:lvl w:ilvl="1" w:tplc="04090019" w:tentative="1">
+      <w:start w:val="1"/>
+      <w:numFmt w:val="lowerLetter"/>
+      <w:lvlText w:val="%2."/>
+      <w:lvlJc w:val="left"/>
+      <w:pPr>
+        <w:ind w:left="1440" w:hanging="360"/>
+      </w:pPr>
+    </w:lvl>
+    <w:lvl w:ilvl="2" w:tplc="0409001B" w:tentative="1">
+      <w:start w:val="1"/>
+      <w:numFmt w:val="lowerRoman"/>
+      <w:lvlText w:val="%3."/>
+      <w:lvlJc w:val="right"/>
+      <w:pPr>
+        <w:ind w:left="2160" w:hanging="180"/>
+      </w:pPr>
+    </w:lvl>
+    <w:lvl w:ilvl="3" w:tplc="0409000F" w:tentative="1">
+      <w:start w:val="1"/>
+      <w:numFmt w:val="decimal"/>
+      <w:lvlText w:val="%4."/>
+      <w:lvlJc w:val="left"/>
+      <w:pPr>
+        <w:ind w:left="2880" w:hanging="360"/>
+      </w:pPr>
+    </w:lvl>
+    <w:lvl w:ilvl="4" w:tplc="04090019" w:tentative="1">
+      <w:start w:val="1"/>
+      <w:numFmt w:val="lowerLetter"/>
+      <w:lvlText w:val="%5."/>
+      <w:lvlJc w:val="left"/>
+      <w:pPr>
+        <w:ind w:left="3600" w:hanging="360"/>
+      </w:pPr>
+    </w:lvl>
+    <w:lvl w:ilvl="5" w:tplc="0409001B" w:tentative="1">
+      <w:start w:val="1"/>
+      <w:numFmt w:val="lowerRoman"/>
+      <w:lvlText w:val="%6."/>
+      <w:lvlJc w:val="right"/>
+      <w:pPr>
+        <w:ind w:left="4320" w:hanging="180"/>
+      </w:pPr>
+    </w:lvl>
+    <w:lvl w:ilvl="6" w:tplc="0409000F" w:tentative="1">
+      <w:start w:val="1"/>
+      <w:numFmt w:val="decimal"/>
+      <w:lvlText w:val="%7."/>
+      <w:lvlJc w:val="left"/>
+      <w:pPr>
+        <w:ind w:left="5040" w:hanging="360"/>
+      </w:pPr>
+    </w:lvl>
+    <w:lvl w:ilvl="7" w:tplc="04090019" w:tentative="1">
+      <w:start w:val="1"/>
+      <w:numFmt w:val="lowerLetter"/>
+      <w:lvlText w:val="%8."/>
+      <w:lvlJc w:val="left"/>
+      <w:pPr>
+        <w:ind w:left="5760" w:hanging="360"/>
+      </w:pPr>
+    </w:lvl>
+    <w:lvl w:ilvl="8" w:tplc="0409001B" w:tentative="1">
+      <w:start w:val="1"/>
+      <w:numFmt w:val="lowerRoman"/>
+      <w:lvlText w:val="%9."/>
+      <w:lvlJc w:val="right"/>
+      <w:pPr>
+        <w:ind w:left="6480" w:hanging="180"/>
+      </w:pPr>
+    </w:lvl>
+  </w:abstractNum>
+  <w:abstractNum w:abstractNumId="6">
     <w:nsid w:val="0A1154CA"/>
     <w:multiLevelType w:val="hybridMultilevel"/>
     <w:tmpl w:val="A0F2ED22"/>
@@ -3013,7 +4042,7 @@
       </w:pPr>
     </w:lvl>
   </w:abstractNum>
-  <w:abstractNum w:abstractNumId="6">
+  <w:abstractNum w:abstractNumId="7">
     <w:nsid w:val="0CE565A7"/>
     <w:multiLevelType w:val="hybridMultilevel"/>
     <w:tmpl w:val="D61C7028"/>
@@ -3102,7 +4131,123 @@
       </w:pPr>
     </w:lvl>
   </w:abstractNum>
-  <w:abstractNum w:abstractNumId="7">
+  <w:abstractNum w:abstractNumId="8">
+    <w:nsid w:val="18716271"/>
+    <w:multiLevelType w:val="hybridMultilevel"/>
+    <w:tmpl w:val="A0F2ED22"/>
+    <w:lvl w:ilvl="0" w:tplc="0409000F">
+      <w:start w:val="1"/>
+      <w:numFmt w:val="decimal"/>
+      <w:lvlText w:val="%1."/>
+      <w:lvlJc w:val="left"/>
+      <w:pPr>
+        <w:tabs>
+          <w:tab w:val="num" w:pos="720"/>
+        </w:tabs>
+        <w:ind w:left="720" w:hanging="360"/>
+      </w:pPr>
+    </w:lvl>
+    <w:lvl w:ilvl="1" w:tplc="4056895E">
+      <w:start w:val="1"/>
+      <w:numFmt w:val="decimal"/>
+      <w:lvlText w:val="%2."/>
+      <w:lvlJc w:val="left"/>
+      <w:pPr>
+        <w:tabs>
+          <w:tab w:val="num" w:pos="1440"/>
+        </w:tabs>
+        <w:ind w:left="1440" w:hanging="360"/>
+      </w:pPr>
+      <w:rPr>
+        <w:rFonts w:hint="default"/>
+      </w:rPr>
+    </w:lvl>
+    <w:lvl w:ilvl="2" w:tplc="0409001B" w:tentative="1">
+      <w:start w:val="1"/>
+      <w:numFmt w:val="lowerRoman"/>
+      <w:lvlText w:val="%3."/>
+      <w:lvlJc w:val="right"/>
+      <w:pPr>
+        <w:tabs>
+          <w:tab w:val="num" w:pos="2160"/>
+        </w:tabs>
+        <w:ind w:left="2160" w:hanging="180"/>
+      </w:pPr>
+    </w:lvl>
+    <w:lvl w:ilvl="3" w:tplc="0409000F" w:tentative="1">
+      <w:start w:val="1"/>
+      <w:numFmt w:val="decimal"/>
+      <w:lvlText w:val="%4."/>
+      <w:lvlJc w:val="left"/>
+      <w:pPr>
+        <w:tabs>
+          <w:tab w:val="num" w:pos="2880"/>
+        </w:tabs>
+        <w:ind w:left="2880" w:hanging="360"/>
+      </w:pPr>
+    </w:lvl>
+    <w:lvl w:ilvl="4" w:tplc="04090019" w:tentative="1">
+      <w:start w:val="1"/>
+      <w:numFmt w:val="lowerLetter"/>
+      <w:lvlText w:val="%5."/>
+      <w:lvlJc w:val="left"/>
+      <w:pPr>
+        <w:tabs>
+          <w:tab w:val="num" w:pos="3600"/>
+        </w:tabs>
+        <w:ind w:left="3600" w:hanging="360"/>
+      </w:pPr>
+    </w:lvl>
+    <w:lvl w:ilvl="5" w:tplc="0409001B" w:tentative="1">
+      <w:start w:val="1"/>
+      <w:numFmt w:val="lowerRoman"/>
+      <w:lvlText w:val="%6."/>
+      <w:lvlJc w:val="right"/>
+      <w:pPr>
+        <w:tabs>
+          <w:tab w:val="num" w:pos="4320"/>
+        </w:tabs>
+        <w:ind w:left="4320" w:hanging="180"/>
+      </w:pPr>
+    </w:lvl>
+    <w:lvl w:ilvl="6" w:tplc="0409000F" w:tentative="1">
+      <w:start w:val="1"/>
+      <w:numFmt w:val="decimal"/>
+      <w:lvlText w:val="%7."/>
+      <w:lvlJc w:val="left"/>
+      <w:pPr>
+        <w:tabs>
+          <w:tab w:val="num" w:pos="5040"/>
+        </w:tabs>
+        <w:ind w:left="5040" w:hanging="360"/>
+      </w:pPr>
+    </w:lvl>
+    <w:lvl w:ilvl="7" w:tplc="04090019" w:tentative="1">
+      <w:start w:val="1"/>
+      <w:numFmt w:val="lowerLetter"/>
+      <w:lvlText w:val="%8."/>
+      <w:lvlJc w:val="left"/>
+      <w:pPr>
+        <w:tabs>
+          <w:tab w:val="num" w:pos="5760"/>
+        </w:tabs>
+        <w:ind w:left="5760" w:hanging="360"/>
+      </w:pPr>
+    </w:lvl>
+    <w:lvl w:ilvl="8" w:tplc="0409001B" w:tentative="1">
+      <w:start w:val="1"/>
+      <w:numFmt w:val="lowerRoman"/>
+      <w:lvlText w:val="%9."/>
+      <w:lvlJc w:val="right"/>
+      <w:pPr>
+        <w:tabs>
+          <w:tab w:val="num" w:pos="6480"/>
+        </w:tabs>
+        <w:ind w:left="6480" w:hanging="180"/>
+      </w:pPr>
+    </w:lvl>
+  </w:abstractNum>
+  <w:abstractNum w:abstractNumId="9">
     <w:nsid w:val="1A072286"/>
     <w:multiLevelType w:val="hybridMultilevel"/>
     <w:tmpl w:val="A0F2ED22"/>
@@ -3218,7 +4363,7 @@
       </w:pPr>
     </w:lvl>
   </w:abstractNum>
-  <w:abstractNum w:abstractNumId="8">
+  <w:abstractNum w:abstractNumId="10">
     <w:nsid w:val="2078479B"/>
     <w:multiLevelType w:val="hybridMultilevel"/>
     <w:tmpl w:val="D61C7028"/>
@@ -3307,7 +4452,7 @@
       </w:pPr>
     </w:lvl>
   </w:abstractNum>
-  <w:abstractNum w:abstractNumId="9">
+  <w:abstractNum w:abstractNumId="11">
     <w:nsid w:val="246613F3"/>
     <w:multiLevelType w:val="hybridMultilevel"/>
     <w:tmpl w:val="A0F2ED22"/>
@@ -3423,7 +4568,7 @@
       </w:pPr>
     </w:lvl>
   </w:abstractNum>
-  <w:abstractNum w:abstractNumId="10">
+  <w:abstractNum w:abstractNumId="12">
     <w:nsid w:val="276D3CA2"/>
     <w:multiLevelType w:val="hybridMultilevel"/>
     <w:tmpl w:val="A0F2ED22"/>
@@ -3539,7 +4684,7 @@
       </w:pPr>
     </w:lvl>
   </w:abstractNum>
-  <w:abstractNum w:abstractNumId="11">
+  <w:abstractNum w:abstractNumId="13">
     <w:nsid w:val="32994D37"/>
     <w:multiLevelType w:val="hybridMultilevel"/>
     <w:tmpl w:val="A0F2ED22"/>
@@ -3655,7 +4800,7 @@
       </w:pPr>
     </w:lvl>
   </w:abstractNum>
-  <w:abstractNum w:abstractNumId="12">
+  <w:abstractNum w:abstractNumId="14">
     <w:nsid w:val="348C28FC"/>
     <w:multiLevelType w:val="hybridMultilevel"/>
     <w:tmpl w:val="A0F2ED22"/>
@@ -3771,7 +4916,7 @@
       </w:pPr>
     </w:lvl>
   </w:abstractNum>
-  <w:abstractNum w:abstractNumId="13">
+  <w:abstractNum w:abstractNumId="15">
     <w:nsid w:val="36436289"/>
     <w:multiLevelType w:val="hybridMultilevel"/>
     <w:tmpl w:val="A0F2ED22"/>
@@ -3887,7 +5032,7 @@
       </w:pPr>
     </w:lvl>
   </w:abstractNum>
-  <w:abstractNum w:abstractNumId="14">
+  <w:abstractNum w:abstractNumId="16">
     <w:nsid w:val="37EC0EF6"/>
     <w:multiLevelType w:val="hybridMultilevel"/>
     <w:tmpl w:val="A0F2ED22"/>
@@ -4003,7 +5148,7 @@
       </w:pPr>
     </w:lvl>
   </w:abstractNum>
-  <w:abstractNum w:abstractNumId="15">
+  <w:abstractNum w:abstractNumId="17">
     <w:nsid w:val="397201A1"/>
     <w:multiLevelType w:val="hybridMultilevel"/>
     <w:tmpl w:val="A0F2ED22"/>
@@ -4119,7 +5264,7 @@
       </w:pPr>
     </w:lvl>
   </w:abstractNum>
-  <w:abstractNum w:abstractNumId="16">
+  <w:abstractNum w:abstractNumId="18">
     <w:nsid w:val="39D900A1"/>
     <w:multiLevelType w:val="hybridMultilevel"/>
     <w:tmpl w:val="D61C7028"/>
@@ -4208,7 +5353,7 @@
       </w:pPr>
     </w:lvl>
   </w:abstractNum>
-  <w:abstractNum w:abstractNumId="17">
+  <w:abstractNum w:abstractNumId="19">
     <w:nsid w:val="39DF53C4"/>
     <w:multiLevelType w:val="hybridMultilevel"/>
     <w:tmpl w:val="A0F2ED22"/>
@@ -4324,7 +5469,7 @@
       </w:pPr>
     </w:lvl>
   </w:abstractNum>
-  <w:abstractNum w:abstractNumId="18">
+  <w:abstractNum w:abstractNumId="20">
     <w:nsid w:val="3BB71708"/>
     <w:multiLevelType w:val="hybridMultilevel"/>
     <w:tmpl w:val="A0F2ED22"/>
@@ -4440,7 +5585,7 @@
       </w:pPr>
     </w:lvl>
   </w:abstractNum>
-  <w:abstractNum w:abstractNumId="19">
+  <w:abstractNum w:abstractNumId="21">
     <w:nsid w:val="3E2F47CD"/>
     <w:multiLevelType w:val="hybridMultilevel"/>
     <w:tmpl w:val="A0F2ED22"/>
@@ -4556,7 +5701,7 @@
       </w:pPr>
     </w:lvl>
   </w:abstractNum>
-  <w:abstractNum w:abstractNumId="20">
+  <w:abstractNum w:abstractNumId="22">
     <w:nsid w:val="3FB37EC8"/>
     <w:multiLevelType w:val="hybridMultilevel"/>
     <w:tmpl w:val="A0F2ED22"/>
@@ -4672,7 +5817,7 @@
       </w:pPr>
     </w:lvl>
   </w:abstractNum>
-  <w:abstractNum w:abstractNumId="21">
+  <w:abstractNum w:abstractNumId="23">
     <w:nsid w:val="45562874"/>
     <w:multiLevelType w:val="hybridMultilevel"/>
     <w:tmpl w:val="A0F2ED22"/>
@@ -4788,7 +5933,7 @@
       </w:pPr>
     </w:lvl>
   </w:abstractNum>
-  <w:abstractNum w:abstractNumId="22">
+  <w:abstractNum w:abstractNumId="24">
     <w:nsid w:val="46FC040C"/>
     <w:multiLevelType w:val="hybridMultilevel"/>
     <w:tmpl w:val="A0F2ED22"/>
@@ -4904,7 +6049,96 @@
       </w:pPr>
     </w:lvl>
   </w:abstractNum>
-  <w:abstractNum w:abstractNumId="23">
+  <w:abstractNum w:abstractNumId="25">
+    <w:nsid w:val="491E517C"/>
+    <w:multiLevelType w:val="hybridMultilevel"/>
+    <w:tmpl w:val="D7406936"/>
+    <w:lvl w:ilvl="0" w:tplc="970A0A26">
+      <w:start w:val="1"/>
+      <w:numFmt w:val="lowerLetter"/>
+      <w:lvlText w:val="%1."/>
+      <w:lvlJc w:val="left"/>
+      <w:pPr>
+        <w:ind w:left="855" w:hanging="495"/>
+      </w:pPr>
+      <w:rPr>
+        <w:rFonts w:hint="default"/>
+      </w:rPr>
+    </w:lvl>
+    <w:lvl w:ilvl="1" w:tplc="04090019" w:tentative="1">
+      <w:start w:val="1"/>
+      <w:numFmt w:val="lowerLetter"/>
+      <w:lvlText w:val="%2."/>
+      <w:lvlJc w:val="left"/>
+      <w:pPr>
+        <w:ind w:left="1440" w:hanging="360"/>
+      </w:pPr>
+    </w:lvl>
+    <w:lvl w:ilvl="2" w:tplc="0409001B" w:tentative="1">
+      <w:start w:val="1"/>
+      <w:numFmt w:val="lowerRoman"/>
+      <w:lvlText w:val="%3."/>
+      <w:lvlJc w:val="right"/>
+      <w:pPr>
+        <w:ind w:left="2160" w:hanging="180"/>
+      </w:pPr>
+    </w:lvl>
+    <w:lvl w:ilvl="3" w:tplc="0409000F" w:tentative="1">
+      <w:start w:val="1"/>
+      <w:numFmt w:val="decimal"/>
+      <w:lvlText w:val="%4."/>
+      <w:lvlJc w:val="left"/>
+      <w:pPr>
+        <w:ind w:left="2880" w:hanging="360"/>
+      </w:pPr>
+    </w:lvl>
+    <w:lvl w:ilvl="4" w:tplc="04090019" w:tentative="1">
+      <w:start w:val="1"/>
+      <w:numFmt w:val="lowerLetter"/>
+      <w:lvlText w:val="%5."/>
+      <w:lvlJc w:val="left"/>
+      <w:pPr>
+        <w:ind w:left="3600" w:hanging="360"/>
+      </w:pPr>
+    </w:lvl>
+    <w:lvl w:ilvl="5" w:tplc="0409001B" w:tentative="1">
+      <w:start w:val="1"/>
+      <w:numFmt w:val="lowerRoman"/>
+      <w:lvlText w:val="%6."/>
+      <w:lvlJc w:val="right"/>
+      <w:pPr>
+        <w:ind w:left="4320" w:hanging="180"/>
+      </w:pPr>
+    </w:lvl>
+    <w:lvl w:ilvl="6" w:tplc="0409000F" w:tentative="1">
+      <w:start w:val="1"/>
+      <w:numFmt w:val="decimal"/>
+      <w:lvlText w:val="%7."/>
+      <w:lvlJc w:val="left"/>
+      <w:pPr>
+        <w:ind w:left="5040" w:hanging="360"/>
+      </w:pPr>
+    </w:lvl>
+    <w:lvl w:ilvl="7" w:tplc="04090019" w:tentative="1">
+      <w:start w:val="1"/>
+      <w:numFmt w:val="lowerLetter"/>
+      <w:lvlText w:val="%8."/>
+      <w:lvlJc w:val="left"/>
+      <w:pPr>
+        <w:ind w:left="5760" w:hanging="360"/>
+      </w:pPr>
+    </w:lvl>
+    <w:lvl w:ilvl="8" w:tplc="0409001B" w:tentative="1">
+      <w:start w:val="1"/>
+      <w:numFmt w:val="lowerRoman"/>
+      <w:lvlText w:val="%9."/>
+      <w:lvlJc w:val="right"/>
+      <w:pPr>
+        <w:ind w:left="6480" w:hanging="180"/>
+      </w:pPr>
+    </w:lvl>
+  </w:abstractNum>
+  <w:abstractNum w:abstractNumId="26">
     <w:nsid w:val="495626B6"/>
     <w:multiLevelType w:val="hybridMultilevel"/>
     <w:tmpl w:val="A0F2ED22"/>
@@ -5020,7 +6254,7 @@
       </w:pPr>
     </w:lvl>
   </w:abstractNum>
-  <w:abstractNum w:abstractNumId="24">
+  <w:abstractNum w:abstractNumId="27">
     <w:nsid w:val="4A683DC0"/>
     <w:multiLevelType w:val="hybridMultilevel"/>
     <w:tmpl w:val="A0F2ED22"/>
@@ -5136,7 +6370,7 @@
       </w:pPr>
     </w:lvl>
   </w:abstractNum>
-  <w:abstractNum w:abstractNumId="25">
+  <w:abstractNum w:abstractNumId="28">
     <w:nsid w:val="4DAC0583"/>
     <w:multiLevelType w:val="hybridMultilevel"/>
     <w:tmpl w:val="A0F2ED22"/>
@@ -5252,7 +6486,7 @@
       </w:pPr>
     </w:lvl>
   </w:abstractNum>
-  <w:abstractNum w:abstractNumId="26">
+  <w:abstractNum w:abstractNumId="29">
     <w:nsid w:val="4E5C7770"/>
     <w:multiLevelType w:val="hybridMultilevel"/>
     <w:tmpl w:val="A0F2ED22"/>
@@ -5368,7 +6602,7 @@
       </w:pPr>
     </w:lvl>
   </w:abstractNum>
-  <w:abstractNum w:abstractNumId="27">
+  <w:abstractNum w:abstractNumId="30">
     <w:nsid w:val="4E887149"/>
     <w:multiLevelType w:val="hybridMultilevel"/>
     <w:tmpl w:val="A0F2ED22"/>
@@ -5484,7 +6718,7 @@
       </w:pPr>
     </w:lvl>
   </w:abstractNum>
-  <w:abstractNum w:abstractNumId="28">
+  <w:abstractNum w:abstractNumId="31">
     <w:nsid w:val="52FE168E"/>
     <w:multiLevelType w:val="hybridMultilevel"/>
     <w:tmpl w:val="ABDA547A"/>
@@ -5573,7 +6807,7 @@
       </w:pPr>
     </w:lvl>
   </w:abstractNum>
-  <w:abstractNum w:abstractNumId="29">
+  <w:abstractNum w:abstractNumId="32">
     <w:nsid w:val="53EF4A78"/>
     <w:multiLevelType w:val="hybridMultilevel"/>
     <w:tmpl w:val="A0F2ED22"/>
@@ -5689,7 +6923,7 @@
       </w:pPr>
     </w:lvl>
   </w:abstractNum>
-  <w:abstractNum w:abstractNumId="30">
+  <w:abstractNum w:abstractNumId="33">
     <w:nsid w:val="54B97BF2"/>
     <w:multiLevelType w:val="hybridMultilevel"/>
     <w:tmpl w:val="A0F2ED22"/>
@@ -5805,7 +7039,7 @@
       </w:pPr>
     </w:lvl>
   </w:abstractNum>
-  <w:abstractNum w:abstractNumId="31">
+  <w:abstractNum w:abstractNumId="34">
     <w:nsid w:val="56A00356"/>
     <w:multiLevelType w:val="hybridMultilevel"/>
     <w:tmpl w:val="A0F2ED22"/>
@@ -5921,7 +7155,7 @@
       </w:pPr>
     </w:lvl>
   </w:abstractNum>
-  <w:abstractNum w:abstractNumId="32">
+  <w:abstractNum w:abstractNumId="35">
     <w:nsid w:val="5869759E"/>
     <w:multiLevelType w:val="hybridMultilevel"/>
     <w:tmpl w:val="A0F2ED22"/>
@@ -6037,7 +7271,7 @@
       </w:pPr>
     </w:lvl>
   </w:abstractNum>
-  <w:abstractNum w:abstractNumId="33">
+  <w:abstractNum w:abstractNumId="36">
     <w:nsid w:val="5C3F1C94"/>
     <w:multiLevelType w:val="hybridMultilevel"/>
     <w:tmpl w:val="D61C7028"/>
@@ -6126,7 +7360,7 @@
       </w:pPr>
     </w:lvl>
   </w:abstractNum>
-  <w:abstractNum w:abstractNumId="34">
+  <w:abstractNum w:abstractNumId="37">
     <w:nsid w:val="5C434C4E"/>
     <w:multiLevelType w:val="hybridMultilevel"/>
     <w:tmpl w:val="A0F2ED22"/>
@@ -6242,7 +7476,7 @@
       </w:pPr>
     </w:lvl>
   </w:abstractNum>
-  <w:abstractNum w:abstractNumId="35">
+  <w:abstractNum w:abstractNumId="38">
     <w:nsid w:val="5D87545E"/>
     <w:multiLevelType w:val="hybridMultilevel"/>
     <w:tmpl w:val="A0F2ED22"/>
@@ -6358,7 +7592,7 @@
       </w:pPr>
     </w:lvl>
   </w:abstractNum>
-  <w:abstractNum w:abstractNumId="36">
+  <w:abstractNum w:abstractNumId="39">
     <w:nsid w:val="5F102146"/>
     <w:multiLevelType w:val="hybridMultilevel"/>
     <w:tmpl w:val="A0F2ED22"/>
@@ -6474,7 +7708,7 @@
       </w:pPr>
     </w:lvl>
   </w:abstractNum>
-  <w:abstractNum w:abstractNumId="37">
+  <w:abstractNum w:abstractNumId="40">
     <w:nsid w:val="61096510"/>
     <w:multiLevelType w:val="hybridMultilevel"/>
     <w:tmpl w:val="A0F2ED22"/>
@@ -6590,7 +7824,7 @@
       </w:pPr>
     </w:lvl>
   </w:abstractNum>
-  <w:abstractNum w:abstractNumId="38">
+  <w:abstractNum w:abstractNumId="41">
     <w:nsid w:val="61413CB3"/>
     <w:multiLevelType w:val="hybridMultilevel"/>
     <w:tmpl w:val="A0F2ED22"/>
@@ -6706,7 +7940,7 @@
       </w:pPr>
     </w:lvl>
   </w:abstractNum>
-  <w:abstractNum w:abstractNumId="39">
+  <w:abstractNum w:abstractNumId="42">
     <w:nsid w:val="618A407E"/>
     <w:multiLevelType w:val="hybridMultilevel"/>
     <w:tmpl w:val="D61C7028"/>
@@ -6795,7 +8029,7 @@
       </w:pPr>
     </w:lvl>
   </w:abstractNum>
-  <w:abstractNum w:abstractNumId="40">
+  <w:abstractNum w:abstractNumId="43">
     <w:nsid w:val="6CD03A75"/>
     <w:multiLevelType w:val="hybridMultilevel"/>
     <w:tmpl w:val="A0F2ED22"/>
@@ -6911,7 +8145,7 @@
       </w:pPr>
     </w:lvl>
   </w:abstractNum>
-  <w:abstractNum w:abstractNumId="41">
+  <w:abstractNum w:abstractNumId="44">
     <w:nsid w:val="6F7C3E2B"/>
     <w:multiLevelType w:val="hybridMultilevel"/>
     <w:tmpl w:val="A0F2ED22"/>
@@ -7027,7 +8261,7 @@
       </w:pPr>
     </w:lvl>
   </w:abstractNum>
-  <w:abstractNum w:abstractNumId="42">
+  <w:abstractNum w:abstractNumId="45">
     <w:nsid w:val="71B630D5"/>
     <w:multiLevelType w:val="hybridMultilevel"/>
     <w:tmpl w:val="A0F2ED22"/>
@@ -7143,7 +8377,7 @@
       </w:pPr>
     </w:lvl>
   </w:abstractNum>
-  <w:abstractNum w:abstractNumId="43">
+  <w:abstractNum w:abstractNumId="46">
     <w:nsid w:val="71DA7B2E"/>
     <w:multiLevelType w:val="hybridMultilevel"/>
     <w:tmpl w:val="A0F2ED22"/>
@@ -7259,7 +8493,7 @@
       </w:pPr>
     </w:lvl>
   </w:abstractNum>
-  <w:abstractNum w:abstractNumId="44">
+  <w:abstractNum w:abstractNumId="47">
     <w:nsid w:val="798E0236"/>
     <w:multiLevelType w:val="hybridMultilevel"/>
     <w:tmpl w:val="A0F2ED22"/>
@@ -7376,139 +8610,148 @@
     </w:lvl>
   </w:abstractNum>
   <w:num w:numId="1">
+    <w:abstractNumId w:val="29"/>
+  </w:num>
+  <w:num w:numId="2">
+    <w:abstractNumId w:val="14"/>
+  </w:num>
+  <w:num w:numId="3">
     <w:abstractNumId w:val="26"/>
   </w:num>
-  <w:num w:numId="2">
-    <w:abstractNumId w:val="12"/>
-  </w:num>
-  <w:num w:numId="3">
-    <w:abstractNumId w:val="23"/>
-  </w:num>
   <w:num w:numId="4">
-    <w:abstractNumId w:val="15"/>
+    <w:abstractNumId w:val="17"/>
   </w:num>
   <w:num w:numId="5">
-    <w:abstractNumId w:val="17"/>
+    <w:abstractNumId w:val="19"/>
   </w:num>
   <w:num w:numId="6">
-    <w:abstractNumId w:val="7"/>
+    <w:abstractNumId w:val="9"/>
   </w:num>
   <w:num w:numId="7">
-    <w:abstractNumId w:val="34"/>
+    <w:abstractNumId w:val="37"/>
   </w:num>
   <w:num w:numId="8">
-    <w:abstractNumId w:val="14"/>
+    <w:abstractNumId w:val="16"/>
   </w:num>
   <w:num w:numId="9">
-    <w:abstractNumId w:val="27"/>
+    <w:abstractNumId w:val="30"/>
   </w:num>
   <w:num w:numId="10">
-    <w:abstractNumId w:val="25"/>
+    <w:abstractNumId w:val="28"/>
   </w:num>
   <w:num w:numId="11">
-    <w:abstractNumId w:val="19"/>
+    <w:abstractNumId w:val="21"/>
   </w:num>
   <w:num w:numId="12">
     <w:abstractNumId w:val="4"/>
   </w:num>
   <w:num w:numId="13">
-    <w:abstractNumId w:val="36"/>
+    <w:abstractNumId w:val="39"/>
   </w:num>
   <w:num w:numId="14">
-    <w:abstractNumId w:val="30"/>
+    <w:abstractNumId w:val="33"/>
   </w:num>
   <w:num w:numId="15">
+    <w:abstractNumId w:val="41"/>
+  </w:num>
+  <w:num w:numId="16">
     <w:abstractNumId w:val="38"/>
   </w:num>
-  <w:num w:numId="16">
+  <w:num w:numId="17">
+    <w:abstractNumId w:val="44"/>
+  </w:num>
+  <w:num w:numId="18">
+    <w:abstractNumId w:val="32"/>
+  </w:num>
+  <w:num w:numId="19">
+    <w:abstractNumId w:val="13"/>
+  </w:num>
+  <w:num w:numId="20">
     <w:abstractNumId w:val="35"/>
   </w:num>
-  <w:num w:numId="17">
-    <w:abstractNumId w:val="41"/>
-  </w:num>
-  <w:num w:numId="18">
-    <w:abstractNumId w:val="29"/>
-  </w:num>
-  <w:num w:numId="19">
-    <w:abstractNumId w:val="11"/>
-  </w:num>
-  <w:num w:numId="20">
-    <w:abstractNumId w:val="32"/>
-  </w:num>
   <w:num w:numId="21">
-    <w:abstractNumId w:val="21"/>
+    <w:abstractNumId w:val="23"/>
   </w:num>
   <w:num w:numId="22">
-    <w:abstractNumId w:val="24"/>
+    <w:abstractNumId w:val="27"/>
   </w:num>
   <w:num w:numId="23">
-    <w:abstractNumId w:val="40"/>
+    <w:abstractNumId w:val="43"/>
   </w:num>
   <w:num w:numId="24">
     <w:abstractNumId w:val="1"/>
   </w:num>
   <w:num w:numId="25">
-    <w:abstractNumId w:val="5"/>
+    <w:abstractNumId w:val="6"/>
   </w:num>
   <w:num w:numId="26">
-    <w:abstractNumId w:val="42"/>
+    <w:abstractNumId w:val="45"/>
   </w:num>
   <w:num w:numId="27">
-    <w:abstractNumId w:val="31"/>
+    <w:abstractNumId w:val="34"/>
   </w:num>
   <w:num w:numId="28">
-    <w:abstractNumId w:val="9"/>
+    <w:abstractNumId w:val="11"/>
   </w:num>
   <w:num w:numId="29">
+    <w:abstractNumId w:val="24"/>
+  </w:num>
+  <w:num w:numId="30">
     <w:abstractNumId w:val="22"/>
   </w:num>
-  <w:num w:numId="30">
+  <w:num w:numId="31">
+    <w:abstractNumId w:val="40"/>
+  </w:num>
+  <w:num w:numId="32">
     <w:abstractNumId w:val="20"/>
   </w:num>
-  <w:num w:numId="31">
-    <w:abstractNumId w:val="37"/>
-  </w:num>
-  <w:num w:numId="32">
-    <w:abstractNumId w:val="18"/>
-  </w:num>
   <w:num w:numId="33">
-    <w:abstractNumId w:val="10"/>
+    <w:abstractNumId w:val="12"/>
   </w:num>
   <w:num w:numId="34">
-    <w:abstractNumId w:val="43"/>
+    <w:abstractNumId w:val="46"/>
   </w:num>
   <w:num w:numId="35">
-    <w:abstractNumId w:val="33"/>
+    <w:abstractNumId w:val="36"/>
   </w:num>
   <w:num w:numId="36">
     <w:abstractNumId w:val="3"/>
   </w:num>
   <w:num w:numId="37">
-    <w:abstractNumId w:val="28"/>
+    <w:abstractNumId w:val="31"/>
   </w:num>
   <w:num w:numId="38">
     <w:abstractNumId w:val="2"/>
   </w:num>
   <w:num w:numId="39">
-    <w:abstractNumId w:val="8"/>
+    <w:abstractNumId w:val="10"/>
   </w:num>
   <w:num w:numId="40">
     <w:abstractNumId w:val="0"/>
   </w:num>
   <w:num w:numId="41">
-    <w:abstractNumId w:val="16"/>
+    <w:abstractNumId w:val="18"/>
   </w:num>
   <w:num w:numId="42">
-    <w:abstractNumId w:val="13"/>
+    <w:abstractNumId w:val="15"/>
   </w:num>
   <w:num w:numId="43">
-    <w:abstractNumId w:val="39"/>
+    <w:abstractNumId w:val="42"/>
   </w:num>
   <w:num w:numId="44">
-    <w:abstractNumId w:val="44"/>
+    <w:abstractNumId w:val="47"/>
   </w:num>
   <w:num w:numId="45">
-    <w:abstractNumId w:val="6"/>
+    <w:abstractNumId w:val="7"/>
+  </w:num>
+  <w:num w:numId="46">
+    <w:abstractNumId w:val="8"/>
+  </w:num>
+  <w:num w:numId="47">
+    <w:abstractNumId w:val="25"/>
+  </w:num>
+  <w:num w:numId="48">
+    <w:abstractNumId w:val="5"/>
   </w:num>
   <w:numIdMacAtCleanup w:val="14"/>
 </w:numbering>
@@ -9254,7 +10497,7 @@
 </file>
 
 <file path=customXml/itemProps1.xml><?xml version="1.0" encoding="utf-8"?>
-<ds:datastoreItem xmlns:ds="http://schemas.openxmlformats.org/officeDocument/2006/customXml" ds:itemID="{5F637532-EB48-48A9-9506-7F63E5572FA5}">
+<ds:datastoreItem xmlns:ds="http://schemas.openxmlformats.org/officeDocument/2006/customXml" ds:itemID="{FA7BC2F0-31B8-422D-8B50-D60552986479}">
   <ds:schemaRefs>
     <ds:schemaRef ds:uri="http://schemas.openxmlformats.org/officeDocument/2006/bibliography"/>
   </ds:schemaRefs>

</xml_diff>

<commit_message>
2301 - More updates.
git-tfs-id: [https://tfs.omnicloud.local/tfs/cco%20program/]$/eCoaching_V2;C34067
</commit_message>
<xml_diff>
--- a/Unit Test/CCO_eCoaching_UI_Survey_UTD.docx
+++ b/Unit Test/CCO_eCoaching_UI_Survey_UTD.docx
@@ -182,6 +182,8 @@
           <w:szCs w:val="40"/>
         </w:rPr>
       </w:pPr>
+      <w:proofErr w:type="spellStart"/>
+      <w:proofErr w:type="gramStart"/>
       <w:r>
         <w:rPr>
           <w:b/>
@@ -191,6 +193,8 @@
         </w:rPr>
         <w:t>eCoaching</w:t>
       </w:r>
+      <w:proofErr w:type="spellEnd"/>
+      <w:proofErr w:type="gramEnd"/>
       <w:r>
         <w:rPr>
           <w:b/>
@@ -727,12 +731,7 @@
               <w:t>ECUISURVEY0</w:t>
             </w:r>
             <w:r>
-              <w:t>2</w:t>
-            </w:r>
-            <w:bookmarkStart w:id="15" w:name="_GoBack"/>
-            <w:bookmarkEnd w:id="15"/>
-            <w:r>
-              <w:t>.</w:t>
+              <w:t>2.</w:t>
             </w:r>
           </w:p>
         </w:tc>
@@ -847,9 +846,11 @@
             <w:r>
               <w:t xml:space="preserve"> for the </w:t>
             </w:r>
+            <w:proofErr w:type="spellStart"/>
             <w:r>
               <w:t>eCoaching</w:t>
             </w:r>
+            <w:proofErr w:type="spellEnd"/>
             <w:r>
               <w:t xml:space="preserve"> </w:t>
             </w:r>
@@ -932,12 +933,14 @@
               </w:rPr>
               <w:t xml:space="preserve"> </w:t>
             </w:r>
+            <w:proofErr w:type="spellStart"/>
             <w:r>
               <w:rPr>
                 <w:rFonts w:eastAsia="MS Mincho"/>
               </w:rPr>
               <w:t>eCoaching</w:t>
             </w:r>
+            <w:proofErr w:type="spellEnd"/>
             <w:r>
               <w:rPr>
                 <w:rFonts w:eastAsia="MS Mincho"/>
@@ -1611,7 +1614,21 @@
               <w:rPr>
                 <w:i/>
               </w:rPr>
-              <w:t>Find an active survey in table Survey_Response_Header;</w:t>
+              <w:t xml:space="preserve">Find an active survey in table </w:t>
+            </w:r>
+            <w:proofErr w:type="spellStart"/>
+            <w:r>
+              <w:rPr>
+                <w:i/>
+              </w:rPr>
+              <w:t>Survey_Response_Header</w:t>
+            </w:r>
+            <w:proofErr w:type="spellEnd"/>
+            <w:r>
+              <w:rPr>
+                <w:i/>
+              </w:rPr>
+              <w:t>;</w:t>
             </w:r>
           </w:p>
           <w:p>
@@ -1630,7 +1647,21 @@
               <w:rPr>
                 <w:i/>
               </w:rPr>
-              <w:t>Update EmpID to yours.</w:t>
+              <w:t xml:space="preserve">Update </w:t>
+            </w:r>
+            <w:proofErr w:type="spellStart"/>
+            <w:r>
+              <w:rPr>
+                <w:i/>
+              </w:rPr>
+              <w:t>EmpID</w:t>
+            </w:r>
+            <w:proofErr w:type="spellEnd"/>
+            <w:r>
+              <w:rPr>
+                <w:i/>
+              </w:rPr>
+              <w:t xml:space="preserve"> to yours.</w:t>
             </w:r>
           </w:p>
         </w:tc>
@@ -1900,7 +1931,7 @@
           </w:tcPr>
           <w:p>
             <w:r>
-              <w:t>New</w:t>
+              <w:t>TFS 2301 – Update Survey text</w:t>
             </w:r>
           </w:p>
         </w:tc>
@@ -1968,7 +1999,21 @@
           <w:tcPr>
             <w:tcW w:w="10951" w:type="dxa"/>
           </w:tcPr>
-          <w:p/>
+          <w:p>
+            <w:proofErr w:type="spellStart"/>
+            <w:r>
+              <w:t>LocalizedText.Designer.vb</w:t>
+            </w:r>
+            <w:proofErr w:type="spellEnd"/>
+            <w:r>
+              <w:t xml:space="preserve">, </w:t>
+            </w:r>
+            <w:r>
+              <w:t>LocalizedText.resx</w:t>
+            </w:r>
+            <w:bookmarkStart w:id="15" w:name="_GoBack"/>
+            <w:bookmarkEnd w:id="15"/>
+          </w:p>
         </w:tc>
       </w:tr>
       <w:tr>
@@ -2391,13 +2436,7 @@
               <w:rPr>
                 <w:b/>
               </w:rPr>
-              <w:t>displays</w:t>
-            </w:r>
-            <w:r>
-              <w:rPr>
-                <w:b/>
-              </w:rPr>
-              <w:t>:</w:t>
+              <w:t>displays:</w:t>
             </w:r>
           </w:p>
           <w:p>
@@ -2468,19 +2507,7 @@
               <w:rPr>
                 <w:b/>
               </w:rPr>
-              <w:t xml:space="preserve"> question </w:t>
-            </w:r>
-            <w:r>
-              <w:rPr>
-                <w:b/>
-              </w:rPr>
-              <w:t>3</w:t>
-            </w:r>
-            <w:r>
-              <w:rPr>
-                <w:b/>
-              </w:rPr>
-              <w:t xml:space="preserve"> </w:t>
+              <w:t xml:space="preserve"> question 3 </w:t>
             </w:r>
             <w:r>
               <w:rPr>
@@ -2595,7 +2622,21 @@
               <w:rPr>
                 <w:i/>
               </w:rPr>
-              <w:t>Find an active survey in table Survey_Response_Header;</w:t>
+              <w:t xml:space="preserve">Find an active survey in table </w:t>
+            </w:r>
+            <w:proofErr w:type="spellStart"/>
+            <w:r>
+              <w:rPr>
+                <w:i/>
+              </w:rPr>
+              <w:t>Survey_Response_Header</w:t>
+            </w:r>
+            <w:proofErr w:type="spellEnd"/>
+            <w:r>
+              <w:rPr>
+                <w:i/>
+              </w:rPr>
+              <w:t>;</w:t>
             </w:r>
           </w:p>
           <w:p>
@@ -2614,7 +2655,21 @@
               <w:rPr>
                 <w:i/>
               </w:rPr>
-              <w:t>Update EmpID to yours.</w:t>
+              <w:t xml:space="preserve">Update </w:t>
+            </w:r>
+            <w:proofErr w:type="spellStart"/>
+            <w:r>
+              <w:rPr>
+                <w:i/>
+              </w:rPr>
+              <w:t>EmpID</w:t>
+            </w:r>
+            <w:proofErr w:type="spellEnd"/>
+            <w:r>
+              <w:rPr>
+                <w:i/>
+              </w:rPr>
+              <w:t xml:space="preserve"> to yours.</w:t>
             </w:r>
           </w:p>
         </w:tc>
@@ -2796,7 +2851,23 @@
         <w:sz w:val="18"/>
       </w:rPr>
       <w:tab/>
-      <w:t xml:space="preserve">                             eCoaching </w:t>
+      <w:t xml:space="preserve">                             </w:t>
+    </w:r>
+    <w:proofErr w:type="spellStart"/>
+    <w:r>
+      <w:rPr>
+        <w:b/>
+        <w:sz w:val="18"/>
+      </w:rPr>
+      <w:t>eCoaching</w:t>
+    </w:r>
+    <w:proofErr w:type="spellEnd"/>
+    <w:r>
+      <w:rPr>
+        <w:b/>
+        <w:sz w:val="18"/>
+      </w:rPr>
+      <w:t xml:space="preserve"> </w:t>
     </w:r>
     <w:r>
       <w:rPr>
@@ -2947,7 +3018,7 @@
         <w:sz w:val="18"/>
         <w:szCs w:val="18"/>
       </w:rPr>
-      <w:t>2</w:t>
+      <w:t>4</w:t>
     </w:r>
     <w:r>
       <w:rPr>
@@ -3200,7 +3271,23 @@
       <w:rPr>
         <w:sz w:val="18"/>
       </w:rPr>
-      <w:t xml:space="preserve">                                                                                                                                                                            eCoaching </w:t>
+      <w:t xml:space="preserve">                                                                                                                                                                            </w:t>
+    </w:r>
+    <w:proofErr w:type="spellStart"/>
+    <w:proofErr w:type="gramStart"/>
+    <w:r>
+      <w:rPr>
+        <w:sz w:val="18"/>
+      </w:rPr>
+      <w:t>eCoaching</w:t>
+    </w:r>
+    <w:proofErr w:type="spellEnd"/>
+    <w:proofErr w:type="gramEnd"/>
+    <w:r>
+      <w:rPr>
+        <w:sz w:val="18"/>
+      </w:rPr>
+      <w:t xml:space="preserve"> </w:t>
     </w:r>
     <w:r>
       <w:rPr>
@@ -10497,7 +10584,7 @@
 </file>
 
 <file path=customXml/itemProps1.xml><?xml version="1.0" encoding="utf-8"?>
-<ds:datastoreItem xmlns:ds="http://schemas.openxmlformats.org/officeDocument/2006/customXml" ds:itemID="{FA7BC2F0-31B8-422D-8B50-D60552986479}">
+<ds:datastoreItem xmlns:ds="http://schemas.openxmlformats.org/officeDocument/2006/customXml" ds:itemID="{1C4CE082-4B6F-4A9A-AF30-25DE8A5C54B3}">
   <ds:schemaRefs>
     <ds:schemaRef ds:uri="http://schemas.openxmlformats.org/officeDocument/2006/bibliography"/>
   </ds:schemaRefs>

</xml_diff>

<commit_message>
TFS 4743 - Survey: Don't set default values for all questions.
git-tfs-id: [https://tfs.omnicloud.local/tfs/cco%20program/]$/eCoaching_V2;C35973
</commit_message>
<xml_diff>
--- a/Unit Test/CCO_eCoaching_UI_Survey_UTD.docx
+++ b/Unit Test/CCO_eCoaching_UI_Survey_UTD.docx
@@ -1,6 +1,6 @@
 
 <file path=word/document.xml><?xml version="1.0" encoding="utf-8"?>
-<w:document xmlns:wpc="http://schemas.microsoft.com/office/word/2010/wordprocessingCanvas" xmlns:mc="http://schemas.openxmlformats.org/markup-compatibility/2006" xmlns:o="urn:schemas-microsoft-com:office:office" xmlns:r="http://schemas.openxmlformats.org/officeDocument/2006/relationships" xmlns:m="http://schemas.openxmlformats.org/officeDocument/2006/math" xmlns:v="urn:schemas-microsoft-com:vml" xmlns:wp14="http://schemas.microsoft.com/office/word/2010/wordprocessingDrawing" xmlns:wp="http://schemas.openxmlformats.org/drawingml/2006/wordprocessingDrawing" xmlns:w10="urn:schemas-microsoft-com:office:word" xmlns:w="http://schemas.openxmlformats.org/wordprocessingml/2006/main" xmlns:w14="http://schemas.microsoft.com/office/word/2010/wordml" xmlns:wpg="http://schemas.microsoft.com/office/word/2010/wordprocessingGroup" xmlns:wpi="http://schemas.microsoft.com/office/word/2010/wordprocessingInk" xmlns:wne="http://schemas.microsoft.com/office/word/2006/wordml" xmlns:wps="http://schemas.microsoft.com/office/word/2010/wordprocessingShape" mc:Ignorable="w14 wp14">
+<w:document xmlns:wpc="http://schemas.microsoft.com/office/word/2010/wordprocessingCanvas" xmlns:mc="http://schemas.openxmlformats.org/markup-compatibility/2006" xmlns:o="urn:schemas-microsoft-com:office:office" xmlns:r="http://schemas.openxmlformats.org/officeDocument/2006/relationships" xmlns:m="http://schemas.openxmlformats.org/officeDocument/2006/math" xmlns:v="urn:schemas-microsoft-com:vml" xmlns:wp14="http://schemas.microsoft.com/office/word/2010/wordprocessingDrawing" xmlns:wp="http://schemas.openxmlformats.org/drawingml/2006/wordprocessingDrawing" xmlns:w10="urn:schemas-microsoft-com:office:word" xmlns:w="http://schemas.openxmlformats.org/wordprocessingml/2006/main" xmlns:w14="http://schemas.microsoft.com/office/word/2010/wordml" xmlns:w15="http://schemas.microsoft.com/office/word/2012/wordml" xmlns:wpg="http://schemas.microsoft.com/office/word/2010/wordprocessingGroup" xmlns:wpi="http://schemas.microsoft.com/office/word/2010/wordprocessingInk" xmlns:wne="http://schemas.microsoft.com/office/word/2006/wordml" xmlns:wps="http://schemas.microsoft.com/office/word/2010/wordprocessingShape" mc:Ignorable="w14 w15 wp14">
   <w:body>
     <w:p>
       <w:pPr>
@@ -110,7 +110,7 @@
                     </pic:cNvPicPr>
                   </pic:nvPicPr>
                   <pic:blipFill>
-                    <a:blip r:embed="rId9" cstate="print"/>
+                    <a:blip r:embed="rId8" cstate="print"/>
                     <a:srcRect/>
                     <a:stretch>
                       <a:fillRect/>
@@ -324,7 +324,7 @@
           <w:sz w:val="18"/>
           <w:szCs w:val="18"/>
         </w:rPr>
-        <w:t>June 8, 2016</w:t>
+        <w:t>November 17, 2016</w:t>
       </w:r>
       <w:r>
         <w:rPr>
@@ -846,6 +846,112 @@
               </w:rPr>
               <w:t>Lili Huang</w:t>
             </w:r>
+          </w:p>
+        </w:tc>
+      </w:tr>
+      <w:tr>
+        <w:trPr>
+          <w:ins w:id="15" w:author="Huang, Lili" w:date="2016-11-17T09:00:00Z"/>
+        </w:trPr>
+        <w:tc>
+          <w:tcPr>
+            <w:tcW w:w="1440" w:type="dxa"/>
+            <w:tcBorders>
+              <w:top w:val="single" w:sz="6" w:space="0" w:color="C0C0C0"/>
+              <w:left w:val="single" w:sz="6" w:space="0" w:color="C0C0C0"/>
+              <w:bottom w:val="single" w:sz="6" w:space="0" w:color="C0C0C0"/>
+              <w:right w:val="single" w:sz="6" w:space="0" w:color="C0C0C0"/>
+            </w:tcBorders>
+          </w:tcPr>
+          <w:p>
+            <w:pPr>
+              <w:pStyle w:val="hdr1"/>
+              <w:ind w:left="0"/>
+              <w:rPr>
+                <w:ins w:id="16" w:author="Huang, Lili" w:date="2016-11-17T09:00:00Z"/>
+                <w:rFonts w:ascii="Times New Roman" w:hAnsi="Times New Roman"/>
+                <w:i w:val="0"/>
+                <w:sz w:val="20"/>
+              </w:rPr>
+            </w:pPr>
+            <w:ins w:id="17" w:author="Huang, Lili" w:date="2016-11-17T09:00:00Z">
+              <w:r>
+                <w:rPr>
+                  <w:rFonts w:ascii="Times New Roman" w:hAnsi="Times New Roman"/>
+                  <w:i w:val="0"/>
+                  <w:sz w:val="20"/>
+                </w:rPr>
+                <w:t>11/17/2016</w:t>
+              </w:r>
+            </w:ins>
+          </w:p>
+        </w:tc>
+        <w:tc>
+          <w:tcPr>
+            <w:tcW w:w="9198" w:type="dxa"/>
+            <w:tcBorders>
+              <w:top w:val="single" w:sz="6" w:space="0" w:color="C0C0C0"/>
+              <w:left w:val="single" w:sz="6" w:space="0" w:color="C0C0C0"/>
+              <w:bottom w:val="single" w:sz="6" w:space="0" w:color="C0C0C0"/>
+              <w:right w:val="single" w:sz="6" w:space="0" w:color="C0C0C0"/>
+            </w:tcBorders>
+          </w:tcPr>
+          <w:p>
+            <w:pPr>
+              <w:rPr>
+                <w:ins w:id="18" w:author="Huang, Lili" w:date="2016-11-17T09:00:00Z"/>
+              </w:rPr>
+            </w:pPr>
+            <w:ins w:id="19" w:author="Huang, Lili" w:date="2016-11-17T09:00:00Z">
+              <w:r>
+                <w:t>TFS 4743 – Survey: Don’t set default values to all questions</w:t>
+              </w:r>
+            </w:ins>
+          </w:p>
+          <w:p>
+            <w:pPr>
+              <w:rPr>
+                <w:ins w:id="20" w:author="Huang, Lili" w:date="2016-11-17T09:00:00Z"/>
+              </w:rPr>
+            </w:pPr>
+            <w:ins w:id="21" w:author="Huang, Lili" w:date="2016-11-17T09:00:00Z">
+              <w:r>
+                <w:t>Added ECUISURVEY04</w:t>
+              </w:r>
+            </w:ins>
+          </w:p>
+        </w:tc>
+        <w:tc>
+          <w:tcPr>
+            <w:tcW w:w="3150" w:type="dxa"/>
+            <w:tcBorders>
+              <w:top w:val="single" w:sz="6" w:space="0" w:color="C0C0C0"/>
+              <w:left w:val="single" w:sz="6" w:space="0" w:color="C0C0C0"/>
+              <w:bottom w:val="single" w:sz="6" w:space="0" w:color="C0C0C0"/>
+              <w:right w:val="single" w:sz="6" w:space="0" w:color="C0C0C0"/>
+            </w:tcBorders>
+          </w:tcPr>
+          <w:p>
+            <w:pPr>
+              <w:pStyle w:val="hdr1"/>
+              <w:ind w:left="0"/>
+              <w:rPr>
+                <w:ins w:id="22" w:author="Huang, Lili" w:date="2016-11-17T09:00:00Z"/>
+                <w:rFonts w:ascii="Times New Roman" w:hAnsi="Times New Roman"/>
+                <w:i w:val="0"/>
+                <w:sz w:val="20"/>
+              </w:rPr>
+            </w:pPr>
+            <w:ins w:id="23" w:author="Huang, Lili" w:date="2016-11-17T09:00:00Z">
+              <w:r>
+                <w:rPr>
+                  <w:rFonts w:ascii="Times New Roman" w:hAnsi="Times New Roman"/>
+                  <w:i w:val="0"/>
+                  <w:sz w:val="20"/>
+                </w:rPr>
+                <w:t>Lili Huang</w:t>
+              </w:r>
+            </w:ins>
           </w:p>
         </w:tc>
       </w:tr>
@@ -1085,7 +1191,6 @@
       <w:tblPr>
         <w:tblW w:w="0" w:type="auto"/>
         <w:jc w:val="center"/>
-        <w:tblInd w:w="-612" w:type="dxa"/>
         <w:tblBorders>
           <w:top w:val="single" w:sz="4" w:space="0" w:color="auto"/>
           <w:left w:val="single" w:sz="4" w:space="0" w:color="auto"/>
@@ -1368,7 +1473,6 @@
       <w:tblPr>
         <w:tblW w:w="13500" w:type="dxa"/>
         <w:jc w:val="center"/>
-        <w:tblInd w:w="-612" w:type="dxa"/>
         <w:tblBorders>
           <w:top w:val="double" w:sz="4" w:space="0" w:color="auto"/>
           <w:left w:val="double" w:sz="4" w:space="0" w:color="auto"/>
@@ -1593,7 +1697,7 @@
                 <w:szCs w:val="20"/>
               </w:rPr>
             </w:pPr>
-            <w:hyperlink r:id="rId10" w:history="1">
+            <w:hyperlink r:id="rId9" w:history="1">
               <w:r>
                 <w:rPr>
                   <w:rStyle w:val="Hyperlink"/>
@@ -1872,7 +1976,6 @@
       <w:tblPr>
         <w:tblW w:w="0" w:type="auto"/>
         <w:jc w:val="center"/>
-        <w:tblInd w:w="-612" w:type="dxa"/>
         <w:tblBorders>
           <w:top w:val="single" w:sz="4" w:space="0" w:color="auto"/>
           <w:left w:val="single" w:sz="4" w:space="0" w:color="auto"/>
@@ -2049,8 +2152,13 @@
               <w:t>https://vacmsmpmd01.vangent.local/coach3/</w:t>
             </w:r>
             <w:r>
-              <w:t>MySurvey.aspx?id=22</w:t>
-            </w:r>
+              <w:t>MySurvey.aspx?id=</w:t>
+            </w:r>
+            <w:r>
+              <w:t>1</w:t>
+            </w:r>
+            <w:bookmarkStart w:id="24" w:name="_GoBack"/>
+            <w:bookmarkEnd w:id="24"/>
             <w:r>
               <w:t xml:space="preserve"> </w:t>
             </w:r>
@@ -2161,7 +2269,6 @@
       <w:tblPr>
         <w:tblW w:w="13500" w:type="dxa"/>
         <w:jc w:val="center"/>
-        <w:tblInd w:w="-612" w:type="dxa"/>
         <w:tblBorders>
           <w:top w:val="double" w:sz="4" w:space="0" w:color="auto"/>
           <w:left w:val="double" w:sz="4" w:space="0" w:color="auto"/>
@@ -2386,7 +2493,7 @@
                 <w:szCs w:val="20"/>
               </w:rPr>
             </w:pPr>
-            <w:hyperlink r:id="rId11" w:history="1">
+            <w:hyperlink r:id="rId10" w:history="1">
               <w:r>
                 <w:rPr>
                   <w:rStyle w:val="Hyperlink"/>
@@ -2879,7 +2986,6 @@
       <w:tblPr>
         <w:tblW w:w="0" w:type="auto"/>
         <w:jc w:val="center"/>
-        <w:tblInd w:w="-612" w:type="dxa"/>
         <w:tblBorders>
           <w:top w:val="single" w:sz="4" w:space="0" w:color="auto"/>
           <w:left w:val="single" w:sz="4" w:space="0" w:color="auto"/>
@@ -3065,7 +3171,10 @@
               <w:t>https://vacmsmpmd01.vangent.local/coach3/</w:t>
             </w:r>
             <w:r>
-              <w:t>MySurvey.aspx?id=22</w:t>
+              <w:t>MySurvey.aspx?id=</w:t>
+            </w:r>
+            <w:r>
+              <w:t>10</w:t>
             </w:r>
             <w:r>
               <w:t xml:space="preserve"> </w:t>
@@ -3193,7 +3302,6 @@
       <w:tblPr>
         <w:tblW w:w="13500" w:type="dxa"/>
         <w:jc w:val="center"/>
-        <w:tblInd w:w="-612" w:type="dxa"/>
         <w:tblBorders>
           <w:top w:val="double" w:sz="4" w:space="0" w:color="auto"/>
           <w:left w:val="double" w:sz="4" w:space="0" w:color="auto"/>
@@ -3427,7 +3535,7 @@
                 <w:szCs w:val="20"/>
               </w:rPr>
             </w:pPr>
-            <w:hyperlink r:id="rId12" w:history="1">
+            <w:hyperlink r:id="rId11" w:history="1">
               <w:r>
                 <w:rPr>
                   <w:rStyle w:val="Hyperlink"/>
@@ -3624,13 +3732,1109 @@
       </w:tr>
     </w:tbl>
     <w:p>
-      <w:bookmarkStart w:id="15" w:name="_GoBack"/>
-      <w:bookmarkEnd w:id="15"/>
+      <w:pPr>
+        <w:rPr>
+          <w:ins w:id="25" w:author="Huang, Lili" w:date="2016-11-17T09:01:00Z"/>
+        </w:rPr>
+      </w:pPr>
     </w:p>
+    <w:tbl>
+      <w:tblPr>
+        <w:tblW w:w="0" w:type="auto"/>
+        <w:jc w:val="center"/>
+        <w:tblBorders>
+          <w:top w:val="single" w:sz="4" w:space="0" w:color="auto"/>
+          <w:left w:val="single" w:sz="4" w:space="0" w:color="auto"/>
+          <w:bottom w:val="single" w:sz="4" w:space="0" w:color="auto"/>
+          <w:right w:val="single" w:sz="4" w:space="0" w:color="auto"/>
+          <w:insideH w:val="single" w:sz="4" w:space="0" w:color="auto"/>
+          <w:insideV w:val="single" w:sz="4" w:space="0" w:color="auto"/>
+        </w:tblBorders>
+        <w:tblLayout w:type="fixed"/>
+        <w:tblLook w:val="0000" w:firstRow="0" w:lastRow="0" w:firstColumn="0" w:lastColumn="0" w:noHBand="0" w:noVBand="0"/>
+      </w:tblPr>
+      <w:tblGrid>
+        <w:gridCol w:w="2549"/>
+        <w:gridCol w:w="10951"/>
+      </w:tblGrid>
+      <w:tr>
+        <w:trPr>
+          <w:tblHeader/>
+          <w:jc w:val="center"/>
+          <w:ins w:id="26" w:author="Huang, Lili" w:date="2016-11-17T09:01:00Z"/>
+        </w:trPr>
+        <w:tc>
+          <w:tcPr>
+            <w:tcW w:w="2549" w:type="dxa"/>
+            <w:shd w:val="solid" w:color="auto" w:fill="000000"/>
+          </w:tcPr>
+          <w:p>
+            <w:pPr>
+              <w:numPr>
+                <w:ilvl w:val="12"/>
+                <w:numId w:val="0"/>
+              </w:numPr>
+              <w:jc w:val="center"/>
+              <w:rPr>
+                <w:ins w:id="27" w:author="Huang, Lili" w:date="2016-11-17T09:01:00Z"/>
+                <w:b/>
+                <w:sz w:val="18"/>
+              </w:rPr>
+            </w:pPr>
+            <w:ins w:id="28" w:author="Huang, Lili" w:date="2016-11-17T09:01:00Z">
+              <w:r>
+                <w:rPr>
+                  <w:b/>
+                  <w:sz w:val="18"/>
+                </w:rPr>
+                <w:t>Item</w:t>
+              </w:r>
+            </w:ins>
+          </w:p>
+        </w:tc>
+        <w:tc>
+          <w:tcPr>
+            <w:tcW w:w="10951" w:type="dxa"/>
+            <w:shd w:val="solid" w:color="auto" w:fill="000000"/>
+          </w:tcPr>
+          <w:p>
+            <w:pPr>
+              <w:numPr>
+                <w:ilvl w:val="12"/>
+                <w:numId w:val="0"/>
+              </w:numPr>
+              <w:jc w:val="center"/>
+              <w:rPr>
+                <w:ins w:id="29" w:author="Huang, Lili" w:date="2016-11-17T09:01:00Z"/>
+                <w:b/>
+                <w:sz w:val="18"/>
+              </w:rPr>
+            </w:pPr>
+            <w:ins w:id="30" w:author="Huang, Lili" w:date="2016-11-17T09:01:00Z">
+              <w:r>
+                <w:rPr>
+                  <w:b/>
+                  <w:sz w:val="18"/>
+                </w:rPr>
+                <w:t>Description</w:t>
+              </w:r>
+            </w:ins>
+          </w:p>
+        </w:tc>
+      </w:tr>
+      <w:tr>
+        <w:trPr>
+          <w:jc w:val="center"/>
+          <w:ins w:id="31" w:author="Huang, Lili" w:date="2016-11-17T09:01:00Z"/>
+        </w:trPr>
+        <w:tc>
+          <w:tcPr>
+            <w:tcW w:w="2549" w:type="dxa"/>
+          </w:tcPr>
+          <w:p>
+            <w:pPr>
+              <w:pStyle w:val="CommentText"/>
+              <w:numPr>
+                <w:ilvl w:val="12"/>
+                <w:numId w:val="0"/>
+              </w:numPr>
+              <w:rPr>
+                <w:ins w:id="32" w:author="Huang, Lili" w:date="2016-11-17T09:01:00Z"/>
+              </w:rPr>
+            </w:pPr>
+            <w:ins w:id="33" w:author="Huang, Lili" w:date="2016-11-17T09:01:00Z">
+              <w:r>
+                <w:t>Test Case ID</w:t>
+              </w:r>
+            </w:ins>
+          </w:p>
+        </w:tc>
+        <w:tc>
+          <w:tcPr>
+            <w:tcW w:w="10951" w:type="dxa"/>
+          </w:tcPr>
+          <w:p>
+            <w:pPr>
+              <w:rPr>
+                <w:ins w:id="34" w:author="Huang, Lili" w:date="2016-11-17T09:01:00Z"/>
+              </w:rPr>
+            </w:pPr>
+            <w:ins w:id="35" w:author="Huang, Lili" w:date="2016-11-17T09:01:00Z">
+              <w:r>
+                <w:t>ECUI</w:t>
+              </w:r>
+              <w:r>
+                <w:t>SURVEY</w:t>
+              </w:r>
+              <w:r>
+                <w:t>0</w:t>
+              </w:r>
+              <w:r>
+                <w:t>4</w:t>
+              </w:r>
+            </w:ins>
+          </w:p>
+        </w:tc>
+      </w:tr>
+      <w:tr>
+        <w:trPr>
+          <w:jc w:val="center"/>
+          <w:ins w:id="36" w:author="Huang, Lili" w:date="2016-11-17T09:01:00Z"/>
+        </w:trPr>
+        <w:tc>
+          <w:tcPr>
+            <w:tcW w:w="2549" w:type="dxa"/>
+          </w:tcPr>
+          <w:p>
+            <w:pPr>
+              <w:pStyle w:val="CommentText"/>
+              <w:numPr>
+                <w:ilvl w:val="12"/>
+                <w:numId w:val="0"/>
+              </w:numPr>
+              <w:rPr>
+                <w:ins w:id="37" w:author="Huang, Lili" w:date="2016-11-17T09:01:00Z"/>
+              </w:rPr>
+            </w:pPr>
+            <w:ins w:id="38" w:author="Huang, Lili" w:date="2016-11-17T09:01:00Z">
+              <w:r>
+                <w:t>Source Description</w:t>
+              </w:r>
+            </w:ins>
+          </w:p>
+        </w:tc>
+        <w:tc>
+          <w:tcPr>
+            <w:tcW w:w="10951" w:type="dxa"/>
+          </w:tcPr>
+          <w:p>
+            <w:pPr>
+              <w:rPr>
+                <w:ins w:id="39" w:author="Huang, Lili" w:date="2016-11-17T09:01:00Z"/>
+              </w:rPr>
+            </w:pPr>
+            <w:ins w:id="40" w:author="Huang, Lili" w:date="2016-11-17T09:01:00Z">
+              <w:r>
+                <w:t xml:space="preserve">TFS </w:t>
+              </w:r>
+              <w:r>
+                <w:t>4743</w:t>
+              </w:r>
+              <w:r>
+                <w:t xml:space="preserve"> – Survey</w:t>
+              </w:r>
+              <w:r>
+                <w:t>: Don’t set default values to all questions</w:t>
+              </w:r>
+            </w:ins>
+          </w:p>
+        </w:tc>
+      </w:tr>
+      <w:tr>
+        <w:trPr>
+          <w:jc w:val="center"/>
+          <w:ins w:id="41" w:author="Huang, Lili" w:date="2016-11-17T09:01:00Z"/>
+        </w:trPr>
+        <w:tc>
+          <w:tcPr>
+            <w:tcW w:w="2549" w:type="dxa"/>
+          </w:tcPr>
+          <w:p>
+            <w:pPr>
+              <w:pStyle w:val="CommentText"/>
+              <w:numPr>
+                <w:ilvl w:val="12"/>
+                <w:numId w:val="0"/>
+              </w:numPr>
+              <w:rPr>
+                <w:ins w:id="42" w:author="Huang, Lili" w:date="2016-11-17T09:01:00Z"/>
+              </w:rPr>
+            </w:pPr>
+            <w:ins w:id="43" w:author="Huang, Lili" w:date="2016-11-17T09:01:00Z">
+              <w:r>
+                <w:t>Test Location</w:t>
+              </w:r>
+            </w:ins>
+          </w:p>
+        </w:tc>
+        <w:tc>
+          <w:tcPr>
+            <w:tcW w:w="10951" w:type="dxa"/>
+          </w:tcPr>
+          <w:p>
+            <w:pPr>
+              <w:rPr>
+                <w:ins w:id="44" w:author="Huang, Lili" w:date="2016-11-17T09:01:00Z"/>
+              </w:rPr>
+            </w:pPr>
+            <w:ins w:id="45" w:author="Huang, Lili" w:date="2016-11-17T09:01:00Z">
+              <w:r>
+                <w:t>https://vacmsmpmd01.vangent.local/coach3/</w:t>
+              </w:r>
+              <w:r>
+                <w:t>MySurvey.aspx?id=</w:t>
+              </w:r>
+            </w:ins>
+            <w:ins w:id="46" w:author="Huang, Lili" w:date="2016-11-17T09:06:00Z">
+              <w:r>
+                <w:t>10</w:t>
+              </w:r>
+            </w:ins>
+            <w:ins w:id="47" w:author="Huang, Lili" w:date="2016-11-17T09:01:00Z">
+              <w:r>
+                <w:t xml:space="preserve"> </w:t>
+              </w:r>
+            </w:ins>
+          </w:p>
+        </w:tc>
+      </w:tr>
+      <w:tr>
+        <w:trPr>
+          <w:jc w:val="center"/>
+          <w:ins w:id="48" w:author="Huang, Lili" w:date="2016-11-17T09:01:00Z"/>
+        </w:trPr>
+        <w:tc>
+          <w:tcPr>
+            <w:tcW w:w="2549" w:type="dxa"/>
+          </w:tcPr>
+          <w:p>
+            <w:pPr>
+              <w:pStyle w:val="CommentText"/>
+              <w:numPr>
+                <w:ilvl w:val="12"/>
+                <w:numId w:val="0"/>
+              </w:numPr>
+              <w:rPr>
+                <w:ins w:id="49" w:author="Huang, Lili" w:date="2016-11-17T09:01:00Z"/>
+              </w:rPr>
+            </w:pPr>
+            <w:ins w:id="50" w:author="Huang, Lili" w:date="2016-11-17T09:01:00Z">
+              <w:r>
+                <w:t>Updated File(s)</w:t>
+              </w:r>
+            </w:ins>
+          </w:p>
+        </w:tc>
+        <w:tc>
+          <w:tcPr>
+            <w:tcW w:w="10951" w:type="dxa"/>
+          </w:tcPr>
+          <w:p>
+            <w:pPr>
+              <w:rPr>
+                <w:ins w:id="51" w:author="Huang, Lili" w:date="2016-11-17T09:01:00Z"/>
+              </w:rPr>
+            </w:pPr>
+            <w:ins w:id="52" w:author="Huang, Lili" w:date="2016-11-17T09:02:00Z">
+              <w:r>
+                <w:t xml:space="preserve">MySurvey.aspx, </w:t>
+              </w:r>
+              <w:proofErr w:type="spellStart"/>
+              <w:r>
+                <w:t>MySurvey.aspx.vb</w:t>
+              </w:r>
+              <w:proofErr w:type="spellEnd"/>
+              <w:r>
+                <w:t xml:space="preserve">, </w:t>
+              </w:r>
+              <w:proofErr w:type="spellStart"/>
+              <w:r>
+                <w:t>MySurvey.aspx.designer.vb</w:t>
+              </w:r>
+              <w:proofErr w:type="spellEnd"/>
+              <w:r>
+                <w:t>, Site4.Master, Site.css</w:t>
+              </w:r>
+            </w:ins>
+          </w:p>
+        </w:tc>
+      </w:tr>
+      <w:tr>
+        <w:trPr>
+          <w:jc w:val="center"/>
+          <w:ins w:id="53" w:author="Huang, Lili" w:date="2016-11-17T09:01:00Z"/>
+        </w:trPr>
+        <w:tc>
+          <w:tcPr>
+            <w:tcW w:w="2549" w:type="dxa"/>
+          </w:tcPr>
+          <w:p>
+            <w:pPr>
+              <w:pStyle w:val="CommentText"/>
+              <w:numPr>
+                <w:ilvl w:val="12"/>
+                <w:numId w:val="0"/>
+              </w:numPr>
+              <w:rPr>
+                <w:ins w:id="54" w:author="Huang, Lili" w:date="2016-11-17T09:01:00Z"/>
+              </w:rPr>
+            </w:pPr>
+            <w:ins w:id="55" w:author="Huang, Lili" w:date="2016-11-17T09:01:00Z">
+              <w:r>
+                <w:t>Supporting Documentation</w:t>
+              </w:r>
+            </w:ins>
+          </w:p>
+        </w:tc>
+        <w:tc>
+          <w:tcPr>
+            <w:tcW w:w="10951" w:type="dxa"/>
+          </w:tcPr>
+          <w:p>
+            <w:pPr>
+              <w:rPr>
+                <w:ins w:id="56" w:author="Huang, Lili" w:date="2016-11-17T09:01:00Z"/>
+              </w:rPr>
+            </w:pPr>
+          </w:p>
+        </w:tc>
+      </w:tr>
+      <w:tr>
+        <w:trPr>
+          <w:jc w:val="center"/>
+          <w:ins w:id="57" w:author="Huang, Lili" w:date="2016-11-17T09:01:00Z"/>
+        </w:trPr>
+        <w:tc>
+          <w:tcPr>
+            <w:tcW w:w="2549" w:type="dxa"/>
+          </w:tcPr>
+          <w:p>
+            <w:pPr>
+              <w:pStyle w:val="CommentText"/>
+              <w:numPr>
+                <w:ilvl w:val="12"/>
+                <w:numId w:val="0"/>
+              </w:numPr>
+              <w:rPr>
+                <w:ins w:id="58" w:author="Huang, Lili" w:date="2016-11-17T09:01:00Z"/>
+              </w:rPr>
+            </w:pPr>
+            <w:ins w:id="59" w:author="Huang, Lili" w:date="2016-11-17T09:01:00Z">
+              <w:r>
+                <w:t>Notes</w:t>
+              </w:r>
+            </w:ins>
+          </w:p>
+        </w:tc>
+        <w:tc>
+          <w:tcPr>
+            <w:tcW w:w="10951" w:type="dxa"/>
+          </w:tcPr>
+          <w:p>
+            <w:pPr>
+              <w:rPr>
+                <w:ins w:id="60" w:author="Huang, Lili" w:date="2016-11-17T09:01:00Z"/>
+              </w:rPr>
+            </w:pPr>
+          </w:p>
+        </w:tc>
+      </w:tr>
+    </w:tbl>
+    <w:p>
+      <w:pPr>
+        <w:rPr>
+          <w:ins w:id="61" w:author="Huang, Lili" w:date="2016-11-17T09:01:00Z"/>
+        </w:rPr>
+      </w:pPr>
+    </w:p>
+    <w:tbl>
+      <w:tblPr>
+        <w:tblW w:w="13500" w:type="dxa"/>
+        <w:jc w:val="center"/>
+        <w:tblBorders>
+          <w:top w:val="double" w:sz="4" w:space="0" w:color="auto"/>
+          <w:left w:val="double" w:sz="4" w:space="0" w:color="auto"/>
+          <w:bottom w:val="double" w:sz="4" w:space="0" w:color="auto"/>
+          <w:right w:val="double" w:sz="4" w:space="0" w:color="auto"/>
+          <w:insideH w:val="single" w:sz="6" w:space="0" w:color="auto"/>
+          <w:insideV w:val="single" w:sz="6" w:space="0" w:color="auto"/>
+        </w:tblBorders>
+        <w:tblLayout w:type="fixed"/>
+        <w:tblLook w:val="0000" w:firstRow="0" w:lastRow="0" w:firstColumn="0" w:lastColumn="0" w:noHBand="0" w:noVBand="0"/>
+      </w:tblPr>
+      <w:tblGrid>
+        <w:gridCol w:w="900"/>
+        <w:gridCol w:w="3960"/>
+        <w:gridCol w:w="4500"/>
+        <w:gridCol w:w="1260"/>
+        <w:gridCol w:w="2880"/>
+      </w:tblGrid>
+      <w:tr>
+        <w:trPr>
+          <w:cantSplit/>
+          <w:tblHeader/>
+          <w:jc w:val="center"/>
+          <w:ins w:id="62" w:author="Huang, Lili" w:date="2016-11-17T09:01:00Z"/>
+        </w:trPr>
+        <w:tc>
+          <w:tcPr>
+            <w:tcW w:w="900" w:type="dxa"/>
+            <w:shd w:val="clear" w:color="auto" w:fill="A6A6A6"/>
+          </w:tcPr>
+          <w:p>
+            <w:pPr>
+              <w:pStyle w:val="Header"/>
+              <w:tabs>
+                <w:tab w:val="clear" w:pos="4320"/>
+                <w:tab w:val="clear" w:pos="8640"/>
+              </w:tabs>
+              <w:spacing w:before="40" w:after="40"/>
+              <w:jc w:val="both"/>
+              <w:rPr>
+                <w:ins w:id="63" w:author="Huang, Lili" w:date="2016-11-17T09:01:00Z"/>
+                <w:b/>
+                <w:i/>
+              </w:rPr>
+            </w:pPr>
+            <w:ins w:id="64" w:author="Huang, Lili" w:date="2016-11-17T09:01:00Z">
+              <w:r>
+                <w:rPr>
+                  <w:b/>
+                </w:rPr>
+                <w:t>TEST#</w:t>
+              </w:r>
+            </w:ins>
+          </w:p>
+        </w:tc>
+        <w:tc>
+          <w:tcPr>
+            <w:tcW w:w="3960" w:type="dxa"/>
+            <w:shd w:val="clear" w:color="auto" w:fill="A6A6A6"/>
+          </w:tcPr>
+          <w:p>
+            <w:pPr>
+              <w:pStyle w:val="Header"/>
+              <w:tabs>
+                <w:tab w:val="clear" w:pos="4320"/>
+                <w:tab w:val="clear" w:pos="8640"/>
+              </w:tabs>
+              <w:spacing w:before="20" w:after="20"/>
+              <w:rPr>
+                <w:ins w:id="65" w:author="Huang, Lili" w:date="2016-11-17T09:01:00Z"/>
+                <w:b/>
+                <w:i/>
+              </w:rPr>
+            </w:pPr>
+            <w:ins w:id="66" w:author="Huang, Lili" w:date="2016-11-17T09:01:00Z">
+              <w:r>
+                <w:rPr>
+                  <w:b/>
+                </w:rPr>
+                <w:t>ACTION</w:t>
+              </w:r>
+            </w:ins>
+          </w:p>
+        </w:tc>
+        <w:tc>
+          <w:tcPr>
+            <w:tcW w:w="4500" w:type="dxa"/>
+            <w:shd w:val="clear" w:color="auto" w:fill="A6A6A6"/>
+          </w:tcPr>
+          <w:p>
+            <w:pPr>
+              <w:pStyle w:val="Header"/>
+              <w:tabs>
+                <w:tab w:val="clear" w:pos="4320"/>
+                <w:tab w:val="clear" w:pos="8640"/>
+              </w:tabs>
+              <w:spacing w:before="40" w:after="40"/>
+              <w:rPr>
+                <w:ins w:id="67" w:author="Huang, Lili" w:date="2016-11-17T09:01:00Z"/>
+                <w:b/>
+                <w:i/>
+              </w:rPr>
+            </w:pPr>
+            <w:ins w:id="68" w:author="Huang, Lili" w:date="2016-11-17T09:01:00Z">
+              <w:r>
+                <w:rPr>
+                  <w:b/>
+                </w:rPr>
+                <w:t xml:space="preserve">EXPECTED RESULTS </w:t>
+              </w:r>
+            </w:ins>
+          </w:p>
+        </w:tc>
+        <w:tc>
+          <w:tcPr>
+            <w:tcW w:w="1260" w:type="dxa"/>
+            <w:shd w:val="clear" w:color="auto" w:fill="A6A6A6"/>
+          </w:tcPr>
+          <w:p>
+            <w:pPr>
+              <w:pStyle w:val="Header"/>
+              <w:tabs>
+                <w:tab w:val="clear" w:pos="4320"/>
+                <w:tab w:val="clear" w:pos="8640"/>
+              </w:tabs>
+              <w:spacing w:before="40" w:after="40"/>
+              <w:jc w:val="center"/>
+              <w:rPr>
+                <w:ins w:id="69" w:author="Huang, Lili" w:date="2016-11-17T09:01:00Z"/>
+                <w:b/>
+                <w:i/>
+              </w:rPr>
+            </w:pPr>
+            <w:ins w:id="70" w:author="Huang, Lili" w:date="2016-11-17T09:01:00Z">
+              <w:r>
+                <w:rPr>
+                  <w:b/>
+                </w:rPr>
+                <w:t>RESULTS</w:t>
+              </w:r>
+            </w:ins>
+          </w:p>
+          <w:p>
+            <w:pPr>
+              <w:pStyle w:val="Header"/>
+              <w:tabs>
+                <w:tab w:val="clear" w:pos="4320"/>
+                <w:tab w:val="clear" w:pos="8640"/>
+              </w:tabs>
+              <w:spacing w:before="40" w:after="40"/>
+              <w:jc w:val="center"/>
+              <w:rPr>
+                <w:ins w:id="71" w:author="Huang, Lili" w:date="2016-11-17T09:01:00Z"/>
+                <w:b/>
+                <w:i/>
+              </w:rPr>
+            </w:pPr>
+            <w:ins w:id="72" w:author="Huang, Lili" w:date="2016-11-17T09:01:00Z">
+              <w:r>
+                <w:rPr>
+                  <w:b/>
+                </w:rPr>
+                <w:t>P/F/I</w:t>
+              </w:r>
+            </w:ins>
+          </w:p>
+        </w:tc>
+        <w:tc>
+          <w:tcPr>
+            <w:tcW w:w="2880" w:type="dxa"/>
+            <w:shd w:val="clear" w:color="auto" w:fill="A6A6A6"/>
+          </w:tcPr>
+          <w:p>
+            <w:pPr>
+              <w:pStyle w:val="Header"/>
+              <w:tabs>
+                <w:tab w:val="clear" w:pos="4320"/>
+                <w:tab w:val="clear" w:pos="8640"/>
+              </w:tabs>
+              <w:spacing w:before="40" w:after="40"/>
+              <w:rPr>
+                <w:ins w:id="73" w:author="Huang, Lili" w:date="2016-11-17T09:01:00Z"/>
+                <w:b/>
+                <w:i/>
+              </w:rPr>
+            </w:pPr>
+            <w:ins w:id="74" w:author="Huang, Lili" w:date="2016-11-17T09:01:00Z">
+              <w:r>
+                <w:rPr>
+                  <w:b/>
+                </w:rPr>
+                <w:t>COMMENTS</w:t>
+              </w:r>
+            </w:ins>
+          </w:p>
+        </w:tc>
+      </w:tr>
+      <w:tr>
+        <w:trPr>
+          <w:cantSplit/>
+          <w:jc w:val="center"/>
+          <w:ins w:id="75" w:author="Huang, Lili" w:date="2016-11-17T09:01:00Z"/>
+        </w:trPr>
+        <w:tc>
+          <w:tcPr>
+            <w:tcW w:w="900" w:type="dxa"/>
+          </w:tcPr>
+          <w:p>
+            <w:pPr>
+              <w:pStyle w:val="Header"/>
+              <w:numPr>
+                <w:ilvl w:val="0"/>
+                <w:numId w:val="50"/>
+              </w:numPr>
+              <w:tabs>
+                <w:tab w:val="clear" w:pos="4320"/>
+                <w:tab w:val="clear" w:pos="8640"/>
+              </w:tabs>
+              <w:overflowPunct/>
+              <w:autoSpaceDE/>
+              <w:autoSpaceDN/>
+              <w:adjustRightInd/>
+              <w:spacing w:before="40" w:after="40"/>
+              <w:jc w:val="both"/>
+              <w:textAlignment w:val="auto"/>
+              <w:rPr>
+                <w:ins w:id="76" w:author="Huang, Lili" w:date="2016-11-17T09:01:00Z"/>
+                <w:i/>
+              </w:rPr>
+            </w:pPr>
+          </w:p>
+        </w:tc>
+        <w:tc>
+          <w:tcPr>
+            <w:tcW w:w="3960" w:type="dxa"/>
+          </w:tcPr>
+          <w:p>
+            <w:pPr>
+              <w:pStyle w:val="CSETableText"/>
+              <w:ind w:left="159"/>
+              <w:rPr>
+                <w:ins w:id="77" w:author="Huang, Lili" w:date="2016-11-17T09:01:00Z"/>
+              </w:rPr>
+            </w:pPr>
+            <w:ins w:id="78" w:author="Huang, Lili" w:date="2016-11-17T09:01:00Z">
+              <w:r>
+                <w:t xml:space="preserve">Update survey with ID </w:t>
+              </w:r>
+            </w:ins>
+            <w:ins w:id="79" w:author="Huang, Lili" w:date="2016-11-17T09:03:00Z">
+              <w:r>
+                <w:t>9</w:t>
+              </w:r>
+            </w:ins>
+            <w:ins w:id="80" w:author="Huang, Lili" w:date="2016-11-17T09:01:00Z">
+              <w:r>
+                <w:t xml:space="preserve"> to be </w:t>
+              </w:r>
+            </w:ins>
+            <w:ins w:id="81" w:author="Huang, Lili" w:date="2016-11-17T09:03:00Z">
+              <w:r>
+                <w:t>active and set the owner to be myself</w:t>
+              </w:r>
+            </w:ins>
+            <w:ins w:id="82" w:author="Huang, Lili" w:date="2016-11-17T09:01:00Z">
+              <w:r>
+                <w:t xml:space="preserve"> in database;</w:t>
+              </w:r>
+            </w:ins>
+          </w:p>
+          <w:p>
+            <w:pPr>
+              <w:pStyle w:val="CSETableText"/>
+              <w:ind w:left="159"/>
+              <w:rPr>
+                <w:ins w:id="83" w:author="Huang, Lili" w:date="2016-11-17T09:01:00Z"/>
+                <w:bCs/>
+                <w:szCs w:val="20"/>
+              </w:rPr>
+            </w:pPr>
+            <w:ins w:id="84" w:author="Huang, Lili" w:date="2016-11-17T09:01:00Z">
+              <w:r>
+                <w:fldChar w:fldCharType="begin"/>
+              </w:r>
+              <w:r>
+                <w:instrText xml:space="preserve"> HYPERLINK "https://vacmsmpmd01.vangent.local/coach3/MySurvey.aspx?id=1" </w:instrText>
+              </w:r>
+              <w:r>
+                <w:fldChar w:fldCharType="separate"/>
+              </w:r>
+              <w:r>
+                <w:rPr>
+                  <w:rStyle w:val="Hyperlink"/>
+                </w:rPr>
+                <w:t>https://vacmsmpmd01.vangent.local/coach3/MySurvey.aspx?id=1</w:t>
+              </w:r>
+              <w:r>
+                <w:rPr>
+                  <w:rStyle w:val="Hyperlink"/>
+                </w:rPr>
+                <w:fldChar w:fldCharType="end"/>
+              </w:r>
+              <w:r>
+                <w:rPr>
+                  <w:rStyle w:val="Hyperlink"/>
+                </w:rPr>
+                <w:t>0</w:t>
+              </w:r>
+              <w:r>
+                <w:t xml:space="preserve"> </w:t>
+              </w:r>
+            </w:ins>
+          </w:p>
+        </w:tc>
+        <w:tc>
+          <w:tcPr>
+            <w:tcW w:w="4500" w:type="dxa"/>
+          </w:tcPr>
+          <w:p>
+            <w:pPr>
+              <w:pStyle w:val="Header"/>
+              <w:tabs>
+                <w:tab w:val="clear" w:pos="4320"/>
+                <w:tab w:val="clear" w:pos="8640"/>
+              </w:tabs>
+              <w:spacing w:before="40" w:after="40"/>
+              <w:rPr>
+                <w:ins w:id="85" w:author="Huang, Lili" w:date="2016-11-17T09:04:00Z"/>
+              </w:rPr>
+            </w:pPr>
+            <w:ins w:id="86" w:author="Huang, Lili" w:date="2016-11-17T09:01:00Z">
+              <w:r>
+                <w:t>Survey</w:t>
+              </w:r>
+              <w:r>
+                <w:t xml:space="preserve"> page successfully </w:t>
+              </w:r>
+              <w:r>
+                <w:t>displays</w:t>
+              </w:r>
+              <w:r>
+                <w:t>.</w:t>
+              </w:r>
+            </w:ins>
+          </w:p>
+          <w:p>
+            <w:pPr>
+              <w:pStyle w:val="Header"/>
+              <w:tabs>
+                <w:tab w:val="clear" w:pos="4320"/>
+                <w:tab w:val="clear" w:pos="8640"/>
+              </w:tabs>
+              <w:spacing w:before="40" w:after="40"/>
+              <w:rPr>
+                <w:ins w:id="87" w:author="Huang, Lili" w:date="2016-11-17T09:01:00Z"/>
+                <w:sz w:val="16"/>
+                <w:szCs w:val="16"/>
+              </w:rPr>
+            </w:pPr>
+            <w:ins w:id="88" w:author="Huang, Lili" w:date="2016-11-17T09:04:00Z">
+              <w:r>
+                <w:t>All questions with no default answer.</w:t>
+              </w:r>
+            </w:ins>
+          </w:p>
+        </w:tc>
+        <w:tc>
+          <w:tcPr>
+            <w:tcW w:w="1260" w:type="dxa"/>
+          </w:tcPr>
+          <w:p>
+            <w:pPr>
+              <w:pStyle w:val="Header"/>
+              <w:tabs>
+                <w:tab w:val="clear" w:pos="4320"/>
+                <w:tab w:val="clear" w:pos="8640"/>
+              </w:tabs>
+              <w:spacing w:before="40" w:after="40"/>
+              <w:jc w:val="center"/>
+              <w:rPr>
+                <w:ins w:id="89" w:author="Huang, Lili" w:date="2016-11-17T09:01:00Z"/>
+                <w:i/>
+              </w:rPr>
+            </w:pPr>
+            <w:ins w:id="90" w:author="Huang, Lili" w:date="2016-11-17T09:01:00Z">
+              <w:r>
+                <w:rPr>
+                  <w:i/>
+                </w:rPr>
+                <w:t>P</w:t>
+              </w:r>
+            </w:ins>
+          </w:p>
+        </w:tc>
+        <w:tc>
+          <w:tcPr>
+            <w:tcW w:w="2880" w:type="dxa"/>
+          </w:tcPr>
+          <w:p>
+            <w:pPr>
+              <w:pStyle w:val="Header"/>
+              <w:tabs>
+                <w:tab w:val="clear" w:pos="4320"/>
+                <w:tab w:val="clear" w:pos="8640"/>
+              </w:tabs>
+              <w:spacing w:before="40" w:after="40"/>
+              <w:rPr>
+                <w:ins w:id="91" w:author="Huang, Lili" w:date="2016-11-17T09:01:00Z"/>
+                <w:i/>
+              </w:rPr>
+            </w:pPr>
+          </w:p>
+        </w:tc>
+      </w:tr>
+      <w:tr>
+        <w:trPr>
+          <w:cantSplit/>
+          <w:jc w:val="center"/>
+          <w:ins w:id="92" w:author="Huang, Lili" w:date="2016-11-17T09:04:00Z"/>
+        </w:trPr>
+        <w:tc>
+          <w:tcPr>
+            <w:tcW w:w="900" w:type="dxa"/>
+          </w:tcPr>
+          <w:p>
+            <w:pPr>
+              <w:pStyle w:val="Header"/>
+              <w:numPr>
+                <w:ilvl w:val="0"/>
+                <w:numId w:val="50"/>
+              </w:numPr>
+              <w:tabs>
+                <w:tab w:val="clear" w:pos="4320"/>
+                <w:tab w:val="clear" w:pos="8640"/>
+              </w:tabs>
+              <w:overflowPunct/>
+              <w:autoSpaceDE/>
+              <w:autoSpaceDN/>
+              <w:adjustRightInd/>
+              <w:spacing w:before="40" w:after="40"/>
+              <w:jc w:val="both"/>
+              <w:textAlignment w:val="auto"/>
+              <w:rPr>
+                <w:ins w:id="93" w:author="Huang, Lili" w:date="2016-11-17T09:04:00Z"/>
+                <w:i/>
+              </w:rPr>
+            </w:pPr>
+          </w:p>
+        </w:tc>
+        <w:tc>
+          <w:tcPr>
+            <w:tcW w:w="3960" w:type="dxa"/>
+          </w:tcPr>
+          <w:p>
+            <w:pPr>
+              <w:pStyle w:val="CSETableText"/>
+              <w:ind w:left="159"/>
+              <w:rPr>
+                <w:ins w:id="94" w:author="Huang, Lili" w:date="2016-11-17T09:04:00Z"/>
+              </w:rPr>
+            </w:pPr>
+            <w:ins w:id="95" w:author="Huang, Lili" w:date="2016-11-17T09:04:00Z">
+              <w:r>
+                <w:t xml:space="preserve">Click Submit </w:t>
+              </w:r>
+            </w:ins>
+          </w:p>
+        </w:tc>
+        <w:tc>
+          <w:tcPr>
+            <w:tcW w:w="4500" w:type="dxa"/>
+          </w:tcPr>
+          <w:p>
+            <w:pPr>
+              <w:pStyle w:val="Header"/>
+              <w:tabs>
+                <w:tab w:val="clear" w:pos="4320"/>
+                <w:tab w:val="clear" w:pos="8640"/>
+              </w:tabs>
+              <w:spacing w:before="40" w:after="40"/>
+              <w:rPr>
+                <w:ins w:id="96" w:author="Huang, Lili" w:date="2016-11-17T09:04:00Z"/>
+              </w:rPr>
+            </w:pPr>
+            <w:ins w:id="97" w:author="Huang, Lili" w:date="2016-11-17T09:05:00Z">
+              <w:r>
+                <w:t>Validation error messages display for un-answered questions (radio button questions).</w:t>
+              </w:r>
+            </w:ins>
+            <w:ins w:id="98" w:author="Huang, Lili" w:date="2016-11-17T09:04:00Z">
+              <w:r>
+                <w:t xml:space="preserve"> </w:t>
+              </w:r>
+            </w:ins>
+          </w:p>
+        </w:tc>
+        <w:tc>
+          <w:tcPr>
+            <w:tcW w:w="1260" w:type="dxa"/>
+          </w:tcPr>
+          <w:p>
+            <w:pPr>
+              <w:pStyle w:val="Header"/>
+              <w:tabs>
+                <w:tab w:val="clear" w:pos="4320"/>
+                <w:tab w:val="clear" w:pos="8640"/>
+              </w:tabs>
+              <w:spacing w:before="40" w:after="40"/>
+              <w:jc w:val="center"/>
+              <w:rPr>
+                <w:ins w:id="99" w:author="Huang, Lili" w:date="2016-11-17T09:04:00Z"/>
+                <w:i/>
+              </w:rPr>
+            </w:pPr>
+            <w:ins w:id="100" w:author="Huang, Lili" w:date="2016-11-17T09:05:00Z">
+              <w:r>
+                <w:rPr>
+                  <w:i/>
+                </w:rPr>
+                <w:t>P</w:t>
+              </w:r>
+            </w:ins>
+          </w:p>
+        </w:tc>
+        <w:tc>
+          <w:tcPr>
+            <w:tcW w:w="2880" w:type="dxa"/>
+          </w:tcPr>
+          <w:p>
+            <w:pPr>
+              <w:pStyle w:val="Header"/>
+              <w:tabs>
+                <w:tab w:val="clear" w:pos="4320"/>
+                <w:tab w:val="clear" w:pos="8640"/>
+              </w:tabs>
+              <w:spacing w:before="40" w:after="40"/>
+              <w:rPr>
+                <w:ins w:id="101" w:author="Huang, Lili" w:date="2016-11-17T09:04:00Z"/>
+                <w:i/>
+              </w:rPr>
+            </w:pPr>
+          </w:p>
+        </w:tc>
+      </w:tr>
+      <w:tr>
+        <w:trPr>
+          <w:cantSplit/>
+          <w:jc w:val="center"/>
+          <w:ins w:id="102" w:author="Huang, Lili" w:date="2016-11-17T09:05:00Z"/>
+        </w:trPr>
+        <w:tc>
+          <w:tcPr>
+            <w:tcW w:w="900" w:type="dxa"/>
+          </w:tcPr>
+          <w:p>
+            <w:pPr>
+              <w:pStyle w:val="Header"/>
+              <w:numPr>
+                <w:ilvl w:val="0"/>
+                <w:numId w:val="50"/>
+              </w:numPr>
+              <w:tabs>
+                <w:tab w:val="clear" w:pos="4320"/>
+                <w:tab w:val="clear" w:pos="8640"/>
+              </w:tabs>
+              <w:overflowPunct/>
+              <w:autoSpaceDE/>
+              <w:autoSpaceDN/>
+              <w:adjustRightInd/>
+              <w:spacing w:before="40" w:after="40"/>
+              <w:jc w:val="both"/>
+              <w:textAlignment w:val="auto"/>
+              <w:rPr>
+                <w:ins w:id="103" w:author="Huang, Lili" w:date="2016-11-17T09:05:00Z"/>
+                <w:i/>
+              </w:rPr>
+            </w:pPr>
+          </w:p>
+        </w:tc>
+        <w:tc>
+          <w:tcPr>
+            <w:tcW w:w="3960" w:type="dxa"/>
+          </w:tcPr>
+          <w:p>
+            <w:pPr>
+              <w:pStyle w:val="CSETableText"/>
+              <w:ind w:left="159"/>
+              <w:rPr>
+                <w:ins w:id="104" w:author="Huang, Lili" w:date="2016-11-17T09:06:00Z"/>
+              </w:rPr>
+            </w:pPr>
+            <w:ins w:id="105" w:author="Huang, Lili" w:date="2016-11-17T09:05:00Z">
+              <w:r>
+                <w:t>Select answers for all the questions</w:t>
+              </w:r>
+            </w:ins>
+            <w:ins w:id="106" w:author="Huang, Lili" w:date="2016-11-17T09:06:00Z">
+              <w:r>
+                <w:t>;</w:t>
+              </w:r>
+            </w:ins>
+          </w:p>
+          <w:p>
+            <w:pPr>
+              <w:pStyle w:val="CSETableText"/>
+              <w:ind w:left="159"/>
+              <w:rPr>
+                <w:ins w:id="107" w:author="Huang, Lili" w:date="2016-11-17T09:05:00Z"/>
+              </w:rPr>
+            </w:pPr>
+            <w:ins w:id="108" w:author="Huang, Lili" w:date="2016-11-17T09:06:00Z">
+              <w:r>
+                <w:t>Click Submit</w:t>
+              </w:r>
+            </w:ins>
+          </w:p>
+        </w:tc>
+        <w:tc>
+          <w:tcPr>
+            <w:tcW w:w="4500" w:type="dxa"/>
+          </w:tcPr>
+          <w:p>
+            <w:pPr>
+              <w:pStyle w:val="Header"/>
+              <w:tabs>
+                <w:tab w:val="clear" w:pos="4320"/>
+                <w:tab w:val="clear" w:pos="8640"/>
+              </w:tabs>
+              <w:spacing w:before="40" w:after="40"/>
+              <w:rPr>
+                <w:ins w:id="109" w:author="Huang, Lili" w:date="2016-11-17T09:05:00Z"/>
+              </w:rPr>
+            </w:pPr>
+            <w:ins w:id="110" w:author="Huang, Lili" w:date="2016-11-17T09:06:00Z">
+              <w:r>
+                <w:t>Success message displays.</w:t>
+              </w:r>
+            </w:ins>
+          </w:p>
+        </w:tc>
+        <w:tc>
+          <w:tcPr>
+            <w:tcW w:w="1260" w:type="dxa"/>
+          </w:tcPr>
+          <w:p>
+            <w:pPr>
+              <w:pStyle w:val="Header"/>
+              <w:tabs>
+                <w:tab w:val="clear" w:pos="4320"/>
+                <w:tab w:val="clear" w:pos="8640"/>
+              </w:tabs>
+              <w:spacing w:before="40" w:after="40"/>
+              <w:jc w:val="center"/>
+              <w:rPr>
+                <w:ins w:id="111" w:author="Huang, Lili" w:date="2016-11-17T09:05:00Z"/>
+                <w:i/>
+              </w:rPr>
+            </w:pPr>
+            <w:ins w:id="112" w:author="Huang, Lili" w:date="2016-11-17T09:06:00Z">
+              <w:r>
+                <w:rPr>
+                  <w:i/>
+                </w:rPr>
+                <w:t>P</w:t>
+              </w:r>
+            </w:ins>
+          </w:p>
+        </w:tc>
+        <w:tc>
+          <w:tcPr>
+            <w:tcW w:w="2880" w:type="dxa"/>
+          </w:tcPr>
+          <w:p>
+            <w:pPr>
+              <w:pStyle w:val="Header"/>
+              <w:tabs>
+                <w:tab w:val="clear" w:pos="4320"/>
+                <w:tab w:val="clear" w:pos="8640"/>
+              </w:tabs>
+              <w:spacing w:before="40" w:after="40"/>
+              <w:rPr>
+                <w:ins w:id="113" w:author="Huang, Lili" w:date="2016-11-17T09:05:00Z"/>
+                <w:i/>
+              </w:rPr>
+            </w:pPr>
+          </w:p>
+        </w:tc>
+      </w:tr>
+    </w:tbl>
+    <w:p/>
     <w:sectPr>
-      <w:headerReference w:type="default" r:id="rId13"/>
-      <w:footerReference w:type="default" r:id="rId14"/>
-      <w:footerReference w:type="first" r:id="rId15"/>
+      <w:headerReference w:type="default" r:id="rId12"/>
+      <w:footerReference w:type="default" r:id="rId13"/>
+      <w:footerReference w:type="first" r:id="rId14"/>
       <w:pgSz w:w="15840" w:h="12240" w:orient="landscape" w:code="1"/>
       <w:pgMar w:top="720" w:right="1080" w:bottom="720" w:left="1080" w:header="720" w:footer="720" w:gutter="0"/>
       <w:cols w:space="720"/>
@@ -3641,7 +4845,7 @@
 </file>
 
 <file path=word/endnotes.xml><?xml version="1.0" encoding="utf-8"?>
-<w:endnotes xmlns:wpc="http://schemas.microsoft.com/office/word/2010/wordprocessingCanvas" xmlns:mc="http://schemas.openxmlformats.org/markup-compatibility/2006" xmlns:o="urn:schemas-microsoft-com:office:office" xmlns:r="http://schemas.openxmlformats.org/officeDocument/2006/relationships" xmlns:m="http://schemas.openxmlformats.org/officeDocument/2006/math" xmlns:v="urn:schemas-microsoft-com:vml" xmlns:wp14="http://schemas.microsoft.com/office/word/2010/wordprocessingDrawing" xmlns:wp="http://schemas.openxmlformats.org/drawingml/2006/wordprocessingDrawing" xmlns:w10="urn:schemas-microsoft-com:office:word" xmlns:w="http://schemas.openxmlformats.org/wordprocessingml/2006/main" xmlns:w14="http://schemas.microsoft.com/office/word/2010/wordml" xmlns:wpg="http://schemas.microsoft.com/office/word/2010/wordprocessingGroup" xmlns:wpi="http://schemas.microsoft.com/office/word/2010/wordprocessingInk" xmlns:wne="http://schemas.microsoft.com/office/word/2006/wordml" xmlns:wps="http://schemas.microsoft.com/office/word/2010/wordprocessingShape" mc:Ignorable="w14 wp14">
+<w:endnotes xmlns:wpc="http://schemas.microsoft.com/office/word/2010/wordprocessingCanvas" xmlns:mc="http://schemas.openxmlformats.org/markup-compatibility/2006" xmlns:o="urn:schemas-microsoft-com:office:office" xmlns:r="http://schemas.openxmlformats.org/officeDocument/2006/relationships" xmlns:m="http://schemas.openxmlformats.org/officeDocument/2006/math" xmlns:v="urn:schemas-microsoft-com:vml" xmlns:wp14="http://schemas.microsoft.com/office/word/2010/wordprocessingDrawing" xmlns:wp="http://schemas.openxmlformats.org/drawingml/2006/wordprocessingDrawing" xmlns:w10="urn:schemas-microsoft-com:office:word" xmlns:w="http://schemas.openxmlformats.org/wordprocessingml/2006/main" xmlns:w14="http://schemas.microsoft.com/office/word/2010/wordml" xmlns:w15="http://schemas.microsoft.com/office/word/2012/wordml" xmlns:wpg="http://schemas.microsoft.com/office/word/2010/wordprocessingGroup" xmlns:wpi="http://schemas.microsoft.com/office/word/2010/wordprocessingInk" xmlns:wne="http://schemas.microsoft.com/office/word/2006/wordml" xmlns:wps="http://schemas.microsoft.com/office/word/2010/wordprocessingShape" mc:Ignorable="w14 w15 wp14">
   <w:endnote w:type="separator" w:id="-1">
     <w:p>
       <w:r>
@@ -3660,7 +4864,7 @@
 </file>
 
 <file path=word/footer1.xml><?xml version="1.0" encoding="utf-8"?>
-<w:ftr xmlns:wpc="http://schemas.microsoft.com/office/word/2010/wordprocessingCanvas" xmlns:mc="http://schemas.openxmlformats.org/markup-compatibility/2006" xmlns:o="urn:schemas-microsoft-com:office:office" xmlns:r="http://schemas.openxmlformats.org/officeDocument/2006/relationships" xmlns:m="http://schemas.openxmlformats.org/officeDocument/2006/math" xmlns:v="urn:schemas-microsoft-com:vml" xmlns:wp14="http://schemas.microsoft.com/office/word/2010/wordprocessingDrawing" xmlns:wp="http://schemas.openxmlformats.org/drawingml/2006/wordprocessingDrawing" xmlns:w10="urn:schemas-microsoft-com:office:word" xmlns:w="http://schemas.openxmlformats.org/wordprocessingml/2006/main" xmlns:w14="http://schemas.microsoft.com/office/word/2010/wordml" xmlns:wpg="http://schemas.microsoft.com/office/word/2010/wordprocessingGroup" xmlns:wpi="http://schemas.microsoft.com/office/word/2010/wordprocessingInk" xmlns:wne="http://schemas.microsoft.com/office/word/2006/wordml" xmlns:wps="http://schemas.microsoft.com/office/word/2010/wordprocessingShape" mc:Ignorable="w14 wp14">
+<w:ftr xmlns:wpc="http://schemas.microsoft.com/office/word/2010/wordprocessingCanvas" xmlns:mc="http://schemas.openxmlformats.org/markup-compatibility/2006" xmlns:o="urn:schemas-microsoft-com:office:office" xmlns:r="http://schemas.openxmlformats.org/officeDocument/2006/relationships" xmlns:m="http://schemas.openxmlformats.org/officeDocument/2006/math" xmlns:v="urn:schemas-microsoft-com:vml" xmlns:wp14="http://schemas.microsoft.com/office/word/2010/wordprocessingDrawing" xmlns:wp="http://schemas.openxmlformats.org/drawingml/2006/wordprocessingDrawing" xmlns:w10="urn:schemas-microsoft-com:office:word" xmlns:w="http://schemas.openxmlformats.org/wordprocessingml/2006/main" xmlns:w14="http://schemas.microsoft.com/office/word/2010/wordml" xmlns:w15="http://schemas.microsoft.com/office/word/2012/wordml" xmlns:wpg="http://schemas.microsoft.com/office/word/2010/wordprocessingGroup" xmlns:wpi="http://schemas.microsoft.com/office/word/2010/wordprocessingInk" xmlns:wne="http://schemas.microsoft.com/office/word/2006/wordml" xmlns:wps="http://schemas.microsoft.com/office/word/2010/wordprocessingShape" mc:Ignorable="w14 w15 wp14">
   <w:p>
     <w:pPr>
       <w:pStyle w:val="CommentText"/>
@@ -3853,7 +5057,7 @@
         <w:sz w:val="18"/>
         <w:szCs w:val="18"/>
       </w:rPr>
-      <w:t>6</w:t>
+      <w:t>4</w:t>
     </w:r>
     <w:r>
       <w:rPr>
@@ -3938,7 +5142,7 @@
 </file>
 
 <file path=word/footer2.xml><?xml version="1.0" encoding="utf-8"?>
-<w:ftr xmlns:wpc="http://schemas.microsoft.com/office/word/2010/wordprocessingCanvas" xmlns:mc="http://schemas.openxmlformats.org/markup-compatibility/2006" xmlns:o="urn:schemas-microsoft-com:office:office" xmlns:r="http://schemas.openxmlformats.org/officeDocument/2006/relationships" xmlns:m="http://schemas.openxmlformats.org/officeDocument/2006/math" xmlns:v="urn:schemas-microsoft-com:vml" xmlns:wp14="http://schemas.microsoft.com/office/word/2010/wordprocessingDrawing" xmlns:wp="http://schemas.openxmlformats.org/drawingml/2006/wordprocessingDrawing" xmlns:w10="urn:schemas-microsoft-com:office:word" xmlns:w="http://schemas.openxmlformats.org/wordprocessingml/2006/main" xmlns:w14="http://schemas.microsoft.com/office/word/2010/wordml" xmlns:wpg="http://schemas.microsoft.com/office/word/2010/wordprocessingGroup" xmlns:wpi="http://schemas.microsoft.com/office/word/2010/wordprocessingInk" xmlns:wne="http://schemas.microsoft.com/office/word/2006/wordml" xmlns:wps="http://schemas.microsoft.com/office/word/2010/wordprocessingShape" mc:Ignorable="w14 wp14">
+<w:ftr xmlns:wpc="http://schemas.microsoft.com/office/word/2010/wordprocessingCanvas" xmlns:mc="http://schemas.openxmlformats.org/markup-compatibility/2006" xmlns:o="urn:schemas-microsoft-com:office:office" xmlns:r="http://schemas.openxmlformats.org/officeDocument/2006/relationships" xmlns:m="http://schemas.openxmlformats.org/officeDocument/2006/math" xmlns:v="urn:schemas-microsoft-com:vml" xmlns:wp14="http://schemas.microsoft.com/office/word/2010/wordprocessingDrawing" xmlns:wp="http://schemas.openxmlformats.org/drawingml/2006/wordprocessingDrawing" xmlns:w10="urn:schemas-microsoft-com:office:word" xmlns:w="http://schemas.openxmlformats.org/wordprocessingml/2006/main" xmlns:w14="http://schemas.microsoft.com/office/word/2010/wordml" xmlns:w15="http://schemas.microsoft.com/office/word/2012/wordml" xmlns:wpg="http://schemas.microsoft.com/office/word/2010/wordprocessingGroup" xmlns:wpi="http://schemas.microsoft.com/office/word/2010/wordprocessingInk" xmlns:wne="http://schemas.microsoft.com/office/word/2006/wordml" xmlns:wps="http://schemas.microsoft.com/office/word/2010/wordprocessingShape" mc:Ignorable="w14 w15 wp14">
   <w:p>
     <w:pPr>
       <w:pStyle w:val="Footer"/>
@@ -4064,7 +5268,7 @@
 </file>
 
 <file path=word/footnotes.xml><?xml version="1.0" encoding="utf-8"?>
-<w:footnotes xmlns:wpc="http://schemas.microsoft.com/office/word/2010/wordprocessingCanvas" xmlns:mc="http://schemas.openxmlformats.org/markup-compatibility/2006" xmlns:o="urn:schemas-microsoft-com:office:office" xmlns:r="http://schemas.openxmlformats.org/officeDocument/2006/relationships" xmlns:m="http://schemas.openxmlformats.org/officeDocument/2006/math" xmlns:v="urn:schemas-microsoft-com:vml" xmlns:wp14="http://schemas.microsoft.com/office/word/2010/wordprocessingDrawing" xmlns:wp="http://schemas.openxmlformats.org/drawingml/2006/wordprocessingDrawing" xmlns:w10="urn:schemas-microsoft-com:office:word" xmlns:w="http://schemas.openxmlformats.org/wordprocessingml/2006/main" xmlns:w14="http://schemas.microsoft.com/office/word/2010/wordml" xmlns:wpg="http://schemas.microsoft.com/office/word/2010/wordprocessingGroup" xmlns:wpi="http://schemas.microsoft.com/office/word/2010/wordprocessingInk" xmlns:wne="http://schemas.microsoft.com/office/word/2006/wordml" xmlns:wps="http://schemas.microsoft.com/office/word/2010/wordprocessingShape" mc:Ignorable="w14 wp14">
+<w:footnotes xmlns:wpc="http://schemas.microsoft.com/office/word/2010/wordprocessingCanvas" xmlns:mc="http://schemas.openxmlformats.org/markup-compatibility/2006" xmlns:o="urn:schemas-microsoft-com:office:office" xmlns:r="http://schemas.openxmlformats.org/officeDocument/2006/relationships" xmlns:m="http://schemas.openxmlformats.org/officeDocument/2006/math" xmlns:v="urn:schemas-microsoft-com:vml" xmlns:wp14="http://schemas.microsoft.com/office/word/2010/wordprocessingDrawing" xmlns:wp="http://schemas.openxmlformats.org/drawingml/2006/wordprocessingDrawing" xmlns:w10="urn:schemas-microsoft-com:office:word" xmlns:w="http://schemas.openxmlformats.org/wordprocessingml/2006/main" xmlns:w14="http://schemas.microsoft.com/office/word/2010/wordml" xmlns:w15="http://schemas.microsoft.com/office/word/2012/wordml" xmlns:wpg="http://schemas.microsoft.com/office/word/2010/wordprocessingGroup" xmlns:wpi="http://schemas.microsoft.com/office/word/2010/wordprocessingInk" xmlns:wne="http://schemas.microsoft.com/office/word/2006/wordml" xmlns:wps="http://schemas.microsoft.com/office/word/2010/wordprocessingShape" mc:Ignorable="w14 w15 wp14">
   <w:footnote w:type="separator" w:id="-1">
     <w:p>
       <w:r>
@@ -4083,7 +5287,7 @@
 </file>
 
 <file path=word/header1.xml><?xml version="1.0" encoding="utf-8"?>
-<w:hdr xmlns:wpc="http://schemas.microsoft.com/office/word/2010/wordprocessingCanvas" xmlns:mc="http://schemas.openxmlformats.org/markup-compatibility/2006" xmlns:o="urn:schemas-microsoft-com:office:office" xmlns:r="http://schemas.openxmlformats.org/officeDocument/2006/relationships" xmlns:m="http://schemas.openxmlformats.org/officeDocument/2006/math" xmlns:v="urn:schemas-microsoft-com:vml" xmlns:wp14="http://schemas.microsoft.com/office/word/2010/wordprocessingDrawing" xmlns:wp="http://schemas.openxmlformats.org/drawingml/2006/wordprocessingDrawing" xmlns:w10="urn:schemas-microsoft-com:office:word" xmlns:w="http://schemas.openxmlformats.org/wordprocessingml/2006/main" xmlns:w14="http://schemas.microsoft.com/office/word/2010/wordml" xmlns:wpg="http://schemas.microsoft.com/office/word/2010/wordprocessingGroup" xmlns:wpi="http://schemas.microsoft.com/office/word/2010/wordprocessingInk" xmlns:wne="http://schemas.microsoft.com/office/word/2006/wordml" xmlns:wps="http://schemas.microsoft.com/office/word/2010/wordprocessingShape" mc:Ignorable="w14 wp14">
+<w:hdr xmlns:wpc="http://schemas.microsoft.com/office/word/2010/wordprocessingCanvas" xmlns:mc="http://schemas.openxmlformats.org/markup-compatibility/2006" xmlns:o="urn:schemas-microsoft-com:office:office" xmlns:r="http://schemas.openxmlformats.org/officeDocument/2006/relationships" xmlns:m="http://schemas.openxmlformats.org/officeDocument/2006/math" xmlns:v="urn:schemas-microsoft-com:vml" xmlns:wp14="http://schemas.microsoft.com/office/word/2010/wordprocessingDrawing" xmlns:wp="http://schemas.openxmlformats.org/drawingml/2006/wordprocessingDrawing" xmlns:w10="urn:schemas-microsoft-com:office:word" xmlns:w="http://schemas.openxmlformats.org/wordprocessingml/2006/main" xmlns:w14="http://schemas.microsoft.com/office/word/2010/wordml" xmlns:w15="http://schemas.microsoft.com/office/word/2012/wordml" xmlns:wpg="http://schemas.microsoft.com/office/word/2010/wordprocessingGroup" xmlns:wpi="http://schemas.microsoft.com/office/word/2010/wordprocessingInk" xmlns:wne="http://schemas.microsoft.com/office/word/2006/wordml" xmlns:wps="http://schemas.microsoft.com/office/word/2010/wordprocessingShape" mc:Ignorable="w14 w15 wp14">
   <w:p>
     <w:pPr>
       <w:pStyle w:val="Header"/>
@@ -4178,8 +5382,8 @@
 </file>
 
 <file path=word/numbering.xml><?xml version="1.0" encoding="utf-8"?>
-<w:numbering xmlns:wpc="http://schemas.microsoft.com/office/word/2010/wordprocessingCanvas" xmlns:mc="http://schemas.openxmlformats.org/markup-compatibility/2006" xmlns:o="urn:schemas-microsoft-com:office:office" xmlns:r="http://schemas.openxmlformats.org/officeDocument/2006/relationships" xmlns:m="http://schemas.openxmlformats.org/officeDocument/2006/math" xmlns:v="urn:schemas-microsoft-com:vml" xmlns:wp14="http://schemas.microsoft.com/office/word/2010/wordprocessingDrawing" xmlns:wp="http://schemas.openxmlformats.org/drawingml/2006/wordprocessingDrawing" xmlns:w10="urn:schemas-microsoft-com:office:word" xmlns:w="http://schemas.openxmlformats.org/wordprocessingml/2006/main" xmlns:w14="http://schemas.microsoft.com/office/word/2010/wordml" xmlns:wpg="http://schemas.microsoft.com/office/word/2010/wordprocessingGroup" xmlns:wpi="http://schemas.microsoft.com/office/word/2010/wordprocessingInk" xmlns:wne="http://schemas.microsoft.com/office/word/2006/wordml" xmlns:wps="http://schemas.microsoft.com/office/word/2010/wordprocessingShape" mc:Ignorable="w14 wp14">
-  <w:abstractNum w:abstractNumId="0">
+<w:numbering xmlns:wpc="http://schemas.microsoft.com/office/word/2010/wordprocessingCanvas" xmlns:mc="http://schemas.openxmlformats.org/markup-compatibility/2006" xmlns:o="urn:schemas-microsoft-com:office:office" xmlns:r="http://schemas.openxmlformats.org/officeDocument/2006/relationships" xmlns:m="http://schemas.openxmlformats.org/officeDocument/2006/math" xmlns:v="urn:schemas-microsoft-com:vml" xmlns:wp14="http://schemas.microsoft.com/office/word/2010/wordprocessingDrawing" xmlns:wp="http://schemas.openxmlformats.org/drawingml/2006/wordprocessingDrawing" xmlns:w10="urn:schemas-microsoft-com:office:word" xmlns:w="http://schemas.openxmlformats.org/wordprocessingml/2006/main" xmlns:w14="http://schemas.microsoft.com/office/word/2010/wordml" xmlns:w15="http://schemas.microsoft.com/office/word/2012/wordml" xmlns:wpg="http://schemas.microsoft.com/office/word/2010/wordprocessingGroup" xmlns:wpi="http://schemas.microsoft.com/office/word/2010/wordprocessingInk" xmlns:wne="http://schemas.microsoft.com/office/word/2006/wordml" xmlns:wps="http://schemas.microsoft.com/office/word/2010/wordprocessingShape" mc:Ignorable="w14 w15 wp14">
+  <w:abstractNum w:abstractNumId="0" w15:restartNumberingAfterBreak="0">
     <w:nsid w:val="00172DEE"/>
     <w:multiLevelType w:val="hybridMultilevel"/>
     <w:tmpl w:val="A0F2ED22"/>
@@ -4295,7 +5499,7 @@
       </w:pPr>
     </w:lvl>
   </w:abstractNum>
-  <w:abstractNum w:abstractNumId="1">
+  <w:abstractNum w:abstractNumId="1" w15:restartNumberingAfterBreak="0">
     <w:nsid w:val="009D2C9F"/>
     <w:multiLevelType w:val="hybridMultilevel"/>
     <w:tmpl w:val="A0F2ED22"/>
@@ -4411,7 +5615,7 @@
       </w:pPr>
     </w:lvl>
   </w:abstractNum>
-  <w:abstractNum w:abstractNumId="2">
+  <w:abstractNum w:abstractNumId="2" w15:restartNumberingAfterBreak="0">
     <w:nsid w:val="026223F6"/>
     <w:multiLevelType w:val="hybridMultilevel"/>
     <w:tmpl w:val="A0F2ED22"/>
@@ -4527,7 +5731,7 @@
       </w:pPr>
     </w:lvl>
   </w:abstractNum>
-  <w:abstractNum w:abstractNumId="3">
+  <w:abstractNum w:abstractNumId="3" w15:restartNumberingAfterBreak="0">
     <w:nsid w:val="036031D8"/>
     <w:multiLevelType w:val="hybridMultilevel"/>
     <w:tmpl w:val="A0F2ED22"/>
@@ -4643,7 +5847,7 @@
       </w:pPr>
     </w:lvl>
   </w:abstractNum>
-  <w:abstractNum w:abstractNumId="4">
+  <w:abstractNum w:abstractNumId="4" w15:restartNumberingAfterBreak="0">
     <w:nsid w:val="052A4685"/>
     <w:multiLevelType w:val="hybridMultilevel"/>
     <w:tmpl w:val="A0F2ED22"/>
@@ -4759,7 +5963,7 @@
       </w:pPr>
     </w:lvl>
   </w:abstractNum>
-  <w:abstractNum w:abstractNumId="5">
+  <w:abstractNum w:abstractNumId="5" w15:restartNumberingAfterBreak="0">
     <w:nsid w:val="054D787A"/>
     <w:multiLevelType w:val="hybridMultilevel"/>
     <w:tmpl w:val="8370DCD6"/>
@@ -4848,7 +6052,7 @@
       </w:pPr>
     </w:lvl>
   </w:abstractNum>
-  <w:abstractNum w:abstractNumId="6">
+  <w:abstractNum w:abstractNumId="6" w15:restartNumberingAfterBreak="0">
     <w:nsid w:val="0A1154CA"/>
     <w:multiLevelType w:val="hybridMultilevel"/>
     <w:tmpl w:val="A0F2ED22"/>
@@ -4964,7 +6168,7 @@
       </w:pPr>
     </w:lvl>
   </w:abstractNum>
-  <w:abstractNum w:abstractNumId="7">
+  <w:abstractNum w:abstractNumId="7" w15:restartNumberingAfterBreak="0">
     <w:nsid w:val="0CE565A7"/>
     <w:multiLevelType w:val="hybridMultilevel"/>
     <w:tmpl w:val="D61C7028"/>
@@ -5053,7 +6257,123 @@
       </w:pPr>
     </w:lvl>
   </w:abstractNum>
-  <w:abstractNum w:abstractNumId="8">
+  <w:abstractNum w:abstractNumId="8" w15:restartNumberingAfterBreak="0">
+    <w:nsid w:val="0EAF06DB"/>
+    <w:multiLevelType w:val="hybridMultilevel"/>
+    <w:tmpl w:val="A0F2ED22"/>
+    <w:lvl w:ilvl="0" w:tplc="0409000F">
+      <w:start w:val="1"/>
+      <w:numFmt w:val="decimal"/>
+      <w:lvlText w:val="%1."/>
+      <w:lvlJc w:val="left"/>
+      <w:pPr>
+        <w:tabs>
+          <w:tab w:val="num" w:pos="720"/>
+        </w:tabs>
+        <w:ind w:left="720" w:hanging="360"/>
+      </w:pPr>
+    </w:lvl>
+    <w:lvl w:ilvl="1" w:tplc="4056895E">
+      <w:start w:val="1"/>
+      <w:numFmt w:val="decimal"/>
+      <w:lvlText w:val="%2."/>
+      <w:lvlJc w:val="left"/>
+      <w:pPr>
+        <w:tabs>
+          <w:tab w:val="num" w:pos="1440"/>
+        </w:tabs>
+        <w:ind w:left="1440" w:hanging="360"/>
+      </w:pPr>
+      <w:rPr>
+        <w:rFonts w:hint="default"/>
+      </w:rPr>
+    </w:lvl>
+    <w:lvl w:ilvl="2" w:tplc="0409001B" w:tentative="1">
+      <w:start w:val="1"/>
+      <w:numFmt w:val="lowerRoman"/>
+      <w:lvlText w:val="%3."/>
+      <w:lvlJc w:val="right"/>
+      <w:pPr>
+        <w:tabs>
+          <w:tab w:val="num" w:pos="2160"/>
+        </w:tabs>
+        <w:ind w:left="2160" w:hanging="180"/>
+      </w:pPr>
+    </w:lvl>
+    <w:lvl w:ilvl="3" w:tplc="0409000F" w:tentative="1">
+      <w:start w:val="1"/>
+      <w:numFmt w:val="decimal"/>
+      <w:lvlText w:val="%4."/>
+      <w:lvlJc w:val="left"/>
+      <w:pPr>
+        <w:tabs>
+          <w:tab w:val="num" w:pos="2880"/>
+        </w:tabs>
+        <w:ind w:left="2880" w:hanging="360"/>
+      </w:pPr>
+    </w:lvl>
+    <w:lvl w:ilvl="4" w:tplc="04090019" w:tentative="1">
+      <w:start w:val="1"/>
+      <w:numFmt w:val="lowerLetter"/>
+      <w:lvlText w:val="%5."/>
+      <w:lvlJc w:val="left"/>
+      <w:pPr>
+        <w:tabs>
+          <w:tab w:val="num" w:pos="3600"/>
+        </w:tabs>
+        <w:ind w:left="3600" w:hanging="360"/>
+      </w:pPr>
+    </w:lvl>
+    <w:lvl w:ilvl="5" w:tplc="0409001B" w:tentative="1">
+      <w:start w:val="1"/>
+      <w:numFmt w:val="lowerRoman"/>
+      <w:lvlText w:val="%6."/>
+      <w:lvlJc w:val="right"/>
+      <w:pPr>
+        <w:tabs>
+          <w:tab w:val="num" w:pos="4320"/>
+        </w:tabs>
+        <w:ind w:left="4320" w:hanging="180"/>
+      </w:pPr>
+    </w:lvl>
+    <w:lvl w:ilvl="6" w:tplc="0409000F" w:tentative="1">
+      <w:start w:val="1"/>
+      <w:numFmt w:val="decimal"/>
+      <w:lvlText w:val="%7."/>
+      <w:lvlJc w:val="left"/>
+      <w:pPr>
+        <w:tabs>
+          <w:tab w:val="num" w:pos="5040"/>
+        </w:tabs>
+        <w:ind w:left="5040" w:hanging="360"/>
+      </w:pPr>
+    </w:lvl>
+    <w:lvl w:ilvl="7" w:tplc="04090019" w:tentative="1">
+      <w:start w:val="1"/>
+      <w:numFmt w:val="lowerLetter"/>
+      <w:lvlText w:val="%8."/>
+      <w:lvlJc w:val="left"/>
+      <w:pPr>
+        <w:tabs>
+          <w:tab w:val="num" w:pos="5760"/>
+        </w:tabs>
+        <w:ind w:left="5760" w:hanging="360"/>
+      </w:pPr>
+    </w:lvl>
+    <w:lvl w:ilvl="8" w:tplc="0409001B" w:tentative="1">
+      <w:start w:val="1"/>
+      <w:numFmt w:val="lowerRoman"/>
+      <w:lvlText w:val="%9."/>
+      <w:lvlJc w:val="right"/>
+      <w:pPr>
+        <w:tabs>
+          <w:tab w:val="num" w:pos="6480"/>
+        </w:tabs>
+        <w:ind w:left="6480" w:hanging="180"/>
+      </w:pPr>
+    </w:lvl>
+  </w:abstractNum>
+  <w:abstractNum w:abstractNumId="9" w15:restartNumberingAfterBreak="0">
     <w:nsid w:val="18716271"/>
     <w:multiLevelType w:val="hybridMultilevel"/>
     <w:tmpl w:val="A0F2ED22"/>
@@ -5169,7 +6489,7 @@
       </w:pPr>
     </w:lvl>
   </w:abstractNum>
-  <w:abstractNum w:abstractNumId="9">
+  <w:abstractNum w:abstractNumId="10" w15:restartNumberingAfterBreak="0">
     <w:nsid w:val="1A072286"/>
     <w:multiLevelType w:val="hybridMultilevel"/>
     <w:tmpl w:val="A0F2ED22"/>
@@ -5285,7 +6605,7 @@
       </w:pPr>
     </w:lvl>
   </w:abstractNum>
-  <w:abstractNum w:abstractNumId="10">
+  <w:abstractNum w:abstractNumId="11" w15:restartNumberingAfterBreak="0">
     <w:nsid w:val="2078479B"/>
     <w:multiLevelType w:val="hybridMultilevel"/>
     <w:tmpl w:val="D61C7028"/>
@@ -5374,7 +6694,7 @@
       </w:pPr>
     </w:lvl>
   </w:abstractNum>
-  <w:abstractNum w:abstractNumId="11">
+  <w:abstractNum w:abstractNumId="12" w15:restartNumberingAfterBreak="0">
     <w:nsid w:val="246613F3"/>
     <w:multiLevelType w:val="hybridMultilevel"/>
     <w:tmpl w:val="A0F2ED22"/>
@@ -5490,7 +6810,7 @@
       </w:pPr>
     </w:lvl>
   </w:abstractNum>
-  <w:abstractNum w:abstractNumId="12">
+  <w:abstractNum w:abstractNumId="13" w15:restartNumberingAfterBreak="0">
     <w:nsid w:val="276D3CA2"/>
     <w:multiLevelType w:val="hybridMultilevel"/>
     <w:tmpl w:val="A0F2ED22"/>
@@ -5606,7 +6926,7 @@
       </w:pPr>
     </w:lvl>
   </w:abstractNum>
-  <w:abstractNum w:abstractNumId="13">
+  <w:abstractNum w:abstractNumId="14" w15:restartNumberingAfterBreak="0">
     <w:nsid w:val="2B3247C9"/>
     <w:multiLevelType w:val="hybridMultilevel"/>
     <w:tmpl w:val="A0F2ED22"/>
@@ -5722,7 +7042,7 @@
       </w:pPr>
     </w:lvl>
   </w:abstractNum>
-  <w:abstractNum w:abstractNumId="14">
+  <w:abstractNum w:abstractNumId="15" w15:restartNumberingAfterBreak="0">
     <w:nsid w:val="32994D37"/>
     <w:multiLevelType w:val="hybridMultilevel"/>
     <w:tmpl w:val="A0F2ED22"/>
@@ -5838,7 +7158,7 @@
       </w:pPr>
     </w:lvl>
   </w:abstractNum>
-  <w:abstractNum w:abstractNumId="15">
+  <w:abstractNum w:abstractNumId="16" w15:restartNumberingAfterBreak="0">
     <w:nsid w:val="348C28FC"/>
     <w:multiLevelType w:val="hybridMultilevel"/>
     <w:tmpl w:val="A0F2ED22"/>
@@ -5954,7 +7274,7 @@
       </w:pPr>
     </w:lvl>
   </w:abstractNum>
-  <w:abstractNum w:abstractNumId="16">
+  <w:abstractNum w:abstractNumId="17" w15:restartNumberingAfterBreak="0">
     <w:nsid w:val="36436289"/>
     <w:multiLevelType w:val="hybridMultilevel"/>
     <w:tmpl w:val="A0F2ED22"/>
@@ -6070,7 +7390,7 @@
       </w:pPr>
     </w:lvl>
   </w:abstractNum>
-  <w:abstractNum w:abstractNumId="17">
+  <w:abstractNum w:abstractNumId="18" w15:restartNumberingAfterBreak="0">
     <w:nsid w:val="37EC0EF6"/>
     <w:multiLevelType w:val="hybridMultilevel"/>
     <w:tmpl w:val="A0F2ED22"/>
@@ -6186,7 +7506,7 @@
       </w:pPr>
     </w:lvl>
   </w:abstractNum>
-  <w:abstractNum w:abstractNumId="18">
+  <w:abstractNum w:abstractNumId="19" w15:restartNumberingAfterBreak="0">
     <w:nsid w:val="397201A1"/>
     <w:multiLevelType w:val="hybridMultilevel"/>
     <w:tmpl w:val="A0F2ED22"/>
@@ -6302,7 +7622,7 @@
       </w:pPr>
     </w:lvl>
   </w:abstractNum>
-  <w:abstractNum w:abstractNumId="19">
+  <w:abstractNum w:abstractNumId="20" w15:restartNumberingAfterBreak="0">
     <w:nsid w:val="39D900A1"/>
     <w:multiLevelType w:val="hybridMultilevel"/>
     <w:tmpl w:val="D61C7028"/>
@@ -6391,7 +7711,7 @@
       </w:pPr>
     </w:lvl>
   </w:abstractNum>
-  <w:abstractNum w:abstractNumId="20">
+  <w:abstractNum w:abstractNumId="21" w15:restartNumberingAfterBreak="0">
     <w:nsid w:val="39DF53C4"/>
     <w:multiLevelType w:val="hybridMultilevel"/>
     <w:tmpl w:val="A0F2ED22"/>
@@ -6507,7 +7827,7 @@
       </w:pPr>
     </w:lvl>
   </w:abstractNum>
-  <w:abstractNum w:abstractNumId="21">
+  <w:abstractNum w:abstractNumId="22" w15:restartNumberingAfterBreak="0">
     <w:nsid w:val="3BB71708"/>
     <w:multiLevelType w:val="hybridMultilevel"/>
     <w:tmpl w:val="A0F2ED22"/>
@@ -6623,7 +7943,7 @@
       </w:pPr>
     </w:lvl>
   </w:abstractNum>
-  <w:abstractNum w:abstractNumId="22">
+  <w:abstractNum w:abstractNumId="23" w15:restartNumberingAfterBreak="0">
     <w:nsid w:val="3E2F47CD"/>
     <w:multiLevelType w:val="hybridMultilevel"/>
     <w:tmpl w:val="A0F2ED22"/>
@@ -6739,7 +8059,7 @@
       </w:pPr>
     </w:lvl>
   </w:abstractNum>
-  <w:abstractNum w:abstractNumId="23">
+  <w:abstractNum w:abstractNumId="24" w15:restartNumberingAfterBreak="0">
     <w:nsid w:val="3FB37EC8"/>
     <w:multiLevelType w:val="hybridMultilevel"/>
     <w:tmpl w:val="A0F2ED22"/>
@@ -6855,7 +8175,7 @@
       </w:pPr>
     </w:lvl>
   </w:abstractNum>
-  <w:abstractNum w:abstractNumId="24">
+  <w:abstractNum w:abstractNumId="25" w15:restartNumberingAfterBreak="0">
     <w:nsid w:val="45562874"/>
     <w:multiLevelType w:val="hybridMultilevel"/>
     <w:tmpl w:val="A0F2ED22"/>
@@ -6971,7 +8291,7 @@
       </w:pPr>
     </w:lvl>
   </w:abstractNum>
-  <w:abstractNum w:abstractNumId="25">
+  <w:abstractNum w:abstractNumId="26" w15:restartNumberingAfterBreak="0">
     <w:nsid w:val="46FC040C"/>
     <w:multiLevelType w:val="hybridMultilevel"/>
     <w:tmpl w:val="A0F2ED22"/>
@@ -7087,7 +8407,7 @@
       </w:pPr>
     </w:lvl>
   </w:abstractNum>
-  <w:abstractNum w:abstractNumId="26">
+  <w:abstractNum w:abstractNumId="27" w15:restartNumberingAfterBreak="0">
     <w:nsid w:val="491E517C"/>
     <w:multiLevelType w:val="hybridMultilevel"/>
     <w:tmpl w:val="D7406936"/>
@@ -7176,7 +8496,7 @@
       </w:pPr>
     </w:lvl>
   </w:abstractNum>
-  <w:abstractNum w:abstractNumId="27">
+  <w:abstractNum w:abstractNumId="28" w15:restartNumberingAfterBreak="0">
     <w:nsid w:val="495626B6"/>
     <w:multiLevelType w:val="hybridMultilevel"/>
     <w:tmpl w:val="A0F2ED22"/>
@@ -7292,7 +8612,7 @@
       </w:pPr>
     </w:lvl>
   </w:abstractNum>
-  <w:abstractNum w:abstractNumId="28">
+  <w:abstractNum w:abstractNumId="29" w15:restartNumberingAfterBreak="0">
     <w:nsid w:val="4A683DC0"/>
     <w:multiLevelType w:val="hybridMultilevel"/>
     <w:tmpl w:val="A0F2ED22"/>
@@ -7408,7 +8728,7 @@
       </w:pPr>
     </w:lvl>
   </w:abstractNum>
-  <w:abstractNum w:abstractNumId="29">
+  <w:abstractNum w:abstractNumId="30" w15:restartNumberingAfterBreak="0">
     <w:nsid w:val="4DAC0583"/>
     <w:multiLevelType w:val="hybridMultilevel"/>
     <w:tmpl w:val="A0F2ED22"/>
@@ -7524,7 +8844,7 @@
       </w:pPr>
     </w:lvl>
   </w:abstractNum>
-  <w:abstractNum w:abstractNumId="30">
+  <w:abstractNum w:abstractNumId="31" w15:restartNumberingAfterBreak="0">
     <w:nsid w:val="4E5C7770"/>
     <w:multiLevelType w:val="hybridMultilevel"/>
     <w:tmpl w:val="A0F2ED22"/>
@@ -7640,7 +8960,7 @@
       </w:pPr>
     </w:lvl>
   </w:abstractNum>
-  <w:abstractNum w:abstractNumId="31">
+  <w:abstractNum w:abstractNumId="32" w15:restartNumberingAfterBreak="0">
     <w:nsid w:val="4E887149"/>
     <w:multiLevelType w:val="hybridMultilevel"/>
     <w:tmpl w:val="A0F2ED22"/>
@@ -7756,7 +9076,7 @@
       </w:pPr>
     </w:lvl>
   </w:abstractNum>
-  <w:abstractNum w:abstractNumId="32">
+  <w:abstractNum w:abstractNumId="33" w15:restartNumberingAfterBreak="0">
     <w:nsid w:val="52FE168E"/>
     <w:multiLevelType w:val="hybridMultilevel"/>
     <w:tmpl w:val="ABDA547A"/>
@@ -7845,7 +9165,7 @@
       </w:pPr>
     </w:lvl>
   </w:abstractNum>
-  <w:abstractNum w:abstractNumId="33">
+  <w:abstractNum w:abstractNumId="34" w15:restartNumberingAfterBreak="0">
     <w:nsid w:val="53EF4A78"/>
     <w:multiLevelType w:val="hybridMultilevel"/>
     <w:tmpl w:val="A0F2ED22"/>
@@ -7961,7 +9281,7 @@
       </w:pPr>
     </w:lvl>
   </w:abstractNum>
-  <w:abstractNum w:abstractNumId="34">
+  <w:abstractNum w:abstractNumId="35" w15:restartNumberingAfterBreak="0">
     <w:nsid w:val="54B97BF2"/>
     <w:multiLevelType w:val="hybridMultilevel"/>
     <w:tmpl w:val="A0F2ED22"/>
@@ -8077,7 +9397,7 @@
       </w:pPr>
     </w:lvl>
   </w:abstractNum>
-  <w:abstractNum w:abstractNumId="35">
+  <w:abstractNum w:abstractNumId="36" w15:restartNumberingAfterBreak="0">
     <w:nsid w:val="56A00356"/>
     <w:multiLevelType w:val="hybridMultilevel"/>
     <w:tmpl w:val="A0F2ED22"/>
@@ -8193,7 +9513,7 @@
       </w:pPr>
     </w:lvl>
   </w:abstractNum>
-  <w:abstractNum w:abstractNumId="36">
+  <w:abstractNum w:abstractNumId="37" w15:restartNumberingAfterBreak="0">
     <w:nsid w:val="5869759E"/>
     <w:multiLevelType w:val="hybridMultilevel"/>
     <w:tmpl w:val="A0F2ED22"/>
@@ -8309,7 +9629,7 @@
       </w:pPr>
     </w:lvl>
   </w:abstractNum>
-  <w:abstractNum w:abstractNumId="37">
+  <w:abstractNum w:abstractNumId="38" w15:restartNumberingAfterBreak="0">
     <w:nsid w:val="5C3F1C94"/>
     <w:multiLevelType w:val="hybridMultilevel"/>
     <w:tmpl w:val="D61C7028"/>
@@ -8398,7 +9718,7 @@
       </w:pPr>
     </w:lvl>
   </w:abstractNum>
-  <w:abstractNum w:abstractNumId="38">
+  <w:abstractNum w:abstractNumId="39" w15:restartNumberingAfterBreak="0">
     <w:nsid w:val="5C434C4E"/>
     <w:multiLevelType w:val="hybridMultilevel"/>
     <w:tmpl w:val="A0F2ED22"/>
@@ -8514,7 +9834,7 @@
       </w:pPr>
     </w:lvl>
   </w:abstractNum>
-  <w:abstractNum w:abstractNumId="39">
+  <w:abstractNum w:abstractNumId="40" w15:restartNumberingAfterBreak="0">
     <w:nsid w:val="5D87545E"/>
     <w:multiLevelType w:val="hybridMultilevel"/>
     <w:tmpl w:val="A0F2ED22"/>
@@ -8630,7 +9950,7 @@
       </w:pPr>
     </w:lvl>
   </w:abstractNum>
-  <w:abstractNum w:abstractNumId="40">
+  <w:abstractNum w:abstractNumId="41" w15:restartNumberingAfterBreak="0">
     <w:nsid w:val="5F102146"/>
     <w:multiLevelType w:val="hybridMultilevel"/>
     <w:tmpl w:val="A0F2ED22"/>
@@ -8746,7 +10066,7 @@
       </w:pPr>
     </w:lvl>
   </w:abstractNum>
-  <w:abstractNum w:abstractNumId="41">
+  <w:abstractNum w:abstractNumId="42" w15:restartNumberingAfterBreak="0">
     <w:nsid w:val="61096510"/>
     <w:multiLevelType w:val="hybridMultilevel"/>
     <w:tmpl w:val="A0F2ED22"/>
@@ -8862,7 +10182,7 @@
       </w:pPr>
     </w:lvl>
   </w:abstractNum>
-  <w:abstractNum w:abstractNumId="42">
+  <w:abstractNum w:abstractNumId="43" w15:restartNumberingAfterBreak="0">
     <w:nsid w:val="61413CB3"/>
     <w:multiLevelType w:val="hybridMultilevel"/>
     <w:tmpl w:val="A0F2ED22"/>
@@ -8978,7 +10298,7 @@
       </w:pPr>
     </w:lvl>
   </w:abstractNum>
-  <w:abstractNum w:abstractNumId="43">
+  <w:abstractNum w:abstractNumId="44" w15:restartNumberingAfterBreak="0">
     <w:nsid w:val="618A407E"/>
     <w:multiLevelType w:val="hybridMultilevel"/>
     <w:tmpl w:val="D61C7028"/>
@@ -9067,7 +10387,7 @@
       </w:pPr>
     </w:lvl>
   </w:abstractNum>
-  <w:abstractNum w:abstractNumId="44">
+  <w:abstractNum w:abstractNumId="45" w15:restartNumberingAfterBreak="0">
     <w:nsid w:val="6CD03A75"/>
     <w:multiLevelType w:val="hybridMultilevel"/>
     <w:tmpl w:val="A0F2ED22"/>
@@ -9183,7 +10503,7 @@
       </w:pPr>
     </w:lvl>
   </w:abstractNum>
-  <w:abstractNum w:abstractNumId="45">
+  <w:abstractNum w:abstractNumId="46" w15:restartNumberingAfterBreak="0">
     <w:nsid w:val="6F7C3E2B"/>
     <w:multiLevelType w:val="hybridMultilevel"/>
     <w:tmpl w:val="A0F2ED22"/>
@@ -9299,7 +10619,7 @@
       </w:pPr>
     </w:lvl>
   </w:abstractNum>
-  <w:abstractNum w:abstractNumId="46">
+  <w:abstractNum w:abstractNumId="47" w15:restartNumberingAfterBreak="0">
     <w:nsid w:val="71B630D5"/>
     <w:multiLevelType w:val="hybridMultilevel"/>
     <w:tmpl w:val="A0F2ED22"/>
@@ -9415,7 +10735,7 @@
       </w:pPr>
     </w:lvl>
   </w:abstractNum>
-  <w:abstractNum w:abstractNumId="47">
+  <w:abstractNum w:abstractNumId="48" w15:restartNumberingAfterBreak="0">
     <w:nsid w:val="71DA7B2E"/>
     <w:multiLevelType w:val="hybridMultilevel"/>
     <w:tmpl w:val="A0F2ED22"/>
@@ -9531,7 +10851,7 @@
       </w:pPr>
     </w:lvl>
   </w:abstractNum>
-  <w:abstractNum w:abstractNumId="48">
+  <w:abstractNum w:abstractNumId="49" w15:restartNumberingAfterBreak="0">
     <w:nsid w:val="798E0236"/>
     <w:multiLevelType w:val="hybridMultilevel"/>
     <w:tmpl w:val="A0F2ED22"/>
@@ -9648,73 +10968,73 @@
     </w:lvl>
   </w:abstractNum>
   <w:num w:numId="1">
+    <w:abstractNumId w:val="31"/>
+  </w:num>
+  <w:num w:numId="2">
+    <w:abstractNumId w:val="16"/>
+  </w:num>
+  <w:num w:numId="3">
+    <w:abstractNumId w:val="28"/>
+  </w:num>
+  <w:num w:numId="4">
+    <w:abstractNumId w:val="19"/>
+  </w:num>
+  <w:num w:numId="5">
+    <w:abstractNumId w:val="21"/>
+  </w:num>
+  <w:num w:numId="6">
+    <w:abstractNumId w:val="10"/>
+  </w:num>
+  <w:num w:numId="7">
+    <w:abstractNumId w:val="39"/>
+  </w:num>
+  <w:num w:numId="8">
+    <w:abstractNumId w:val="18"/>
+  </w:num>
+  <w:num w:numId="9">
+    <w:abstractNumId w:val="32"/>
+  </w:num>
+  <w:num w:numId="10">
     <w:abstractNumId w:val="30"/>
   </w:num>
-  <w:num w:numId="2">
-    <w:abstractNumId w:val="15"/>
-  </w:num>
-  <w:num w:numId="3">
-    <w:abstractNumId w:val="27"/>
-  </w:num>
-  <w:num w:numId="4">
-    <w:abstractNumId w:val="18"/>
-  </w:num>
-  <w:num w:numId="5">
-    <w:abstractNumId w:val="20"/>
-  </w:num>
-  <w:num w:numId="6">
-    <w:abstractNumId w:val="9"/>
-  </w:num>
-  <w:num w:numId="7">
-    <w:abstractNumId w:val="38"/>
-  </w:num>
-  <w:num w:numId="8">
-    <w:abstractNumId w:val="17"/>
-  </w:num>
-  <w:num w:numId="9">
-    <w:abstractNumId w:val="31"/>
-  </w:num>
-  <w:num w:numId="10">
-    <w:abstractNumId w:val="29"/>
-  </w:num>
   <w:num w:numId="11">
-    <w:abstractNumId w:val="22"/>
+    <w:abstractNumId w:val="23"/>
   </w:num>
   <w:num w:numId="12">
     <w:abstractNumId w:val="4"/>
   </w:num>
   <w:num w:numId="13">
+    <w:abstractNumId w:val="41"/>
+  </w:num>
+  <w:num w:numId="14">
+    <w:abstractNumId w:val="35"/>
+  </w:num>
+  <w:num w:numId="15">
+    <w:abstractNumId w:val="43"/>
+  </w:num>
+  <w:num w:numId="16">
     <w:abstractNumId w:val="40"/>
   </w:num>
-  <w:num w:numId="14">
+  <w:num w:numId="17">
+    <w:abstractNumId w:val="46"/>
+  </w:num>
+  <w:num w:numId="18">
     <w:abstractNumId w:val="34"/>
   </w:num>
-  <w:num w:numId="15">
-    <w:abstractNumId w:val="42"/>
-  </w:num>
-  <w:num w:numId="16">
-    <w:abstractNumId w:val="39"/>
-  </w:num>
-  <w:num w:numId="17">
-    <w:abstractNumId w:val="45"/>
-  </w:num>
-  <w:num w:numId="18">
-    <w:abstractNumId w:val="33"/>
-  </w:num>
   <w:num w:numId="19">
-    <w:abstractNumId w:val="14"/>
+    <w:abstractNumId w:val="15"/>
   </w:num>
   <w:num w:numId="20">
-    <w:abstractNumId w:val="36"/>
+    <w:abstractNumId w:val="37"/>
   </w:num>
   <w:num w:numId="21">
-    <w:abstractNumId w:val="24"/>
+    <w:abstractNumId w:val="25"/>
   </w:num>
   <w:num w:numId="22">
-    <w:abstractNumId w:val="28"/>
+    <w:abstractNumId w:val="29"/>
   </w:num>
   <w:num w:numId="23">
-    <w:abstractNumId w:val="44"/>
+    <w:abstractNumId w:val="45"/>
   </w:num>
   <w:num w:numId="24">
     <w:abstractNumId w:val="1"/>
@@ -9723,83 +11043,94 @@
     <w:abstractNumId w:val="6"/>
   </w:num>
   <w:num w:numId="26">
-    <w:abstractNumId w:val="46"/>
+    <w:abstractNumId w:val="47"/>
   </w:num>
   <w:num w:numId="27">
-    <w:abstractNumId w:val="35"/>
+    <w:abstractNumId w:val="36"/>
   </w:num>
   <w:num w:numId="28">
-    <w:abstractNumId w:val="11"/>
+    <w:abstractNumId w:val="12"/>
   </w:num>
   <w:num w:numId="29">
-    <w:abstractNumId w:val="25"/>
+    <w:abstractNumId w:val="26"/>
   </w:num>
   <w:num w:numId="30">
-    <w:abstractNumId w:val="23"/>
+    <w:abstractNumId w:val="24"/>
   </w:num>
   <w:num w:numId="31">
-    <w:abstractNumId w:val="41"/>
+    <w:abstractNumId w:val="42"/>
   </w:num>
   <w:num w:numId="32">
-    <w:abstractNumId w:val="21"/>
+    <w:abstractNumId w:val="22"/>
   </w:num>
   <w:num w:numId="33">
-    <w:abstractNumId w:val="12"/>
+    <w:abstractNumId w:val="13"/>
   </w:num>
   <w:num w:numId="34">
-    <w:abstractNumId w:val="47"/>
+    <w:abstractNumId w:val="48"/>
   </w:num>
   <w:num w:numId="35">
-    <w:abstractNumId w:val="37"/>
+    <w:abstractNumId w:val="38"/>
   </w:num>
   <w:num w:numId="36">
     <w:abstractNumId w:val="3"/>
   </w:num>
   <w:num w:numId="37">
-    <w:abstractNumId w:val="32"/>
+    <w:abstractNumId w:val="33"/>
   </w:num>
   <w:num w:numId="38">
     <w:abstractNumId w:val="2"/>
   </w:num>
   <w:num w:numId="39">
-    <w:abstractNumId w:val="10"/>
+    <w:abstractNumId w:val="11"/>
   </w:num>
   <w:num w:numId="40">
     <w:abstractNumId w:val="0"/>
   </w:num>
   <w:num w:numId="41">
-    <w:abstractNumId w:val="19"/>
+    <w:abstractNumId w:val="20"/>
   </w:num>
   <w:num w:numId="42">
-    <w:abstractNumId w:val="16"/>
+    <w:abstractNumId w:val="17"/>
   </w:num>
   <w:num w:numId="43">
-    <w:abstractNumId w:val="43"/>
+    <w:abstractNumId w:val="44"/>
   </w:num>
   <w:num w:numId="44">
-    <w:abstractNumId w:val="48"/>
+    <w:abstractNumId w:val="49"/>
   </w:num>
   <w:num w:numId="45">
     <w:abstractNumId w:val="7"/>
   </w:num>
   <w:num w:numId="46">
-    <w:abstractNumId w:val="8"/>
+    <w:abstractNumId w:val="9"/>
   </w:num>
   <w:num w:numId="47">
-    <w:abstractNumId w:val="26"/>
+    <w:abstractNumId w:val="27"/>
   </w:num>
   <w:num w:numId="48">
     <w:abstractNumId w:val="5"/>
   </w:num>
   <w:num w:numId="49">
-    <w:abstractNumId w:val="13"/>
+    <w:abstractNumId w:val="14"/>
+  </w:num>
+  <w:num w:numId="50">
+    <w:abstractNumId w:val="8"/>
   </w:num>
   <w:numIdMacAtCleanup w:val="14"/>
 </w:numbering>
 </file>
 
+<file path=word/people.xml><?xml version="1.0" encoding="utf-8"?>
+<w15:people xmlns:wpc="http://schemas.microsoft.com/office/word/2010/wordprocessingCanvas" xmlns:mc="http://schemas.openxmlformats.org/markup-compatibility/2006" xmlns:o="urn:schemas-microsoft-com:office:office" xmlns:r="http://schemas.openxmlformats.org/officeDocument/2006/relationships" xmlns:m="http://schemas.openxmlformats.org/officeDocument/2006/math" xmlns:v="urn:schemas-microsoft-com:vml" xmlns:wp14="http://schemas.microsoft.com/office/word/2010/wordprocessingDrawing" xmlns:wp="http://schemas.openxmlformats.org/drawingml/2006/wordprocessingDrawing" xmlns:w10="urn:schemas-microsoft-com:office:word" xmlns:w="http://schemas.openxmlformats.org/wordprocessingml/2006/main" xmlns:w14="http://schemas.microsoft.com/office/word/2010/wordml" xmlns:w15="http://schemas.microsoft.com/office/word/2012/wordml" xmlns:wpg="http://schemas.microsoft.com/office/word/2010/wordprocessingGroup" xmlns:wpi="http://schemas.microsoft.com/office/word/2010/wordprocessingInk" xmlns:wne="http://schemas.microsoft.com/office/word/2006/wordml" xmlns:wps="http://schemas.microsoft.com/office/word/2010/wordprocessingShape" mc:Ignorable="w14 w15 wp14">
+  <w15:person w15:author="Huang, Lili">
+    <w15:presenceInfo w15:providerId="AD" w15:userId="S-1-5-21-560238246-503670158-341402209-631119"/>
+  </w15:person>
+</w15:people>
+</file>
+
 <file path=word/styles.xml><?xml version="1.0" encoding="utf-8"?>
-<w:styles xmlns:mc="http://schemas.openxmlformats.org/markup-compatibility/2006" xmlns:r="http://schemas.openxmlformats.org/officeDocument/2006/relationships" xmlns:w="http://schemas.openxmlformats.org/wordprocessingml/2006/main" xmlns:w14="http://schemas.microsoft.com/office/word/2010/wordml" mc:Ignorable="w14">
+<w:styles xmlns:mc="http://schemas.openxmlformats.org/markup-compatibility/2006" xmlns:r="http://schemas.openxmlformats.org/officeDocument/2006/relationships" xmlns:w="http://schemas.openxmlformats.org/wordprocessingml/2006/main" xmlns:w14="http://schemas.microsoft.com/office/word/2010/wordml" xmlns:w15="http://schemas.microsoft.com/office/word/2012/wordml" mc:Ignorable="w14 w15">
   <w:docDefaults>
     <w:rPrDefault>
       <w:rPr>
@@ -9809,7 +11140,7 @@
     </w:rPrDefault>
     <w:pPrDefault/>
   </w:docDefaults>
-  <w:latentStyles w:defLockedState="0" w:defUIPriority="0" w:defSemiHidden="0" w:defUnhideWhenUsed="0" w:defQFormat="0" w:count="267">
+  <w:latentStyles w:defLockedState="0" w:defUIPriority="0" w:defSemiHidden="0" w:defUnhideWhenUsed="0" w:defQFormat="0" w:count="371">
     <w:lsdException w:name="Normal" w:qFormat="1"/>
     <w:lsdException w:name="heading 1" w:uiPriority="9" w:qFormat="1"/>
     <w:lsdException w:name="heading 2" w:qFormat="1"/>
@@ -9820,14 +11151,146 @@
     <w:lsdException w:name="heading 7" w:semiHidden="1" w:unhideWhenUsed="1" w:qFormat="1"/>
     <w:lsdException w:name="heading 8" w:semiHidden="1" w:unhideWhenUsed="1" w:qFormat="1"/>
     <w:lsdException w:name="heading 9" w:semiHidden="1" w:unhideWhenUsed="1" w:qFormat="1"/>
+    <w:lsdException w:name="index 1" w:semiHidden="1" w:unhideWhenUsed="1"/>
+    <w:lsdException w:name="index 2" w:semiHidden="1" w:unhideWhenUsed="1"/>
+    <w:lsdException w:name="index 3" w:semiHidden="1" w:unhideWhenUsed="1"/>
+    <w:lsdException w:name="index 4" w:semiHidden="1" w:unhideWhenUsed="1"/>
+    <w:lsdException w:name="index 5" w:semiHidden="1" w:unhideWhenUsed="1"/>
+    <w:lsdException w:name="index 6" w:semiHidden="1" w:unhideWhenUsed="1"/>
+    <w:lsdException w:name="index 7" w:semiHidden="1" w:unhideWhenUsed="1"/>
+    <w:lsdException w:name="index 8" w:semiHidden="1" w:unhideWhenUsed="1"/>
+    <w:lsdException w:name="index 9" w:semiHidden="1" w:unhideWhenUsed="1"/>
+    <w:lsdException w:name="toc 1" w:semiHidden="1" w:unhideWhenUsed="1"/>
+    <w:lsdException w:name="toc 2" w:semiHidden="1" w:unhideWhenUsed="1"/>
+    <w:lsdException w:name="toc 3" w:semiHidden="1" w:unhideWhenUsed="1"/>
+    <w:lsdException w:name="toc 4" w:semiHidden="1" w:unhideWhenUsed="1"/>
+    <w:lsdException w:name="toc 5" w:semiHidden="1" w:unhideWhenUsed="1"/>
+    <w:lsdException w:name="toc 6" w:semiHidden="1" w:unhideWhenUsed="1"/>
+    <w:lsdException w:name="toc 7" w:semiHidden="1" w:unhideWhenUsed="1"/>
+    <w:lsdException w:name="toc 8" w:semiHidden="1" w:unhideWhenUsed="1"/>
+    <w:lsdException w:name="toc 9" w:semiHidden="1" w:unhideWhenUsed="1"/>
+    <w:lsdException w:name="Normal Indent" w:semiHidden="1" w:unhideWhenUsed="1"/>
+    <w:lsdException w:name="footnote text" w:semiHidden="1" w:unhideWhenUsed="1"/>
+    <w:lsdException w:name="annotation text" w:semiHidden="1" w:unhideWhenUsed="1"/>
+    <w:lsdException w:name="header" w:semiHidden="1" w:unhideWhenUsed="1"/>
+    <w:lsdException w:name="footer" w:semiHidden="1" w:unhideWhenUsed="1"/>
+    <w:lsdException w:name="index heading" w:semiHidden="1" w:unhideWhenUsed="1"/>
     <w:lsdException w:name="caption" w:semiHidden="1" w:unhideWhenUsed="1" w:qFormat="1"/>
+    <w:lsdException w:name="table of figures" w:semiHidden="1" w:unhideWhenUsed="1"/>
+    <w:lsdException w:name="envelope address" w:semiHidden="1" w:unhideWhenUsed="1"/>
+    <w:lsdException w:name="envelope return" w:semiHidden="1" w:unhideWhenUsed="1"/>
+    <w:lsdException w:name="footnote reference" w:semiHidden="1" w:unhideWhenUsed="1"/>
+    <w:lsdException w:name="annotation reference" w:semiHidden="1" w:unhideWhenUsed="1"/>
+    <w:lsdException w:name="line number" w:semiHidden="1" w:unhideWhenUsed="1"/>
+    <w:lsdException w:name="page number" w:semiHidden="1" w:unhideWhenUsed="1"/>
+    <w:lsdException w:name="endnote reference" w:semiHidden="1" w:unhideWhenUsed="1"/>
+    <w:lsdException w:name="endnote text" w:semiHidden="1" w:unhideWhenUsed="1"/>
+    <w:lsdException w:name="table of authorities" w:semiHidden="1" w:unhideWhenUsed="1"/>
+    <w:lsdException w:name="macro" w:semiHidden="1" w:unhideWhenUsed="1"/>
+    <w:lsdException w:name="toa heading" w:semiHidden="1" w:unhideWhenUsed="1"/>
+    <w:lsdException w:name="List" w:semiHidden="1" w:unhideWhenUsed="1"/>
+    <w:lsdException w:name="List Bullet" w:semiHidden="1" w:unhideWhenUsed="1"/>
+    <w:lsdException w:name="List 2" w:semiHidden="1" w:unhideWhenUsed="1"/>
+    <w:lsdException w:name="List 3" w:semiHidden="1" w:unhideWhenUsed="1"/>
+    <w:lsdException w:name="List Bullet 2" w:semiHidden="1" w:unhideWhenUsed="1"/>
+    <w:lsdException w:name="List Bullet 3" w:semiHidden="1" w:unhideWhenUsed="1"/>
+    <w:lsdException w:name="List Bullet 4" w:semiHidden="1" w:unhideWhenUsed="1"/>
+    <w:lsdException w:name="List Bullet 5" w:semiHidden="1" w:unhideWhenUsed="1"/>
+    <w:lsdException w:name="List Number 2" w:semiHidden="1" w:unhideWhenUsed="1"/>
+    <w:lsdException w:name="List Number 3" w:semiHidden="1" w:unhideWhenUsed="1"/>
+    <w:lsdException w:name="List Number 4" w:semiHidden="1" w:unhideWhenUsed="1"/>
+    <w:lsdException w:name="List Number 5" w:semiHidden="1" w:unhideWhenUsed="1"/>
     <w:lsdException w:name="Title" w:qFormat="1"/>
-    <w:lsdException w:name="Body Text" w:uiPriority="99"/>
+    <w:lsdException w:name="Closing" w:semiHidden="1" w:unhideWhenUsed="1"/>
+    <w:lsdException w:name="Signature" w:semiHidden="1" w:unhideWhenUsed="1"/>
+    <w:lsdException w:name="Default Paragraph Font" w:semiHidden="1" w:unhideWhenUsed="1"/>
+    <w:lsdException w:name="Body Text" w:semiHidden="1" w:uiPriority="99" w:unhideWhenUsed="1"/>
+    <w:lsdException w:name="Body Text Indent" w:semiHidden="1" w:unhideWhenUsed="1"/>
+    <w:lsdException w:name="List Continue" w:semiHidden="1" w:unhideWhenUsed="1"/>
+    <w:lsdException w:name="List Continue 2" w:semiHidden="1" w:unhideWhenUsed="1"/>
+    <w:lsdException w:name="List Continue 3" w:semiHidden="1" w:unhideWhenUsed="1"/>
+    <w:lsdException w:name="List Continue 4" w:semiHidden="1" w:unhideWhenUsed="1"/>
+    <w:lsdException w:name="List Continue 5" w:semiHidden="1" w:unhideWhenUsed="1"/>
+    <w:lsdException w:name="Message Header" w:semiHidden="1" w:unhideWhenUsed="1"/>
     <w:lsdException w:name="Subtitle" w:qFormat="1"/>
+    <w:lsdException w:name="Body Text First Indent 2" w:semiHidden="1" w:unhideWhenUsed="1"/>
+    <w:lsdException w:name="Note Heading" w:semiHidden="1" w:unhideWhenUsed="1"/>
+    <w:lsdException w:name="Body Text 2" w:semiHidden="1" w:unhideWhenUsed="1"/>
+    <w:lsdException w:name="Body Text 3" w:semiHidden="1" w:unhideWhenUsed="1"/>
+    <w:lsdException w:name="Body Text Indent 2" w:semiHidden="1" w:unhideWhenUsed="1"/>
+    <w:lsdException w:name="Body Text Indent 3" w:semiHidden="1" w:unhideWhenUsed="1"/>
+    <w:lsdException w:name="Block Text" w:semiHidden="1" w:unhideWhenUsed="1"/>
+    <w:lsdException w:name="Hyperlink" w:semiHidden="1" w:unhideWhenUsed="1"/>
+    <w:lsdException w:name="FollowedHyperlink" w:semiHidden="1" w:unhideWhenUsed="1"/>
     <w:lsdException w:name="Strong" w:qFormat="1"/>
     <w:lsdException w:name="Emphasis" w:qFormat="1"/>
-    <w:lsdException w:name="No List" w:uiPriority="99"/>
+    <w:lsdException w:name="Document Map" w:semiHidden="1" w:unhideWhenUsed="1"/>
+    <w:lsdException w:name="Plain Text" w:semiHidden="1" w:unhideWhenUsed="1"/>
+    <w:lsdException w:name="E-mail Signature" w:semiHidden="1" w:unhideWhenUsed="1"/>
+    <w:lsdException w:name="HTML Top of Form" w:semiHidden="1" w:unhideWhenUsed="1"/>
+    <w:lsdException w:name="HTML Bottom of Form" w:semiHidden="1" w:unhideWhenUsed="1"/>
+    <w:lsdException w:name="Normal (Web)" w:semiHidden="1" w:unhideWhenUsed="1"/>
+    <w:lsdException w:name="HTML Acronym" w:semiHidden="1" w:unhideWhenUsed="1"/>
+    <w:lsdException w:name="HTML Address" w:semiHidden="1" w:unhideWhenUsed="1"/>
+    <w:lsdException w:name="HTML Cite" w:semiHidden="1" w:unhideWhenUsed="1"/>
+    <w:lsdException w:name="HTML Code" w:semiHidden="1" w:unhideWhenUsed="1"/>
+    <w:lsdException w:name="HTML Definition" w:semiHidden="1" w:unhideWhenUsed="1"/>
+    <w:lsdException w:name="HTML Keyboard" w:semiHidden="1" w:unhideWhenUsed="1"/>
+    <w:lsdException w:name="HTML Preformatted" w:semiHidden="1" w:unhideWhenUsed="1"/>
+    <w:lsdException w:name="HTML Sample" w:semiHidden="1" w:unhideWhenUsed="1"/>
+    <w:lsdException w:name="HTML Typewriter" w:semiHidden="1" w:unhideWhenUsed="1"/>
+    <w:lsdException w:name="HTML Variable" w:semiHidden="1" w:unhideWhenUsed="1"/>
+    <w:lsdException w:name="Normal Table" w:semiHidden="1" w:unhideWhenUsed="1"/>
+    <w:lsdException w:name="annotation subject" w:semiHidden="1" w:unhideWhenUsed="1"/>
+    <w:lsdException w:name="No List" w:semiHidden="1" w:uiPriority="99" w:unhideWhenUsed="1"/>
+    <w:lsdException w:name="Outline List 1" w:semiHidden="1" w:unhideWhenUsed="1"/>
+    <w:lsdException w:name="Outline List 2" w:semiHidden="1" w:unhideWhenUsed="1"/>
+    <w:lsdException w:name="Outline List 3" w:semiHidden="1" w:unhideWhenUsed="1"/>
+    <w:lsdException w:name="Table Simple 1" w:semiHidden="1" w:unhideWhenUsed="1"/>
+    <w:lsdException w:name="Table Simple 2" w:semiHidden="1" w:unhideWhenUsed="1"/>
+    <w:lsdException w:name="Table Simple 3" w:semiHidden="1" w:unhideWhenUsed="1"/>
+    <w:lsdException w:name="Table Classic 1" w:semiHidden="1" w:unhideWhenUsed="1"/>
+    <w:lsdException w:name="Table Classic 2" w:semiHidden="1" w:unhideWhenUsed="1"/>
+    <w:lsdException w:name="Table Classic 3" w:semiHidden="1" w:unhideWhenUsed="1"/>
+    <w:lsdException w:name="Table Classic 4" w:semiHidden="1" w:unhideWhenUsed="1"/>
+    <w:lsdException w:name="Table Colorful 1" w:semiHidden="1" w:unhideWhenUsed="1"/>
+    <w:lsdException w:name="Table Colorful 2" w:semiHidden="1" w:unhideWhenUsed="1"/>
+    <w:lsdException w:name="Table Colorful 3" w:semiHidden="1" w:unhideWhenUsed="1"/>
+    <w:lsdException w:name="Table Columns 1" w:semiHidden="1" w:unhideWhenUsed="1"/>
+    <w:lsdException w:name="Table Columns 2" w:semiHidden="1" w:unhideWhenUsed="1"/>
+    <w:lsdException w:name="Table Columns 3" w:semiHidden="1" w:unhideWhenUsed="1"/>
+    <w:lsdException w:name="Table Columns 4" w:semiHidden="1" w:unhideWhenUsed="1"/>
+    <w:lsdException w:name="Table Columns 5" w:semiHidden="1" w:unhideWhenUsed="1"/>
+    <w:lsdException w:name="Table Grid 1" w:semiHidden="1" w:unhideWhenUsed="1"/>
+    <w:lsdException w:name="Table Grid 2" w:semiHidden="1" w:unhideWhenUsed="1"/>
+    <w:lsdException w:name="Table Grid 3" w:semiHidden="1" w:unhideWhenUsed="1"/>
+    <w:lsdException w:name="Table Grid 4" w:semiHidden="1" w:unhideWhenUsed="1"/>
+    <w:lsdException w:name="Table Grid 5" w:semiHidden="1" w:unhideWhenUsed="1"/>
+    <w:lsdException w:name="Table Grid 6" w:semiHidden="1" w:unhideWhenUsed="1"/>
+    <w:lsdException w:name="Table Grid 7" w:semiHidden="1" w:unhideWhenUsed="1"/>
+    <w:lsdException w:name="Table Grid 8" w:semiHidden="1" w:unhideWhenUsed="1"/>
+    <w:lsdException w:name="Table List 1" w:semiHidden="1" w:unhideWhenUsed="1"/>
+    <w:lsdException w:name="Table List 2" w:semiHidden="1" w:unhideWhenUsed="1"/>
+    <w:lsdException w:name="Table List 3" w:semiHidden="1" w:unhideWhenUsed="1"/>
+    <w:lsdException w:name="Table List 4" w:semiHidden="1" w:unhideWhenUsed="1"/>
+    <w:lsdException w:name="Table List 5" w:semiHidden="1" w:unhideWhenUsed="1"/>
+    <w:lsdException w:name="Table List 6" w:semiHidden="1" w:unhideWhenUsed="1"/>
+    <w:lsdException w:name="Table List 7" w:semiHidden="1" w:unhideWhenUsed="1"/>
+    <w:lsdException w:name="Table List 8" w:semiHidden="1" w:unhideWhenUsed="1"/>
+    <w:lsdException w:name="Table 3D effects 1" w:semiHidden="1" w:unhideWhenUsed="1"/>
+    <w:lsdException w:name="Table 3D effects 2" w:semiHidden="1" w:unhideWhenUsed="1"/>
+    <w:lsdException w:name="Table 3D effects 3" w:semiHidden="1" w:unhideWhenUsed="1"/>
+    <w:lsdException w:name="Table Contemporary" w:semiHidden="1" w:unhideWhenUsed="1"/>
+    <w:lsdException w:name="Table Elegant" w:semiHidden="1" w:unhideWhenUsed="1"/>
+    <w:lsdException w:name="Table Professional" w:semiHidden="1" w:unhideWhenUsed="1"/>
+    <w:lsdException w:name="Table Subtle 1" w:semiHidden="1" w:unhideWhenUsed="1"/>
+    <w:lsdException w:name="Table Subtle 2" w:semiHidden="1" w:unhideWhenUsed="1"/>
+    <w:lsdException w:name="Table Web 1" w:semiHidden="1" w:unhideWhenUsed="1"/>
+    <w:lsdException w:name="Table Web 2" w:semiHidden="1" w:unhideWhenUsed="1"/>
+    <w:lsdException w:name="Table Web 3" w:semiHidden="1" w:unhideWhenUsed="1"/>
+    <w:lsdException w:name="Balloon Text" w:semiHidden="1" w:unhideWhenUsed="1"/>
     <w:lsdException w:name="Table Grid" w:uiPriority="59"/>
+    <w:lsdException w:name="Table Theme" w:semiHidden="1" w:unhideWhenUsed="1"/>
     <w:lsdException w:name="Placeholder Text" w:semiHidden="1" w:uiPriority="99"/>
     <w:lsdException w:name="No Spacing" w:uiPriority="1" w:qFormat="1"/>
     <w:lsdException w:name="Light Shading" w:uiPriority="60"/>
@@ -9939,732 +11402,110 @@
     <w:lsdException w:name="Book Title" w:uiPriority="33" w:qFormat="1"/>
     <w:lsdException w:name="Bibliography" w:semiHidden="1" w:uiPriority="37" w:unhideWhenUsed="1"/>
     <w:lsdException w:name="TOC Heading" w:semiHidden="1" w:uiPriority="39" w:unhideWhenUsed="1" w:qFormat="1"/>
-  </w:latentStyles>
-  <w:style w:type="paragraph" w:default="1" w:styleId="Normal">
-    <w:name w:val="Normal"/>
-    <w:qFormat/>
-    <w:rsid w:val="005B5351"/>
-    <w:pPr>
-      <w:overflowPunct w:val="0"/>
-      <w:autoSpaceDE w:val="0"/>
-      <w:autoSpaceDN w:val="0"/>
-      <w:adjustRightInd w:val="0"/>
-      <w:textAlignment w:val="baseline"/>
-    </w:pPr>
-  </w:style>
-  <w:style w:type="paragraph" w:styleId="Heading1">
-    <w:name w:val="heading 1"/>
-    <w:basedOn w:val="Normal"/>
-    <w:next w:val="Normal"/>
-    <w:link w:val="Heading1Char"/>
-    <w:uiPriority w:val="9"/>
-    <w:qFormat/>
-    <w:rsid w:val="00DB042F"/>
-    <w:pPr>
-      <w:keepNext/>
-      <w:outlineLvl w:val="0"/>
-    </w:pPr>
-    <w:rPr>
-      <w:b/>
-      <w:color w:val="FFFFFF"/>
-      <w:sz w:val="24"/>
-    </w:rPr>
-  </w:style>
-  <w:style w:type="paragraph" w:styleId="Heading2">
-    <w:name w:val="heading 2"/>
-    <w:basedOn w:val="Normal"/>
-    <w:next w:val="Normal"/>
-    <w:qFormat/>
-    <w:rsid w:val="00DB042F"/>
-    <w:pPr>
-      <w:keepNext/>
-      <w:outlineLvl w:val="1"/>
-    </w:pPr>
-    <w:rPr>
-      <w:b/>
-      <w:sz w:val="24"/>
-    </w:rPr>
-  </w:style>
-  <w:style w:type="paragraph" w:styleId="Heading3">
-    <w:name w:val="heading 3"/>
-    <w:basedOn w:val="Normal"/>
-    <w:next w:val="Normal"/>
-    <w:qFormat/>
-    <w:rsid w:val="00DB042F"/>
-    <w:pPr>
-      <w:keepNext/>
-      <w:outlineLvl w:val="2"/>
-    </w:pPr>
-    <w:rPr>
-      <w:rFonts w:ascii="Arial" w:hAnsi="Arial"/>
-      <w:b/>
-    </w:rPr>
-  </w:style>
-  <w:style w:type="paragraph" w:styleId="Heading4">
-    <w:name w:val="heading 4"/>
-    <w:basedOn w:val="Normal"/>
-    <w:next w:val="Normal"/>
-    <w:qFormat/>
-    <w:rsid w:val="00DB042F"/>
-    <w:pPr>
-      <w:keepNext/>
-      <w:outlineLvl w:val="3"/>
-    </w:pPr>
-    <w:rPr>
-      <w:b/>
-      <w:sz w:val="22"/>
-    </w:rPr>
-  </w:style>
-  <w:style w:type="character" w:default="1" w:styleId="DefaultParagraphFont">
-    <w:name w:val="Default Paragraph Font"/>
-    <w:uiPriority w:val="1"/>
-    <w:semiHidden/>
-    <w:unhideWhenUsed/>
-  </w:style>
-  <w:style w:type="table" w:default="1" w:styleId="TableNormal">
-    <w:name w:val="Normal Table"/>
-    <w:uiPriority w:val="99"/>
-    <w:semiHidden/>
-    <w:unhideWhenUsed/>
-    <w:tblPr>
-      <w:tblInd w:w="0" w:type="dxa"/>
-      <w:tblCellMar>
-        <w:top w:w="0" w:type="dxa"/>
-        <w:left w:w="108" w:type="dxa"/>
-        <w:bottom w:w="0" w:type="dxa"/>
-        <w:right w:w="108" w:type="dxa"/>
-      </w:tblCellMar>
-    </w:tblPr>
-  </w:style>
-  <w:style w:type="numbering" w:default="1" w:styleId="NoList">
-    <w:name w:val="No List"/>
-    <w:uiPriority w:val="99"/>
-    <w:semiHidden/>
-    <w:unhideWhenUsed/>
-  </w:style>
-  <w:style w:type="paragraph" w:styleId="Title">
-    <w:name w:val="Title"/>
-    <w:basedOn w:val="Normal"/>
-    <w:qFormat/>
-    <w:rsid w:val="00DB042F"/>
-    <w:pPr>
-      <w:jc w:val="center"/>
-    </w:pPr>
-    <w:rPr>
-      <w:u w:val="single"/>
-    </w:rPr>
-  </w:style>
-  <w:style w:type="paragraph" w:styleId="Subtitle">
-    <w:name w:val="Subtitle"/>
-    <w:basedOn w:val="Normal"/>
-    <w:qFormat/>
-    <w:rsid w:val="00DB042F"/>
-    <w:pPr>
-      <w:jc w:val="center"/>
-    </w:pPr>
-    <w:rPr>
-      <w:i/>
-    </w:rPr>
-  </w:style>
-  <w:style w:type="paragraph" w:styleId="Footer">
-    <w:name w:val="footer"/>
-    <w:basedOn w:val="Normal"/>
-    <w:link w:val="FooterChar"/>
-    <w:rsid w:val="00DB042F"/>
-    <w:pPr>
-      <w:tabs>
-        <w:tab w:val="center" w:pos="4320"/>
-        <w:tab w:val="right" w:pos="8640"/>
-      </w:tabs>
-    </w:pPr>
-  </w:style>
-  <w:style w:type="character" w:styleId="PageNumber">
-    <w:name w:val="page number"/>
-    <w:basedOn w:val="DefaultParagraphFont"/>
-    <w:rsid w:val="00DB042F"/>
-  </w:style>
-  <w:style w:type="paragraph" w:styleId="Header">
-    <w:name w:val="header"/>
-    <w:basedOn w:val="Normal"/>
-    <w:link w:val="HeaderChar1"/>
-    <w:rsid w:val="00DB042F"/>
-    <w:pPr>
-      <w:tabs>
-        <w:tab w:val="center" w:pos="4320"/>
-        <w:tab w:val="right" w:pos="8640"/>
-      </w:tabs>
-    </w:pPr>
-  </w:style>
-  <w:style w:type="character" w:styleId="Hyperlink">
-    <w:name w:val="Hyperlink"/>
-    <w:basedOn w:val="DefaultParagraphFont"/>
-    <w:rsid w:val="00DB042F"/>
-    <w:rPr>
-      <w:color w:val="0000FF"/>
-      <w:u w:val="single"/>
-    </w:rPr>
-  </w:style>
-  <w:style w:type="character" w:styleId="FollowedHyperlink">
-    <w:name w:val="FollowedHyperlink"/>
-    <w:basedOn w:val="DefaultParagraphFont"/>
-    <w:rsid w:val="00DB042F"/>
-    <w:rPr>
-      <w:color w:val="800080"/>
-      <w:u w:val="single"/>
-    </w:rPr>
-  </w:style>
-  <w:style w:type="paragraph" w:styleId="DocumentMap">
-    <w:name w:val="Document Map"/>
-    <w:basedOn w:val="Normal"/>
-    <w:semiHidden/>
-    <w:rsid w:val="00DB042F"/>
-    <w:pPr>
-      <w:shd w:val="clear" w:color="auto" w:fill="000080"/>
-    </w:pPr>
-    <w:rPr>
-      <w:rFonts w:ascii="Tahoma" w:hAnsi="Tahoma"/>
-    </w:rPr>
-  </w:style>
-  <w:style w:type="paragraph" w:styleId="z-TopofForm">
-    <w:name w:val="HTML Top of Form"/>
-    <w:basedOn w:val="Normal"/>
-    <w:next w:val="Normal"/>
-    <w:hidden/>
-    <w:rsid w:val="003852E4"/>
-    <w:pPr>
-      <w:pBdr>
-        <w:bottom w:val="single" w:sz="6" w:space="1" w:color="auto"/>
-      </w:pBdr>
-      <w:overflowPunct/>
-      <w:autoSpaceDE/>
-      <w:autoSpaceDN/>
-      <w:adjustRightInd/>
-      <w:jc w:val="center"/>
-      <w:textAlignment w:val="auto"/>
-    </w:pPr>
-    <w:rPr>
-      <w:rFonts w:ascii="Arial" w:eastAsia="PMingLiU" w:hAnsi="Arial" w:cs="Arial"/>
-      <w:vanish/>
-      <w:sz w:val="16"/>
-      <w:szCs w:val="16"/>
-      <w:lang w:eastAsia="zh-TW"/>
-    </w:rPr>
-  </w:style>
-  <w:style w:type="paragraph" w:styleId="z-BottomofForm">
-    <w:name w:val="HTML Bottom of Form"/>
-    <w:basedOn w:val="Normal"/>
-    <w:next w:val="Normal"/>
-    <w:hidden/>
-    <w:rsid w:val="003852E4"/>
-    <w:pPr>
-      <w:pBdr>
-        <w:top w:val="single" w:sz="6" w:space="1" w:color="auto"/>
-      </w:pBdr>
-      <w:overflowPunct/>
-      <w:autoSpaceDE/>
-      <w:autoSpaceDN/>
-      <w:adjustRightInd/>
-      <w:jc w:val="center"/>
-      <w:textAlignment w:val="auto"/>
-    </w:pPr>
-    <w:rPr>
-      <w:rFonts w:ascii="Arial" w:eastAsia="PMingLiU" w:hAnsi="Arial" w:cs="Arial"/>
-      <w:vanish/>
-      <w:sz w:val="16"/>
-      <w:szCs w:val="16"/>
-      <w:lang w:eastAsia="zh-TW"/>
-    </w:rPr>
-  </w:style>
-  <w:style w:type="table" w:styleId="TableGrid">
-    <w:name w:val="Table Grid"/>
-    <w:basedOn w:val="TableNormal"/>
-    <w:uiPriority w:val="59"/>
-    <w:rsid w:val="0002439B"/>
-    <w:pPr>
-      <w:overflowPunct w:val="0"/>
-      <w:autoSpaceDE w:val="0"/>
-      <w:autoSpaceDN w:val="0"/>
-      <w:adjustRightInd w:val="0"/>
-      <w:textAlignment w:val="baseline"/>
-    </w:pPr>
-    <w:tblPr>
-      <w:tblBorders>
-        <w:top w:val="single" w:sz="4" w:space="0" w:color="auto"/>
-        <w:left w:val="single" w:sz="4" w:space="0" w:color="auto"/>
-        <w:bottom w:val="single" w:sz="4" w:space="0" w:color="auto"/>
-        <w:right w:val="single" w:sz="4" w:space="0" w:color="auto"/>
-        <w:insideH w:val="single" w:sz="4" w:space="0" w:color="auto"/>
-        <w:insideV w:val="single" w:sz="4" w:space="0" w:color="auto"/>
-      </w:tblBorders>
-    </w:tblPr>
-  </w:style>
-  <w:style w:type="paragraph" w:styleId="CommentText">
-    <w:name w:val="annotation text"/>
-    <w:basedOn w:val="Normal"/>
-    <w:link w:val="CommentTextChar"/>
-    <w:rsid w:val="00E355DE"/>
-    <w:pPr>
-      <w:overflowPunct/>
-      <w:autoSpaceDE/>
-      <w:autoSpaceDN/>
-      <w:adjustRightInd/>
-      <w:textAlignment w:val="auto"/>
-    </w:pPr>
-  </w:style>
-  <w:style w:type="character" w:styleId="CommentReference">
-    <w:name w:val="annotation reference"/>
-    <w:basedOn w:val="DefaultParagraphFont"/>
-    <w:rsid w:val="00E355DE"/>
-    <w:rPr>
-      <w:sz w:val="16"/>
-      <w:szCs w:val="16"/>
-    </w:rPr>
-  </w:style>
-  <w:style w:type="character" w:customStyle="1" w:styleId="CommentTextChar">
-    <w:name w:val="Comment Text Char"/>
-    <w:basedOn w:val="DefaultParagraphFont"/>
-    <w:link w:val="CommentText"/>
-    <w:rsid w:val="00E355DE"/>
-    <w:rPr>
-      <w:lang w:val="en-US" w:eastAsia="en-US" w:bidi="ar-SA"/>
-    </w:rPr>
-  </w:style>
-  <w:style w:type="paragraph" w:styleId="BalloonText">
-    <w:name w:val="Balloon Text"/>
-    <w:basedOn w:val="Normal"/>
-    <w:link w:val="BalloonTextChar"/>
-    <w:rsid w:val="00E355DE"/>
-    <w:rPr>
-      <w:rFonts w:ascii="Tahoma" w:hAnsi="Tahoma" w:cs="Tahoma"/>
-      <w:sz w:val="16"/>
-      <w:szCs w:val="16"/>
-    </w:rPr>
-  </w:style>
-  <w:style w:type="table" w:styleId="TableProfessional">
-    <w:name w:val="Table Professional"/>
-    <w:basedOn w:val="TableNormal"/>
-    <w:rsid w:val="002971C5"/>
-    <w:pPr>
-      <w:overflowPunct w:val="0"/>
-      <w:autoSpaceDE w:val="0"/>
-      <w:autoSpaceDN w:val="0"/>
-      <w:adjustRightInd w:val="0"/>
-      <w:textAlignment w:val="baseline"/>
-    </w:pPr>
-    <w:tblPr>
-      <w:tblBorders>
-        <w:top w:val="single" w:sz="6" w:space="0" w:color="000000"/>
-        <w:left w:val="single" w:sz="6" w:space="0" w:color="000000"/>
-        <w:bottom w:val="single" w:sz="6" w:space="0" w:color="000000"/>
-        <w:right w:val="single" w:sz="6" w:space="0" w:color="000000"/>
-        <w:insideH w:val="single" w:sz="6" w:space="0" w:color="000000"/>
-        <w:insideV w:val="single" w:sz="6" w:space="0" w:color="000000"/>
-      </w:tblBorders>
-    </w:tblPr>
-    <w:tcPr>
-      <w:shd w:val="clear" w:color="auto" w:fill="auto"/>
-    </w:tcPr>
-    <w:tblStylePr w:type="firstRow">
-      <w:rPr>
-        <w:b/>
-        <w:bCs/>
-        <w:color w:val="auto"/>
-      </w:rPr>
-      <w:tblPr/>
-      <w:tcPr>
-        <w:tcBorders>
-          <w:tl2br w:val="none" w:sz="0" w:space="0" w:color="auto"/>
-          <w:tr2bl w:val="none" w:sz="0" w:space="0" w:color="auto"/>
-        </w:tcBorders>
-        <w:shd w:val="solid" w:color="000000" w:fill="FFFFFF"/>
-      </w:tcPr>
-    </w:tblStylePr>
-  </w:style>
-  <w:style w:type="paragraph" w:customStyle="1" w:styleId="body">
-    <w:name w:val="body"/>
-    <w:basedOn w:val="Normal"/>
-    <w:link w:val="bodyChar"/>
-    <w:rsid w:val="00B54F3A"/>
-    <w:pPr>
-      <w:overflowPunct/>
-      <w:autoSpaceDE/>
-      <w:autoSpaceDN/>
-      <w:adjustRightInd/>
-      <w:spacing w:before="120" w:line="288" w:lineRule="auto"/>
-      <w:textAlignment w:val="auto"/>
-    </w:pPr>
-    <w:rPr>
-      <w:rFonts w:ascii="Arial" w:hAnsi="Arial"/>
-      <w:color w:val="000000"/>
-      <w:szCs w:val="24"/>
-    </w:rPr>
-  </w:style>
-  <w:style w:type="paragraph" w:customStyle="1" w:styleId="indentedbody">
-    <w:name w:val="indented body"/>
-    <w:basedOn w:val="body"/>
-    <w:link w:val="indentedbodyChar"/>
-    <w:rsid w:val="00B54F3A"/>
-    <w:pPr>
-      <w:ind w:left="360"/>
-    </w:pPr>
-  </w:style>
-  <w:style w:type="character" w:customStyle="1" w:styleId="bodyChar">
-    <w:name w:val="body Char"/>
-    <w:basedOn w:val="DefaultParagraphFont"/>
-    <w:link w:val="body"/>
-    <w:rsid w:val="00B54F3A"/>
-    <w:rPr>
-      <w:rFonts w:ascii="Arial" w:hAnsi="Arial"/>
-      <w:color w:val="000000"/>
-      <w:szCs w:val="24"/>
-      <w:lang w:val="en-US" w:eastAsia="en-US" w:bidi="ar-SA"/>
-    </w:rPr>
-  </w:style>
-  <w:style w:type="character" w:customStyle="1" w:styleId="indentedbodyChar">
-    <w:name w:val="indented body Char"/>
-    <w:basedOn w:val="DefaultParagraphFont"/>
-    <w:link w:val="indentedbody"/>
-    <w:rsid w:val="00B54F3A"/>
-    <w:rPr>
-      <w:rFonts w:ascii="Arial" w:hAnsi="Arial"/>
-      <w:color w:val="000000"/>
-      <w:szCs w:val="24"/>
-      <w:lang w:val="en-US" w:eastAsia="en-US" w:bidi="ar-SA"/>
-    </w:rPr>
-  </w:style>
-  <w:style w:type="character" w:customStyle="1" w:styleId="HeaderChar1">
-    <w:name w:val="Header Char1"/>
-    <w:basedOn w:val="DefaultParagraphFont"/>
-    <w:link w:val="Header"/>
-    <w:rsid w:val="00B54F3A"/>
-    <w:rPr>
-      <w:lang w:val="en-US" w:eastAsia="en-US" w:bidi="ar-SA"/>
-    </w:rPr>
-  </w:style>
-  <w:style w:type="character" w:customStyle="1" w:styleId="HeaderChar">
-    <w:name w:val="Header Char"/>
-    <w:basedOn w:val="DefaultParagraphFont"/>
-    <w:rsid w:val="00971190"/>
-    <w:rPr>
-      <w:sz w:val="24"/>
-      <w:lang w:val="en-US" w:eastAsia="en-US" w:bidi="ar-SA"/>
-    </w:rPr>
-  </w:style>
-  <w:style w:type="paragraph" w:customStyle="1" w:styleId="hdr1">
-    <w:name w:val="hdr1"/>
-    <w:basedOn w:val="Normal"/>
-    <w:rsid w:val="00971190"/>
-    <w:pPr>
-      <w:overflowPunct/>
-      <w:autoSpaceDE/>
-      <w:autoSpaceDN/>
-      <w:adjustRightInd/>
-      <w:spacing w:before="120"/>
-      <w:ind w:left="540"/>
-      <w:textAlignment w:val="auto"/>
-      <w:outlineLvl w:val="0"/>
-    </w:pPr>
-    <w:rPr>
-      <w:rFonts w:ascii="Century Schoolbook" w:hAnsi="Century Schoolbook"/>
-      <w:i/>
-      <w:sz w:val="40"/>
-    </w:rPr>
-  </w:style>
-  <w:style w:type="paragraph" w:styleId="ListParagraph">
-    <w:name w:val="List Paragraph"/>
-    <w:basedOn w:val="Normal"/>
-    <w:uiPriority w:val="34"/>
-    <w:qFormat/>
-    <w:rsid w:val="00AA3543"/>
-    <w:pPr>
-      <w:overflowPunct/>
-      <w:autoSpaceDE/>
-      <w:autoSpaceDN/>
-      <w:adjustRightInd/>
-      <w:spacing w:after="200" w:line="276" w:lineRule="auto"/>
-      <w:ind w:left="720"/>
-      <w:contextualSpacing/>
-      <w:textAlignment w:val="auto"/>
-    </w:pPr>
-    <w:rPr>
-      <w:rFonts w:asciiTheme="minorHAnsi" w:eastAsiaTheme="minorHAnsi" w:hAnsiTheme="minorHAnsi" w:cstheme="minorBidi"/>
-      <w:sz w:val="22"/>
-      <w:szCs w:val="22"/>
-    </w:rPr>
-  </w:style>
-  <w:style w:type="paragraph" w:customStyle="1" w:styleId="CSETableText">
-    <w:name w:val="*CSE Table Text"/>
-    <w:basedOn w:val="Normal"/>
-    <w:rsid w:val="00534A8B"/>
-    <w:pPr>
-      <w:overflowPunct/>
-      <w:autoSpaceDE/>
-      <w:autoSpaceDN/>
-      <w:adjustRightInd/>
-      <w:spacing w:before="60" w:after="60"/>
-      <w:textAlignment w:val="auto"/>
-    </w:pPr>
-    <w:rPr>
-      <w:szCs w:val="24"/>
-    </w:rPr>
-  </w:style>
-  <w:style w:type="paragraph" w:styleId="CommentSubject">
-    <w:name w:val="annotation subject"/>
-    <w:basedOn w:val="CommentText"/>
-    <w:next w:val="CommentText"/>
-    <w:link w:val="CommentSubjectChar"/>
-    <w:rsid w:val="00534A8B"/>
-    <w:pPr>
-      <w:spacing w:before="60" w:after="60"/>
-    </w:pPr>
-    <w:rPr>
-      <w:b/>
-      <w:bCs/>
-    </w:rPr>
-  </w:style>
-  <w:style w:type="character" w:customStyle="1" w:styleId="CommentSubjectChar">
-    <w:name w:val="Comment Subject Char"/>
-    <w:basedOn w:val="CommentTextChar"/>
-    <w:link w:val="CommentSubject"/>
-    <w:rsid w:val="00534A8B"/>
-    <w:rPr>
-      <w:b/>
-      <w:bCs/>
-      <w:lang w:val="en-US" w:eastAsia="en-US" w:bidi="ar-SA"/>
-    </w:rPr>
-  </w:style>
-  <w:style w:type="character" w:customStyle="1" w:styleId="BalloonTextChar">
-    <w:name w:val="Balloon Text Char"/>
-    <w:basedOn w:val="DefaultParagraphFont"/>
-    <w:link w:val="BalloonText"/>
-    <w:rsid w:val="00534A8B"/>
-    <w:rPr>
-      <w:rFonts w:ascii="Tahoma" w:hAnsi="Tahoma" w:cs="Tahoma"/>
-      <w:sz w:val="16"/>
-      <w:szCs w:val="16"/>
-    </w:rPr>
-  </w:style>
-  <w:style w:type="character" w:customStyle="1" w:styleId="FooterChar">
-    <w:name w:val="Footer Char"/>
-    <w:basedOn w:val="DefaultParagraphFont"/>
-    <w:link w:val="Footer"/>
-    <w:rsid w:val="00534A8B"/>
-  </w:style>
-  <w:style w:type="character" w:customStyle="1" w:styleId="Heading1Char">
-    <w:name w:val="Heading 1 Char"/>
-    <w:basedOn w:val="DefaultParagraphFont"/>
-    <w:link w:val="Heading1"/>
-    <w:uiPriority w:val="9"/>
-    <w:rsid w:val="00534A8B"/>
-    <w:rPr>
-      <w:b/>
-      <w:color w:val="FFFFFF"/>
-      <w:sz w:val="24"/>
-    </w:rPr>
-  </w:style>
-  <w:style w:type="paragraph" w:styleId="BodyText">
-    <w:name w:val="Body Text"/>
-    <w:basedOn w:val="Normal"/>
-    <w:link w:val="BodyTextChar"/>
-    <w:uiPriority w:val="99"/>
-    <w:unhideWhenUsed/>
-    <w:rsid w:val="00534A8B"/>
-    <w:pPr>
-      <w:overflowPunct/>
-      <w:autoSpaceDE/>
-      <w:autoSpaceDN/>
-      <w:adjustRightInd/>
-      <w:spacing w:before="120" w:after="120" w:line="220" w:lineRule="atLeast"/>
-      <w:textAlignment w:val="auto"/>
-    </w:pPr>
-    <w:rPr>
-      <w:rFonts w:ascii="Arial" w:eastAsiaTheme="minorHAnsi" w:hAnsi="Arial" w:cs="Arial"/>
-      <w:color w:val="000000"/>
-    </w:rPr>
-  </w:style>
-  <w:style w:type="character" w:customStyle="1" w:styleId="BodyTextChar">
-    <w:name w:val="Body Text Char"/>
-    <w:basedOn w:val="DefaultParagraphFont"/>
-    <w:link w:val="BodyText"/>
-    <w:uiPriority w:val="99"/>
-    <w:rsid w:val="00534A8B"/>
-    <w:rPr>
-      <w:rFonts w:ascii="Arial" w:eastAsiaTheme="minorHAnsi" w:hAnsi="Arial" w:cs="Arial"/>
-      <w:color w:val="000000"/>
-    </w:rPr>
-  </w:style>
-  <w:style w:type="character" w:styleId="Emphasis">
-    <w:name w:val="Emphasis"/>
-    <w:basedOn w:val="DefaultParagraphFont"/>
-    <w:qFormat/>
-    <w:rsid w:val="00A64ADF"/>
-    <w:rPr>
-      <w:i/>
-      <w:iCs/>
-    </w:rPr>
-  </w:style>
-  <w:style w:type="paragraph" w:customStyle="1" w:styleId="Title1">
-    <w:name w:val="Title1"/>
-    <w:basedOn w:val="Normal"/>
-    <w:rsid w:val="00ED6ED2"/>
-    <w:pPr>
-      <w:overflowPunct/>
-      <w:autoSpaceDE/>
-      <w:autoSpaceDN/>
-      <w:adjustRightInd/>
-      <w:jc w:val="right"/>
-      <w:textAlignment w:val="auto"/>
-    </w:pPr>
-    <w:rPr>
-      <w:rFonts w:ascii="Garamond" w:hAnsi="Garamond"/>
-      <w:b/>
-      <w:sz w:val="72"/>
-    </w:rPr>
-  </w:style>
-</w:styles>
-</file>
-
-<file path=word/stylesWithEffects.xml><?xml version="1.0" encoding="utf-8"?>
-<w:styles xmlns:wpc="http://schemas.microsoft.com/office/word/2010/wordprocessingCanvas" xmlns:mc="http://schemas.openxmlformats.org/markup-compatibility/2006" xmlns:o="urn:schemas-microsoft-com:office:office" xmlns:r="http://schemas.openxmlformats.org/officeDocument/2006/relationships" xmlns:m="http://schemas.openxmlformats.org/officeDocument/2006/math" xmlns:v="urn:schemas-microsoft-com:vml" xmlns:wp14="http://schemas.microsoft.com/office/word/2010/wordprocessingDrawing" xmlns:wp="http://schemas.openxmlformats.org/drawingml/2006/wordprocessingDrawing" xmlns:w10="urn:schemas-microsoft-com:office:word" xmlns:w="http://schemas.openxmlformats.org/wordprocessingml/2006/main" xmlns:w14="http://schemas.microsoft.com/office/word/2010/wordml" xmlns:wpg="http://schemas.microsoft.com/office/word/2010/wordprocessingGroup" xmlns:wpi="http://schemas.microsoft.com/office/word/2010/wordprocessingInk" xmlns:wne="http://schemas.microsoft.com/office/word/2006/wordml" xmlns:wps="http://schemas.microsoft.com/office/word/2010/wordprocessingShape" mc:Ignorable="w14 wp14">
-  <w:docDefaults>
-    <w:rPrDefault>
-      <w:rPr>
-        <w:rFonts w:ascii="Times New Roman" w:eastAsia="Times New Roman" w:hAnsi="Times New Roman" w:cs="Times New Roman"/>
-        <w:lang w:val="en-US" w:eastAsia="en-US" w:bidi="ar-SA"/>
-      </w:rPr>
-    </w:rPrDefault>
-    <w:pPrDefault/>
-  </w:docDefaults>
-  <w:latentStyles w:defLockedState="0" w:defUIPriority="0" w:defSemiHidden="0" w:defUnhideWhenUsed="0" w:defQFormat="0" w:count="267">
-    <w:lsdException w:name="Normal" w:qFormat="1"/>
-    <w:lsdException w:name="heading 1" w:uiPriority="9" w:qFormat="1"/>
-    <w:lsdException w:name="heading 2" w:qFormat="1"/>
-    <w:lsdException w:name="heading 3" w:qFormat="1"/>
-    <w:lsdException w:name="heading 4" w:qFormat="1"/>
-    <w:lsdException w:name="heading 5" w:semiHidden="1" w:unhideWhenUsed="1" w:qFormat="1"/>
-    <w:lsdException w:name="heading 6" w:semiHidden="1" w:unhideWhenUsed="1" w:qFormat="1"/>
-    <w:lsdException w:name="heading 7" w:semiHidden="1" w:unhideWhenUsed="1" w:qFormat="1"/>
-    <w:lsdException w:name="heading 8" w:semiHidden="1" w:unhideWhenUsed="1" w:qFormat="1"/>
-    <w:lsdException w:name="heading 9" w:semiHidden="1" w:unhideWhenUsed="1" w:qFormat="1"/>
-    <w:lsdException w:name="caption" w:semiHidden="1" w:unhideWhenUsed="1" w:qFormat="1"/>
-    <w:lsdException w:name="Title" w:qFormat="1"/>
-    <w:lsdException w:name="Body Text" w:uiPriority="99"/>
-    <w:lsdException w:name="Subtitle" w:qFormat="1"/>
-    <w:lsdException w:name="Strong" w:qFormat="1"/>
-    <w:lsdException w:name="Emphasis" w:qFormat="1"/>
-    <w:lsdException w:name="No List" w:uiPriority="99"/>
-    <w:lsdException w:name="Table Grid" w:uiPriority="59"/>
-    <w:lsdException w:name="Placeholder Text" w:semiHidden="1" w:uiPriority="99"/>
-    <w:lsdException w:name="No Spacing" w:uiPriority="1" w:qFormat="1"/>
-    <w:lsdException w:name="Light Shading" w:uiPriority="60"/>
-    <w:lsdException w:name="Light List" w:uiPriority="61"/>
-    <w:lsdException w:name="Light Grid" w:uiPriority="62"/>
-    <w:lsdException w:name="Medium Shading 1" w:uiPriority="63"/>
-    <w:lsdException w:name="Medium Shading 2" w:uiPriority="64"/>
-    <w:lsdException w:name="Medium List 1" w:uiPriority="65"/>
-    <w:lsdException w:name="Medium List 2" w:uiPriority="66"/>
-    <w:lsdException w:name="Medium Grid 1" w:uiPriority="67"/>
-    <w:lsdException w:name="Medium Grid 2" w:uiPriority="68"/>
-    <w:lsdException w:name="Medium Grid 3" w:uiPriority="69"/>
-    <w:lsdException w:name="Dark List" w:uiPriority="70"/>
-    <w:lsdException w:name="Colorful Shading" w:uiPriority="71"/>
-    <w:lsdException w:name="Colorful List" w:uiPriority="72"/>
-    <w:lsdException w:name="Colorful Grid" w:uiPriority="73"/>
-    <w:lsdException w:name="Light Shading Accent 1" w:uiPriority="60"/>
-    <w:lsdException w:name="Light List Accent 1" w:uiPriority="61"/>
-    <w:lsdException w:name="Light Grid Accent 1" w:uiPriority="62"/>
-    <w:lsdException w:name="Medium Shading 1 Accent 1" w:uiPriority="63"/>
-    <w:lsdException w:name="Medium Shading 2 Accent 1" w:uiPriority="64"/>
-    <w:lsdException w:name="Medium List 1 Accent 1" w:uiPriority="65"/>
-    <w:lsdException w:name="Revision" w:semiHidden="1" w:uiPriority="99"/>
-    <w:lsdException w:name="List Paragraph" w:uiPriority="34" w:qFormat="1"/>
-    <w:lsdException w:name="Quote" w:uiPriority="29" w:qFormat="1"/>
-    <w:lsdException w:name="Intense Quote" w:uiPriority="30" w:qFormat="1"/>
-    <w:lsdException w:name="Medium List 2 Accent 1" w:uiPriority="66"/>
-    <w:lsdException w:name="Medium Grid 1 Accent 1" w:uiPriority="67"/>
-    <w:lsdException w:name="Medium Grid 2 Accent 1" w:uiPriority="68"/>
-    <w:lsdException w:name="Medium Grid 3 Accent 1" w:uiPriority="69"/>
-    <w:lsdException w:name="Dark List Accent 1" w:uiPriority="70"/>
-    <w:lsdException w:name="Colorful Shading Accent 1" w:uiPriority="71"/>
-    <w:lsdException w:name="Colorful List Accent 1" w:uiPriority="72"/>
-    <w:lsdException w:name="Colorful Grid Accent 1" w:uiPriority="73"/>
-    <w:lsdException w:name="Light Shading Accent 2" w:uiPriority="60"/>
-    <w:lsdException w:name="Light List Accent 2" w:uiPriority="61"/>
-    <w:lsdException w:name="Light Grid Accent 2" w:uiPriority="62"/>
-    <w:lsdException w:name="Medium Shading 1 Accent 2" w:uiPriority="63"/>
-    <w:lsdException w:name="Medium Shading 2 Accent 2" w:uiPriority="64"/>
-    <w:lsdException w:name="Medium List 1 Accent 2" w:uiPriority="65"/>
-    <w:lsdException w:name="Medium List 2 Accent 2" w:uiPriority="66"/>
-    <w:lsdException w:name="Medium Grid 1 Accent 2" w:uiPriority="67"/>
-    <w:lsdException w:name="Medium Grid 2 Accent 2" w:uiPriority="68"/>
-    <w:lsdException w:name="Medium Grid 3 Accent 2" w:uiPriority="69"/>
-    <w:lsdException w:name="Dark List Accent 2" w:uiPriority="70"/>
-    <w:lsdException w:name="Colorful Shading Accent 2" w:uiPriority="71"/>
-    <w:lsdException w:name="Colorful List Accent 2" w:uiPriority="72"/>
-    <w:lsdException w:name="Colorful Grid Accent 2" w:uiPriority="73"/>
-    <w:lsdException w:name="Light Shading Accent 3" w:uiPriority="60"/>
-    <w:lsdException w:name="Light List Accent 3" w:uiPriority="61"/>
-    <w:lsdException w:name="Light Grid Accent 3" w:uiPriority="62"/>
-    <w:lsdException w:name="Medium Shading 1 Accent 3" w:uiPriority="63"/>
-    <w:lsdException w:name="Medium Shading 2 Accent 3" w:uiPriority="64"/>
-    <w:lsdException w:name="Medium List 1 Accent 3" w:uiPriority="65"/>
-    <w:lsdException w:name="Medium List 2 Accent 3" w:uiPriority="66"/>
-    <w:lsdException w:name="Medium Grid 1 Accent 3" w:uiPriority="67"/>
-    <w:lsdException w:name="Medium Grid 2 Accent 3" w:uiPriority="68"/>
-    <w:lsdException w:name="Medium Grid 3 Accent 3" w:uiPriority="69"/>
-    <w:lsdException w:name="Dark List Accent 3" w:uiPriority="70"/>
-    <w:lsdException w:name="Colorful Shading Accent 3" w:uiPriority="71"/>
-    <w:lsdException w:name="Colorful List Accent 3" w:uiPriority="72"/>
-    <w:lsdException w:name="Colorful Grid Accent 3" w:uiPriority="73"/>
-    <w:lsdException w:name="Light Shading Accent 4" w:uiPriority="60"/>
-    <w:lsdException w:name="Light List Accent 4" w:uiPriority="61"/>
-    <w:lsdException w:name="Light Grid Accent 4" w:uiPriority="62"/>
-    <w:lsdException w:name="Medium Shading 1 Accent 4" w:uiPriority="63"/>
-    <w:lsdException w:name="Medium Shading 2 Accent 4" w:uiPriority="64"/>
-    <w:lsdException w:name="Medium List 1 Accent 4" w:uiPriority="65"/>
-    <w:lsdException w:name="Medium List 2 Accent 4" w:uiPriority="66"/>
-    <w:lsdException w:name="Medium Grid 1 Accent 4" w:uiPriority="67"/>
-    <w:lsdException w:name="Medium Grid 2 Accent 4" w:uiPriority="68"/>
-    <w:lsdException w:name="Medium Grid 3 Accent 4" w:uiPriority="69"/>
-    <w:lsdException w:name="Dark List Accent 4" w:uiPriority="70"/>
-    <w:lsdException w:name="Colorful Shading Accent 4" w:uiPriority="71"/>
-    <w:lsdException w:name="Colorful List Accent 4" w:uiPriority="72"/>
-    <w:lsdException w:name="Colorful Grid Accent 4" w:uiPriority="73"/>
-    <w:lsdException w:name="Light Shading Accent 5" w:uiPriority="60"/>
-    <w:lsdException w:name="Light List Accent 5" w:uiPriority="61"/>
-    <w:lsdException w:name="Light Grid Accent 5" w:uiPriority="62"/>
-    <w:lsdException w:name="Medium Shading 1 Accent 5" w:uiPriority="63"/>
-    <w:lsdException w:name="Medium Shading 2 Accent 5" w:uiPriority="64"/>
-    <w:lsdException w:name="Medium List 1 Accent 5" w:uiPriority="65"/>
-    <w:lsdException w:name="Medium List 2 Accent 5" w:uiPriority="66"/>
-    <w:lsdException w:name="Medium Grid 1 Accent 5" w:uiPriority="67"/>
-    <w:lsdException w:name="Medium Grid 2 Accent 5" w:uiPriority="68"/>
-    <w:lsdException w:name="Medium Grid 3 Accent 5" w:uiPriority="69"/>
-    <w:lsdException w:name="Dark List Accent 5" w:uiPriority="70"/>
-    <w:lsdException w:name="Colorful Shading Accent 5" w:uiPriority="71"/>
-    <w:lsdException w:name="Colorful List Accent 5" w:uiPriority="72"/>
-    <w:lsdException w:name="Colorful Grid Accent 5" w:uiPriority="73"/>
-    <w:lsdException w:name="Light Shading Accent 6" w:uiPriority="60"/>
-    <w:lsdException w:name="Light List Accent 6" w:uiPriority="61"/>
-    <w:lsdException w:name="Light Grid Accent 6" w:uiPriority="62"/>
-    <w:lsdException w:name="Medium Shading 1 Accent 6" w:uiPriority="63"/>
-    <w:lsdException w:name="Medium Shading 2 Accent 6" w:uiPriority="64"/>
-    <w:lsdException w:name="Medium List 1 Accent 6" w:uiPriority="65"/>
-    <w:lsdException w:name="Medium List 2 Accent 6" w:uiPriority="66"/>
-    <w:lsdException w:name="Medium Grid 1 Accent 6" w:uiPriority="67"/>
-    <w:lsdException w:name="Medium Grid 2 Accent 6" w:uiPriority="68"/>
-    <w:lsdException w:name="Medium Grid 3 Accent 6" w:uiPriority="69"/>
-    <w:lsdException w:name="Dark List Accent 6" w:uiPriority="70"/>
-    <w:lsdException w:name="Colorful Shading Accent 6" w:uiPriority="71"/>
-    <w:lsdException w:name="Colorful List Accent 6" w:uiPriority="72"/>
-    <w:lsdException w:name="Colorful Grid Accent 6" w:uiPriority="73"/>
-    <w:lsdException w:name="Subtle Emphasis" w:uiPriority="19" w:qFormat="1"/>
-    <w:lsdException w:name="Intense Emphasis" w:uiPriority="21" w:qFormat="1"/>
-    <w:lsdException w:name="Subtle Reference" w:uiPriority="31" w:qFormat="1"/>
-    <w:lsdException w:name="Intense Reference" w:uiPriority="32" w:qFormat="1"/>
-    <w:lsdException w:name="Book Title" w:uiPriority="33" w:qFormat="1"/>
-    <w:lsdException w:name="Bibliography" w:semiHidden="1" w:uiPriority="37" w:unhideWhenUsed="1"/>
-    <w:lsdException w:name="TOC Heading" w:semiHidden="1" w:uiPriority="39" w:unhideWhenUsed="1" w:qFormat="1"/>
+    <w:lsdException w:name="Plain Table 1" w:uiPriority="41"/>
+    <w:lsdException w:name="Plain Table 2" w:uiPriority="42"/>
+    <w:lsdException w:name="Plain Table 3" w:uiPriority="43"/>
+    <w:lsdException w:name="Plain Table 4" w:uiPriority="44"/>
+    <w:lsdException w:name="Plain Table 5" w:uiPriority="45"/>
+    <w:lsdException w:name="Grid Table Light" w:uiPriority="40"/>
+    <w:lsdException w:name="Grid Table 1 Light" w:uiPriority="46"/>
+    <w:lsdException w:name="Grid Table 2" w:uiPriority="47"/>
+    <w:lsdException w:name="Grid Table 3" w:uiPriority="48"/>
+    <w:lsdException w:name="Grid Table 4" w:uiPriority="49"/>
+    <w:lsdException w:name="Grid Table 5 Dark" w:uiPriority="50"/>
+    <w:lsdException w:name="Grid Table 6 Colorful" w:uiPriority="51"/>
+    <w:lsdException w:name="Grid Table 7 Colorful" w:uiPriority="52"/>
+    <w:lsdException w:name="Grid Table 1 Light Accent 1" w:uiPriority="46"/>
+    <w:lsdException w:name="Grid Table 2 Accent 1" w:uiPriority="47"/>
+    <w:lsdException w:name="Grid Table 3 Accent 1" w:uiPriority="48"/>
+    <w:lsdException w:name="Grid Table 4 Accent 1" w:uiPriority="49"/>
+    <w:lsdException w:name="Grid Table 5 Dark Accent 1" w:uiPriority="50"/>
+    <w:lsdException w:name="Grid Table 6 Colorful Accent 1" w:uiPriority="51"/>
+    <w:lsdException w:name="Grid Table 7 Colorful Accent 1" w:uiPriority="52"/>
+    <w:lsdException w:name="Grid Table 1 Light Accent 2" w:uiPriority="46"/>
+    <w:lsdException w:name="Grid Table 2 Accent 2" w:uiPriority="47"/>
+    <w:lsdException w:name="Grid Table 3 Accent 2" w:uiPriority="48"/>
+    <w:lsdException w:name="Grid Table 4 Accent 2" w:uiPriority="49"/>
+    <w:lsdException w:name="Grid Table 5 Dark Accent 2" w:uiPriority="50"/>
+    <w:lsdException w:name="Grid Table 6 Colorful Accent 2" w:uiPriority="51"/>
+    <w:lsdException w:name="Grid Table 7 Colorful Accent 2" w:uiPriority="52"/>
+    <w:lsdException w:name="Grid Table 1 Light Accent 3" w:uiPriority="46"/>
+    <w:lsdException w:name="Grid Table 2 Accent 3" w:uiPriority="47"/>
+    <w:lsdException w:name="Grid Table 3 Accent 3" w:uiPriority="48"/>
+    <w:lsdException w:name="Grid Table 4 Accent 3" w:uiPriority="49"/>
+    <w:lsdException w:name="Grid Table 5 Dark Accent 3" w:uiPriority="50"/>
+    <w:lsdException w:name="Grid Table 6 Colorful Accent 3" w:uiPriority="51"/>
+    <w:lsdException w:name="Grid Table 7 Colorful Accent 3" w:uiPriority="52"/>
+    <w:lsdException w:name="Grid Table 1 Light Accent 4" w:uiPriority="46"/>
+    <w:lsdException w:name="Grid Table 2 Accent 4" w:uiPriority="47"/>
+    <w:lsdException w:name="Grid Table 3 Accent 4" w:uiPriority="48"/>
+    <w:lsdException w:name="Grid Table 4 Accent 4" w:uiPriority="49"/>
+    <w:lsdException w:name="Grid Table 5 Dark Accent 4" w:uiPriority="50"/>
+    <w:lsdException w:name="Grid Table 6 Colorful Accent 4" w:uiPriority="51"/>
+    <w:lsdException w:name="Grid Table 7 Colorful Accent 4" w:uiPriority="52"/>
+    <w:lsdException w:name="Grid Table 1 Light Accent 5" w:uiPriority="46"/>
+    <w:lsdException w:name="Grid Table 2 Accent 5" w:uiPriority="47"/>
+    <w:lsdException w:name="Grid Table 3 Accent 5" w:uiPriority="48"/>
+    <w:lsdException w:name="Grid Table 4 Accent 5" w:uiPriority="49"/>
+    <w:lsdException w:name="Grid Table 5 Dark Accent 5" w:uiPriority="50"/>
+    <w:lsdException w:name="Grid Table 6 Colorful Accent 5" w:uiPriority="51"/>
+    <w:lsdException w:name="Grid Table 7 Colorful Accent 5" w:uiPriority="52"/>
+    <w:lsdException w:name="Grid Table 1 Light Accent 6" w:uiPriority="46"/>
+    <w:lsdException w:name="Grid Table 2 Accent 6" w:uiPriority="47"/>
+    <w:lsdException w:name="Grid Table 3 Accent 6" w:uiPriority="48"/>
+    <w:lsdException w:name="Grid Table 4 Accent 6" w:uiPriority="49"/>
+    <w:lsdException w:name="Grid Table 5 Dark Accent 6" w:uiPriority="50"/>
+    <w:lsdException w:name="Grid Table 6 Colorful Accent 6" w:uiPriority="51"/>
+    <w:lsdException w:name="Grid Table 7 Colorful Accent 6" w:uiPriority="52"/>
+    <w:lsdException w:name="List Table 1 Light" w:uiPriority="46"/>
+    <w:lsdException w:name="List Table 2" w:uiPriority="47"/>
+    <w:lsdException w:name="List Table 3" w:uiPriority="48"/>
+    <w:lsdException w:name="List Table 4" w:uiPriority="49"/>
+    <w:lsdException w:name="List Table 5 Dark" w:uiPriority="50"/>
+    <w:lsdException w:name="List Table 6 Colorful" w:uiPriority="51"/>
+    <w:lsdException w:name="List Table 7 Colorful" w:uiPriority="52"/>
+    <w:lsdException w:name="List Table 1 Light Accent 1" w:uiPriority="46"/>
+    <w:lsdException w:name="List Table 2 Accent 1" w:uiPriority="47"/>
+    <w:lsdException w:name="List Table 3 Accent 1" w:uiPriority="48"/>
+    <w:lsdException w:name="List Table 4 Accent 1" w:uiPriority="49"/>
+    <w:lsdException w:name="List Table 5 Dark Accent 1" w:uiPriority="50"/>
+    <w:lsdException w:name="List Table 6 Colorful Accent 1" w:uiPriority="51"/>
+    <w:lsdException w:name="List Table 7 Colorful Accent 1" w:uiPriority="52"/>
+    <w:lsdException w:name="List Table 1 Light Accent 2" w:uiPriority="46"/>
+    <w:lsdException w:name="List Table 2 Accent 2" w:uiPriority="47"/>
+    <w:lsdException w:name="List Table 3 Accent 2" w:uiPriority="48"/>
+    <w:lsdException w:name="List Table 4 Accent 2" w:uiPriority="49"/>
+    <w:lsdException w:name="List Table 5 Dark Accent 2" w:uiPriority="50"/>
+    <w:lsdException w:name="List Table 6 Colorful Accent 2" w:uiPriority="51"/>
+    <w:lsdException w:name="List Table 7 Colorful Accent 2" w:uiPriority="52"/>
+    <w:lsdException w:name="List Table 1 Light Accent 3" w:uiPriority="46"/>
+    <w:lsdException w:name="List Table 2 Accent 3" w:uiPriority="47"/>
+    <w:lsdException w:name="List Table 3 Accent 3" w:uiPriority="48"/>
+    <w:lsdException w:name="List Table 4 Accent 3" w:uiPriority="49"/>
+    <w:lsdException w:name="List Table 5 Dark Accent 3" w:uiPriority="50"/>
+    <w:lsdException w:name="List Table 6 Colorful Accent 3" w:uiPriority="51"/>
+    <w:lsdException w:name="List Table 7 Colorful Accent 3" w:uiPriority="52"/>
+    <w:lsdException w:name="List Table 1 Light Accent 4" w:uiPriority="46"/>
+    <w:lsdException w:name="List Table 2 Accent 4" w:uiPriority="47"/>
+    <w:lsdException w:name="List Table 3 Accent 4" w:uiPriority="48"/>
+    <w:lsdException w:name="List Table 4 Accent 4" w:uiPriority="49"/>
+    <w:lsdException w:name="List Table 5 Dark Accent 4" w:uiPriority="50"/>
+    <w:lsdException w:name="List Table 6 Colorful Accent 4" w:uiPriority="51"/>
+    <w:lsdException w:name="List Table 7 Colorful Accent 4" w:uiPriority="52"/>
+    <w:lsdException w:name="List Table 1 Light Accent 5" w:uiPriority="46"/>
+    <w:lsdException w:name="List Table 2 Accent 5" w:uiPriority="47"/>
+    <w:lsdException w:name="List Table 3 Accent 5" w:uiPriority="48"/>
+    <w:lsdException w:name="List Table 4 Accent 5" w:uiPriority="49"/>
+    <w:lsdException w:name="List Table 5 Dark Accent 5" w:uiPriority="50"/>
+    <w:lsdException w:name="List Table 6 Colorful Accent 5" w:uiPriority="51"/>
+    <w:lsdException w:name="List Table 7 Colorful Accent 5" w:uiPriority="52"/>
+    <w:lsdException w:name="List Table 1 Light Accent 6" w:uiPriority="46"/>
+    <w:lsdException w:name="List Table 2 Accent 6" w:uiPriority="47"/>
+    <w:lsdException w:name="List Table 3 Accent 6" w:uiPriority="48"/>
+    <w:lsdException w:name="List Table 4 Accent 6" w:uiPriority="49"/>
+    <w:lsdException w:name="List Table 5 Dark Accent 6" w:uiPriority="50"/>
+    <w:lsdException w:name="List Table 6 Colorful Accent 6" w:uiPriority="51"/>
+    <w:lsdException w:name="List Table 7 Colorful Accent 6" w:uiPriority="52"/>
   </w:latentStyles>
   <w:style w:type="paragraph" w:default="1" w:styleId="Normal">
     <w:name w:val="Normal"/>
@@ -11538,7 +12379,7 @@
 </file>
 
 <file path=customXml/itemProps1.xml><?xml version="1.0" encoding="utf-8"?>
-<ds:datastoreItem xmlns:ds="http://schemas.openxmlformats.org/officeDocument/2006/customXml" ds:itemID="{F43B7396-9D2E-4E6A-A396-5A9EAFFD63FD}">
+<ds:datastoreItem xmlns:ds="http://schemas.openxmlformats.org/officeDocument/2006/customXml" ds:itemID="{5DCC72C1-D9EF-41FF-8FA4-61E2C1760FD6}">
   <ds:schemaRefs>
     <ds:schemaRef ds:uri="http://schemas.openxmlformats.org/officeDocument/2006/bibliography"/>
   </ds:schemaRefs>

</xml_diff>